<commit_message>
improve calculate of mark and result
</commit_message>
<xml_diff>
--- a/Report.docx
+++ b/Report.docx
@@ -463,7 +463,25 @@
           <w:sz w:val="24"/>
           <w:szCs w:val="24"/>
         </w:rPr>
-        <w:t>For designing the scenario we had, I chose the web API project. I have worked as a frontend developer for several years, where Swagger output has been the input to my work. Therefore, diving into API design was enjoyable for me, and the output of this project consists of a list of APIs that can be used in designing an administrative system. In the subsequent elaboration, I will describe how the project will handle user journeys if it contains a frontend section and how users should interact with each service.</w:t>
+        <w:t xml:space="preserve">For designing the </w:t>
+      </w:r>
+      <w:proofErr w:type="gramStart"/>
+      <w:r>
+        <w:rPr>
+          <w:rFonts w:ascii="Abadi" w:eastAsia="Proxima Nova" w:hAnsi="Abadi" w:cs="Proxima Nova"/>
+          <w:sz w:val="24"/>
+          <w:szCs w:val="24"/>
+        </w:rPr>
+        <w:t>scenario</w:t>
+      </w:r>
+      <w:proofErr w:type="gramEnd"/>
+      <w:r>
+        <w:rPr>
+          <w:rFonts w:ascii="Abadi" w:eastAsia="Proxima Nova" w:hAnsi="Abadi" w:cs="Proxima Nova"/>
+          <w:sz w:val="24"/>
+          <w:szCs w:val="24"/>
+        </w:rPr>
+        <w:t xml:space="preserve"> we had, I chose the web API project. I have worked as a frontend developer for several years, where Swagger output has been the input to my work. Therefore, diving into API design was enjoyable for me, and the output of this project consists of a list of APIs that can be used in designing an administrative system. In the subsequent elaboration, I will describe how the project will handle user journeys if it contains a frontend section and how users should interact with each service.</w:t>
       </w:r>
     </w:p>
     <w:p>
@@ -502,7 +520,25 @@
           <w:sz w:val="24"/>
           <w:szCs w:val="24"/>
         </w:rPr>
-        <w:t>For this project, I utilized Visual Studio and SQLite. In the root of the project, main classes and tables are designed. The services and APIs are written in the controller folder, while the relationships are defined in the DbContext. A folder for DTOs (Data Transfer Objects) has been considered for situations where revealing the entire structure to the user is unnecessary. Additionally, computational logics such as marks and results have been implemented in the APIs.</w:t>
+        <w:t xml:space="preserve">For this project, I utilized Visual Studio and SQLite. In the root of the project, main classes and tables are designed. The services and APIs are written in the controller folder, while the relationships are defined in the </w:t>
+      </w:r>
+      <w:proofErr w:type="spellStart"/>
+      <w:r>
+        <w:rPr>
+          <w:rFonts w:ascii="Abadi" w:eastAsia="Proxima Nova" w:hAnsi="Abadi" w:cs="Proxima Nova"/>
+          <w:sz w:val="24"/>
+          <w:szCs w:val="24"/>
+        </w:rPr>
+        <w:t>DbContext</w:t>
+      </w:r>
+      <w:proofErr w:type="spellEnd"/>
+      <w:r>
+        <w:rPr>
+          <w:rFonts w:ascii="Abadi" w:eastAsia="Proxima Nova" w:hAnsi="Abadi" w:cs="Proxima Nova"/>
+          <w:sz w:val="24"/>
+          <w:szCs w:val="24"/>
+        </w:rPr>
+        <w:t>. A folder for DTOs (Data Transfer Objects) has been considered for situations where revealing the entire structure to the user is unnecessary. Additionally, computational logics such as marks and results have been implemented in the APIs.</w:t>
       </w:r>
     </w:p>
     <w:p>
@@ -671,7 +707,43 @@
           <w:sz w:val="24"/>
           <w:szCs w:val="24"/>
         </w:rPr>
-        <w:t xml:space="preserve">    - Attributes: `CourseId`, `Title`, `DurationInYears`.</w:t>
+        <w:t xml:space="preserve">    - Attributes: `</w:t>
+      </w:r>
+      <w:proofErr w:type="spellStart"/>
+      <w:r>
+        <w:rPr>
+          <w:rFonts w:ascii="Abadi" w:eastAsia="Proxima Nova" w:hAnsi="Abadi" w:cs="Proxima Nova"/>
+          <w:sz w:val="24"/>
+          <w:szCs w:val="24"/>
+        </w:rPr>
+        <w:t>CourseId</w:t>
+      </w:r>
+      <w:proofErr w:type="spellEnd"/>
+      <w:r>
+        <w:rPr>
+          <w:rFonts w:ascii="Abadi" w:eastAsia="Proxima Nova" w:hAnsi="Abadi" w:cs="Proxima Nova"/>
+          <w:sz w:val="24"/>
+          <w:szCs w:val="24"/>
+        </w:rPr>
+        <w:t>`, `Title`, `</w:t>
+      </w:r>
+      <w:proofErr w:type="spellStart"/>
+      <w:r>
+        <w:rPr>
+          <w:rFonts w:ascii="Abadi" w:eastAsia="Proxima Nova" w:hAnsi="Abadi" w:cs="Proxima Nova"/>
+          <w:sz w:val="24"/>
+          <w:szCs w:val="24"/>
+        </w:rPr>
+        <w:t>DurationInYears</w:t>
+      </w:r>
+      <w:proofErr w:type="spellEnd"/>
+      <w:r>
+        <w:rPr>
+          <w:rFonts w:ascii="Abadi" w:eastAsia="Proxima Nova" w:hAnsi="Abadi" w:cs="Proxima Nova"/>
+          <w:sz w:val="24"/>
+          <w:szCs w:val="24"/>
+        </w:rPr>
+        <w:t>`.</w:t>
       </w:r>
     </w:p>
     <w:p>
@@ -725,25 +797,61 @@
           <w:sz w:val="24"/>
           <w:szCs w:val="24"/>
         </w:rPr>
-        <w:t xml:space="preserve">        - Has many Modules through the CourseModules association table.</w:t>
-      </w:r>
-    </w:p>
-    <w:p>
-      <w:pPr>
-        <w:ind w:left="720"/>
-        <w:rPr>
-          <w:rFonts w:ascii="Abadi" w:eastAsia="Proxima Nova" w:hAnsi="Abadi" w:cs="Proxima Nova"/>
-          <w:sz w:val="24"/>
-          <w:szCs w:val="24"/>
-        </w:rPr>
-      </w:pPr>
-      <w:r>
-        <w:rPr>
-          <w:rFonts w:ascii="Abadi" w:eastAsia="Proxima Nova" w:hAnsi="Abadi" w:cs="Proxima Nova"/>
-          <w:sz w:val="24"/>
-          <w:szCs w:val="24"/>
-        </w:rPr>
-        <w:t xml:space="preserve">        - Has many StudentCourses associated with enrolled students.</w:t>
+        <w:t xml:space="preserve">        - Has many Modules through the </w:t>
+      </w:r>
+      <w:proofErr w:type="spellStart"/>
+      <w:r>
+        <w:rPr>
+          <w:rFonts w:ascii="Abadi" w:eastAsia="Proxima Nova" w:hAnsi="Abadi" w:cs="Proxima Nova"/>
+          <w:sz w:val="24"/>
+          <w:szCs w:val="24"/>
+        </w:rPr>
+        <w:t>CourseModules</w:t>
+      </w:r>
+      <w:proofErr w:type="spellEnd"/>
+      <w:r>
+        <w:rPr>
+          <w:rFonts w:ascii="Abadi" w:eastAsia="Proxima Nova" w:hAnsi="Abadi" w:cs="Proxima Nova"/>
+          <w:sz w:val="24"/>
+          <w:szCs w:val="24"/>
+        </w:rPr>
+        <w:t xml:space="preserve"> association table.</w:t>
+      </w:r>
+    </w:p>
+    <w:p>
+      <w:pPr>
+        <w:ind w:left="720"/>
+        <w:rPr>
+          <w:rFonts w:ascii="Abadi" w:eastAsia="Proxima Nova" w:hAnsi="Abadi" w:cs="Proxima Nova"/>
+          <w:sz w:val="24"/>
+          <w:szCs w:val="24"/>
+        </w:rPr>
+      </w:pPr>
+      <w:r>
+        <w:rPr>
+          <w:rFonts w:ascii="Abadi" w:eastAsia="Proxima Nova" w:hAnsi="Abadi" w:cs="Proxima Nova"/>
+          <w:sz w:val="24"/>
+          <w:szCs w:val="24"/>
+        </w:rPr>
+        <w:t xml:space="preserve">        - Has many </w:t>
+      </w:r>
+      <w:proofErr w:type="spellStart"/>
+      <w:r>
+        <w:rPr>
+          <w:rFonts w:ascii="Abadi" w:eastAsia="Proxima Nova" w:hAnsi="Abadi" w:cs="Proxima Nova"/>
+          <w:sz w:val="24"/>
+          <w:szCs w:val="24"/>
+        </w:rPr>
+        <w:t>StudentCourses</w:t>
+      </w:r>
+      <w:proofErr w:type="spellEnd"/>
+      <w:r>
+        <w:rPr>
+          <w:rFonts w:ascii="Abadi" w:eastAsia="Proxima Nova" w:hAnsi="Abadi" w:cs="Proxima Nova"/>
+          <w:sz w:val="24"/>
+          <w:szCs w:val="24"/>
+        </w:rPr>
+        <w:t xml:space="preserve"> associated with enrolled students.</w:t>
       </w:r>
     </w:p>
     <w:p>
@@ -797,25 +905,79 @@
           <w:sz w:val="24"/>
           <w:szCs w:val="24"/>
         </w:rPr>
-        <w:t xml:space="preserve">        - Many-to-many relationship with Module through the CourseModules join table.</w:t>
-      </w:r>
-    </w:p>
-    <w:p>
-      <w:pPr>
-        <w:ind w:left="720"/>
-        <w:rPr>
-          <w:rFonts w:ascii="Abadi" w:eastAsia="Proxima Nova" w:hAnsi="Abadi" w:cs="Proxima Nova"/>
-          <w:sz w:val="24"/>
-          <w:szCs w:val="24"/>
-        </w:rPr>
-      </w:pPr>
-      <w:r>
-        <w:rPr>
-          <w:rFonts w:ascii="Abadi" w:eastAsia="Proxima Nova" w:hAnsi="Abadi" w:cs="Proxima Nova"/>
-          <w:sz w:val="24"/>
-          <w:szCs w:val="24"/>
-        </w:rPr>
-        <w:t xml:space="preserve">        - One-to-many relationship with StudentCourse (one Course has many StudentCourses).</w:t>
+        <w:t xml:space="preserve">        - Many-to-many relationship with Module through the </w:t>
+      </w:r>
+      <w:proofErr w:type="spellStart"/>
+      <w:r>
+        <w:rPr>
+          <w:rFonts w:ascii="Abadi" w:eastAsia="Proxima Nova" w:hAnsi="Abadi" w:cs="Proxima Nova"/>
+          <w:sz w:val="24"/>
+          <w:szCs w:val="24"/>
+        </w:rPr>
+        <w:t>CourseModules</w:t>
+      </w:r>
+      <w:proofErr w:type="spellEnd"/>
+      <w:r>
+        <w:rPr>
+          <w:rFonts w:ascii="Abadi" w:eastAsia="Proxima Nova" w:hAnsi="Abadi" w:cs="Proxima Nova"/>
+          <w:sz w:val="24"/>
+          <w:szCs w:val="24"/>
+        </w:rPr>
+        <w:t xml:space="preserve"> join table.</w:t>
+      </w:r>
+    </w:p>
+    <w:p>
+      <w:pPr>
+        <w:ind w:left="720"/>
+        <w:rPr>
+          <w:rFonts w:ascii="Abadi" w:eastAsia="Proxima Nova" w:hAnsi="Abadi" w:cs="Proxima Nova"/>
+          <w:sz w:val="24"/>
+          <w:szCs w:val="24"/>
+        </w:rPr>
+      </w:pPr>
+      <w:r>
+        <w:rPr>
+          <w:rFonts w:ascii="Abadi" w:eastAsia="Proxima Nova" w:hAnsi="Abadi" w:cs="Proxima Nova"/>
+          <w:sz w:val="24"/>
+          <w:szCs w:val="24"/>
+        </w:rPr>
+        <w:t xml:space="preserve">        - One-to-many relationship with </w:t>
+      </w:r>
+      <w:proofErr w:type="spellStart"/>
+      <w:r>
+        <w:rPr>
+          <w:rFonts w:ascii="Abadi" w:eastAsia="Proxima Nova" w:hAnsi="Abadi" w:cs="Proxima Nova"/>
+          <w:sz w:val="24"/>
+          <w:szCs w:val="24"/>
+        </w:rPr>
+        <w:t>StudentCourse</w:t>
+      </w:r>
+      <w:proofErr w:type="spellEnd"/>
+      <w:r>
+        <w:rPr>
+          <w:rFonts w:ascii="Abadi" w:eastAsia="Proxima Nova" w:hAnsi="Abadi" w:cs="Proxima Nova"/>
+          <w:sz w:val="24"/>
+          <w:szCs w:val="24"/>
+        </w:rPr>
+        <w:t xml:space="preserve"> (one Course has many </w:t>
+      </w:r>
+      <w:proofErr w:type="spellStart"/>
+      <w:r>
+        <w:rPr>
+          <w:rFonts w:ascii="Abadi" w:eastAsia="Proxima Nova" w:hAnsi="Abadi" w:cs="Proxima Nova"/>
+          <w:sz w:val="24"/>
+          <w:szCs w:val="24"/>
+        </w:rPr>
+        <w:t>StudentCourses</w:t>
+      </w:r>
+      <w:proofErr w:type="spellEnd"/>
+      <w:r>
+        <w:rPr>
+          <w:rFonts w:ascii="Abadi" w:eastAsia="Proxima Nova" w:hAnsi="Abadi" w:cs="Proxima Nova"/>
+          <w:sz w:val="24"/>
+          <w:szCs w:val="24"/>
+        </w:rPr>
+        <w:t>).</w:t>
       </w:r>
     </w:p>
     <w:p>
@@ -872,10 +1034,10 @@
             <v:path o:extrusionok="f" gradientshapeok="t" o:connecttype="rect"/>
             <o:lock v:ext="edit" aspectratio="t"/>
           </v:shapetype>
-          <v:shape id="_x0000_i1025" type="#_x0000_t75" style="width:468pt;height:152.25pt" o:ole="">
+          <v:shape id="_x0000_i1025" type="#_x0000_t75" style="width:468.2pt;height:152.3pt" o:ole="">
             <v:imagedata r:id="rId6" o:title=""/>
           </v:shape>
-          <o:OLEObject Type="Embed" ProgID="Word.OpenDocumentText.12" ShapeID="_x0000_i1025" DrawAspect="Content" ObjectID="_1762366177" r:id="rId7"/>
+          <o:OLEObject Type="Embed" ProgID="Word.OpenDocumentText.12" ShapeID="_x0000_i1025" DrawAspect="Content" ObjectID="_1762629600" r:id="rId7"/>
         </w:object>
       </w:r>
       <w:r>
@@ -972,7 +1134,43 @@
           <w:sz w:val="24"/>
           <w:szCs w:val="24"/>
         </w:rPr>
-        <w:t xml:space="preserve">    - Attributes: `CohortId`, `AcademicYear`.</w:t>
+        <w:t xml:space="preserve">    - Attributes: `</w:t>
+      </w:r>
+      <w:proofErr w:type="spellStart"/>
+      <w:r>
+        <w:rPr>
+          <w:rFonts w:ascii="Abadi" w:eastAsia="Proxima Nova" w:hAnsi="Abadi" w:cs="Proxima Nova"/>
+          <w:sz w:val="24"/>
+          <w:szCs w:val="24"/>
+        </w:rPr>
+        <w:t>CohortId</w:t>
+      </w:r>
+      <w:proofErr w:type="spellEnd"/>
+      <w:r>
+        <w:rPr>
+          <w:rFonts w:ascii="Abadi" w:eastAsia="Proxima Nova" w:hAnsi="Abadi" w:cs="Proxima Nova"/>
+          <w:sz w:val="24"/>
+          <w:szCs w:val="24"/>
+        </w:rPr>
+        <w:t>`, `</w:t>
+      </w:r>
+      <w:proofErr w:type="spellStart"/>
+      <w:r>
+        <w:rPr>
+          <w:rFonts w:ascii="Abadi" w:eastAsia="Proxima Nova" w:hAnsi="Abadi" w:cs="Proxima Nova"/>
+          <w:sz w:val="24"/>
+          <w:szCs w:val="24"/>
+        </w:rPr>
+        <w:t>AcademicYear</w:t>
+      </w:r>
+      <w:proofErr w:type="spellEnd"/>
+      <w:r>
+        <w:rPr>
+          <w:rFonts w:ascii="Abadi" w:eastAsia="Proxima Nova" w:hAnsi="Abadi" w:cs="Proxima Nova"/>
+          <w:sz w:val="24"/>
+          <w:szCs w:val="24"/>
+        </w:rPr>
+        <w:t>`.</w:t>
       </w:r>
     </w:p>
     <w:p>
@@ -1111,10 +1309,10 @@
           <w:szCs w:val="24"/>
         </w:rPr>
         <w:object w:dxaOrig="9360" w:dyaOrig="2827" w14:anchorId="667936AF">
-          <v:shape id="_x0000_i1026" type="#_x0000_t75" style="width:468pt;height:141.4pt" o:ole="">
+          <v:shape id="_x0000_i1026" type="#_x0000_t75" style="width:468.2pt;height:141.5pt" o:ole="">
             <v:imagedata r:id="rId8" o:title=""/>
           </v:shape>
-          <o:OLEObject Type="Embed" ProgID="Word.OpenDocumentText.12" ShapeID="_x0000_i1026" DrawAspect="Content" ObjectID="_1762366178" r:id="rId9"/>
+          <o:OLEObject Type="Embed" ProgID="Word.OpenDocumentText.12" ShapeID="_x0000_i1026" DrawAspect="Content" ObjectID="_1762629601" r:id="rId9"/>
         </w:object>
       </w:r>
     </w:p>
@@ -1197,7 +1395,61 @@
           <w:sz w:val="24"/>
           <w:szCs w:val="24"/>
         </w:rPr>
-        <w:t xml:space="preserve">    - Attributes: `ModuleId`, `ModuleCode`, `Title`, `IsRequired`.</w:t>
+        <w:t xml:space="preserve">    - Attributes: `</w:t>
+      </w:r>
+      <w:proofErr w:type="spellStart"/>
+      <w:r>
+        <w:rPr>
+          <w:rFonts w:ascii="Abadi" w:eastAsia="Proxima Nova" w:hAnsi="Abadi" w:cs="Proxima Nova"/>
+          <w:sz w:val="24"/>
+          <w:szCs w:val="24"/>
+        </w:rPr>
+        <w:t>ModuleId</w:t>
+      </w:r>
+      <w:proofErr w:type="spellEnd"/>
+      <w:r>
+        <w:rPr>
+          <w:rFonts w:ascii="Abadi" w:eastAsia="Proxima Nova" w:hAnsi="Abadi" w:cs="Proxima Nova"/>
+          <w:sz w:val="24"/>
+          <w:szCs w:val="24"/>
+        </w:rPr>
+        <w:t>`, `</w:t>
+      </w:r>
+      <w:proofErr w:type="spellStart"/>
+      <w:r>
+        <w:rPr>
+          <w:rFonts w:ascii="Abadi" w:eastAsia="Proxima Nova" w:hAnsi="Abadi" w:cs="Proxima Nova"/>
+          <w:sz w:val="24"/>
+          <w:szCs w:val="24"/>
+        </w:rPr>
+        <w:t>ModuleCode</w:t>
+      </w:r>
+      <w:proofErr w:type="spellEnd"/>
+      <w:r>
+        <w:rPr>
+          <w:rFonts w:ascii="Abadi" w:eastAsia="Proxima Nova" w:hAnsi="Abadi" w:cs="Proxima Nova"/>
+          <w:sz w:val="24"/>
+          <w:szCs w:val="24"/>
+        </w:rPr>
+        <w:t>`, `Title`, `</w:t>
+      </w:r>
+      <w:proofErr w:type="spellStart"/>
+      <w:r>
+        <w:rPr>
+          <w:rFonts w:ascii="Abadi" w:eastAsia="Proxima Nova" w:hAnsi="Abadi" w:cs="Proxima Nova"/>
+          <w:sz w:val="24"/>
+          <w:szCs w:val="24"/>
+        </w:rPr>
+        <w:t>IsRequired</w:t>
+      </w:r>
+      <w:proofErr w:type="spellEnd"/>
+      <w:r>
+        <w:rPr>
+          <w:rFonts w:ascii="Abadi" w:eastAsia="Proxima Nova" w:hAnsi="Abadi" w:cs="Proxima Nova"/>
+          <w:sz w:val="24"/>
+          <w:szCs w:val="24"/>
+        </w:rPr>
+        <w:t>`.</w:t>
       </w:r>
     </w:p>
     <w:p>
@@ -1251,43 +1503,97 @@
           <w:sz w:val="24"/>
           <w:szCs w:val="24"/>
         </w:rPr>
-        <w:t xml:space="preserve">        - Has many CourseModules.</w:t>
-      </w:r>
-    </w:p>
-    <w:p>
-      <w:pPr>
-        <w:ind w:left="720"/>
-        <w:rPr>
-          <w:rFonts w:ascii="Abadi" w:eastAsia="Proxima Nova" w:hAnsi="Abadi" w:cs="Proxima Nova"/>
-          <w:sz w:val="24"/>
-          <w:szCs w:val="24"/>
-        </w:rPr>
-      </w:pPr>
-      <w:r>
-        <w:rPr>
-          <w:rFonts w:ascii="Abadi" w:eastAsia="Proxima Nova" w:hAnsi="Abadi" w:cs="Proxima Nova"/>
-          <w:sz w:val="24"/>
-          <w:szCs w:val="24"/>
-        </w:rPr>
-        <w:t xml:space="preserve">        - Has many ModuleAssessments.</w:t>
-      </w:r>
-    </w:p>
-    <w:p>
-      <w:pPr>
-        <w:ind w:left="720"/>
-        <w:rPr>
-          <w:rFonts w:ascii="Abadi" w:eastAsia="Proxima Nova" w:hAnsi="Abadi" w:cs="Proxima Nova"/>
-          <w:sz w:val="24"/>
-          <w:szCs w:val="24"/>
-        </w:rPr>
-      </w:pPr>
-      <w:r>
-        <w:rPr>
-          <w:rFonts w:ascii="Abadi" w:eastAsia="Proxima Nova" w:hAnsi="Abadi" w:cs="Proxima Nova"/>
-          <w:sz w:val="24"/>
-          <w:szCs w:val="24"/>
-        </w:rPr>
-        <w:t xml:space="preserve">        - Has many StudentModules associated with enrolled students.</w:t>
+        <w:t xml:space="preserve">        - Has many </w:t>
+      </w:r>
+      <w:proofErr w:type="spellStart"/>
+      <w:r>
+        <w:rPr>
+          <w:rFonts w:ascii="Abadi" w:eastAsia="Proxima Nova" w:hAnsi="Abadi" w:cs="Proxima Nova"/>
+          <w:sz w:val="24"/>
+          <w:szCs w:val="24"/>
+        </w:rPr>
+        <w:t>CourseModules</w:t>
+      </w:r>
+      <w:proofErr w:type="spellEnd"/>
+      <w:r>
+        <w:rPr>
+          <w:rFonts w:ascii="Abadi" w:eastAsia="Proxima Nova" w:hAnsi="Abadi" w:cs="Proxima Nova"/>
+          <w:sz w:val="24"/>
+          <w:szCs w:val="24"/>
+        </w:rPr>
+        <w:t>.</w:t>
+      </w:r>
+    </w:p>
+    <w:p>
+      <w:pPr>
+        <w:ind w:left="720"/>
+        <w:rPr>
+          <w:rFonts w:ascii="Abadi" w:eastAsia="Proxima Nova" w:hAnsi="Abadi" w:cs="Proxima Nova"/>
+          <w:sz w:val="24"/>
+          <w:szCs w:val="24"/>
+        </w:rPr>
+      </w:pPr>
+      <w:r>
+        <w:rPr>
+          <w:rFonts w:ascii="Abadi" w:eastAsia="Proxima Nova" w:hAnsi="Abadi" w:cs="Proxima Nova"/>
+          <w:sz w:val="24"/>
+          <w:szCs w:val="24"/>
+        </w:rPr>
+        <w:t xml:space="preserve">        - Has many </w:t>
+      </w:r>
+      <w:proofErr w:type="spellStart"/>
+      <w:r>
+        <w:rPr>
+          <w:rFonts w:ascii="Abadi" w:eastAsia="Proxima Nova" w:hAnsi="Abadi" w:cs="Proxima Nova"/>
+          <w:sz w:val="24"/>
+          <w:szCs w:val="24"/>
+        </w:rPr>
+        <w:t>ModuleAssessments</w:t>
+      </w:r>
+      <w:proofErr w:type="spellEnd"/>
+      <w:r>
+        <w:rPr>
+          <w:rFonts w:ascii="Abadi" w:eastAsia="Proxima Nova" w:hAnsi="Abadi" w:cs="Proxima Nova"/>
+          <w:sz w:val="24"/>
+          <w:szCs w:val="24"/>
+        </w:rPr>
+        <w:t>.</w:t>
+      </w:r>
+    </w:p>
+    <w:p>
+      <w:pPr>
+        <w:ind w:left="720"/>
+        <w:rPr>
+          <w:rFonts w:ascii="Abadi" w:eastAsia="Proxima Nova" w:hAnsi="Abadi" w:cs="Proxima Nova"/>
+          <w:sz w:val="24"/>
+          <w:szCs w:val="24"/>
+        </w:rPr>
+      </w:pPr>
+      <w:r>
+        <w:rPr>
+          <w:rFonts w:ascii="Abadi" w:eastAsia="Proxima Nova" w:hAnsi="Abadi" w:cs="Proxima Nova"/>
+          <w:sz w:val="24"/>
+          <w:szCs w:val="24"/>
+        </w:rPr>
+        <w:t xml:space="preserve">        - Has many </w:t>
+      </w:r>
+      <w:proofErr w:type="spellStart"/>
+      <w:r>
+        <w:rPr>
+          <w:rFonts w:ascii="Abadi" w:eastAsia="Proxima Nova" w:hAnsi="Abadi" w:cs="Proxima Nova"/>
+          <w:sz w:val="24"/>
+          <w:szCs w:val="24"/>
+        </w:rPr>
+        <w:t>StudentModules</w:t>
+      </w:r>
+      <w:proofErr w:type="spellEnd"/>
+      <w:r>
+        <w:rPr>
+          <w:rFonts w:ascii="Abadi" w:eastAsia="Proxima Nova" w:hAnsi="Abadi" w:cs="Proxima Nova"/>
+          <w:sz w:val="24"/>
+          <w:szCs w:val="24"/>
+        </w:rPr>
+        <w:t xml:space="preserve"> associated with enrolled students.</w:t>
       </w:r>
     </w:p>
     <w:p>
@@ -1342,43 +1648,151 @@
           <w:szCs w:val="24"/>
         </w:rPr>
         <w:lastRenderedPageBreak/>
-        <w:t xml:space="preserve">        - One-to-many relationship with CourseModules (one Module is linked to many CourseModules).</w:t>
-      </w:r>
-    </w:p>
-    <w:p>
-      <w:pPr>
-        <w:ind w:left="720"/>
-        <w:rPr>
-          <w:rFonts w:ascii="Abadi" w:eastAsia="Proxima Nova" w:hAnsi="Abadi" w:cs="Proxima Nova"/>
-          <w:sz w:val="24"/>
-          <w:szCs w:val="24"/>
-        </w:rPr>
-      </w:pPr>
-      <w:r>
-        <w:rPr>
-          <w:rFonts w:ascii="Abadi" w:eastAsia="Proxima Nova" w:hAnsi="Abadi" w:cs="Proxima Nova"/>
-          <w:sz w:val="24"/>
-          <w:szCs w:val="24"/>
-        </w:rPr>
-        <w:t xml:space="preserve">        - One-to-many relationship with ModuleAssessment (one Module has many ModuleAssessments).</w:t>
-      </w:r>
-    </w:p>
-    <w:p>
-      <w:pPr>
-        <w:ind w:left="720"/>
-        <w:rPr>
-          <w:rFonts w:ascii="Abadi" w:eastAsia="Proxima Nova" w:hAnsi="Abadi" w:cs="Proxima Nova"/>
-          <w:sz w:val="24"/>
-          <w:szCs w:val="24"/>
-        </w:rPr>
-      </w:pPr>
-      <w:r>
-        <w:rPr>
-          <w:rFonts w:ascii="Abadi" w:eastAsia="Proxima Nova" w:hAnsi="Abadi" w:cs="Proxima Nova"/>
-          <w:sz w:val="24"/>
-          <w:szCs w:val="24"/>
-        </w:rPr>
-        <w:t xml:space="preserve">        - One-to-many relationship with StudentModule (one Module has many StudentModules).</w:t>
+        <w:t xml:space="preserve">        - One-to-many relationship with </w:t>
+      </w:r>
+      <w:proofErr w:type="spellStart"/>
+      <w:r>
+        <w:rPr>
+          <w:rFonts w:ascii="Abadi" w:eastAsia="Proxima Nova" w:hAnsi="Abadi" w:cs="Proxima Nova"/>
+          <w:sz w:val="24"/>
+          <w:szCs w:val="24"/>
+        </w:rPr>
+        <w:t>CourseModules</w:t>
+      </w:r>
+      <w:proofErr w:type="spellEnd"/>
+      <w:r>
+        <w:rPr>
+          <w:rFonts w:ascii="Abadi" w:eastAsia="Proxima Nova" w:hAnsi="Abadi" w:cs="Proxima Nova"/>
+          <w:sz w:val="24"/>
+          <w:szCs w:val="24"/>
+        </w:rPr>
+        <w:t xml:space="preserve"> (one Module is linked to many </w:t>
+      </w:r>
+      <w:proofErr w:type="spellStart"/>
+      <w:r>
+        <w:rPr>
+          <w:rFonts w:ascii="Abadi" w:eastAsia="Proxima Nova" w:hAnsi="Abadi" w:cs="Proxima Nova"/>
+          <w:sz w:val="24"/>
+          <w:szCs w:val="24"/>
+        </w:rPr>
+        <w:t>CourseModules</w:t>
+      </w:r>
+      <w:proofErr w:type="spellEnd"/>
+      <w:r>
+        <w:rPr>
+          <w:rFonts w:ascii="Abadi" w:eastAsia="Proxima Nova" w:hAnsi="Abadi" w:cs="Proxima Nova"/>
+          <w:sz w:val="24"/>
+          <w:szCs w:val="24"/>
+        </w:rPr>
+        <w:t>).</w:t>
+      </w:r>
+    </w:p>
+    <w:p>
+      <w:pPr>
+        <w:ind w:left="720"/>
+        <w:rPr>
+          <w:rFonts w:ascii="Abadi" w:eastAsia="Proxima Nova" w:hAnsi="Abadi" w:cs="Proxima Nova"/>
+          <w:sz w:val="24"/>
+          <w:szCs w:val="24"/>
+        </w:rPr>
+      </w:pPr>
+      <w:r>
+        <w:rPr>
+          <w:rFonts w:ascii="Abadi" w:eastAsia="Proxima Nova" w:hAnsi="Abadi" w:cs="Proxima Nova"/>
+          <w:sz w:val="24"/>
+          <w:szCs w:val="24"/>
+        </w:rPr>
+        <w:t xml:space="preserve">        - One-to-many relationship with </w:t>
+      </w:r>
+      <w:proofErr w:type="spellStart"/>
+      <w:r>
+        <w:rPr>
+          <w:rFonts w:ascii="Abadi" w:eastAsia="Proxima Nova" w:hAnsi="Abadi" w:cs="Proxima Nova"/>
+          <w:sz w:val="24"/>
+          <w:szCs w:val="24"/>
+        </w:rPr>
+        <w:t>ModuleAssessment</w:t>
+      </w:r>
+      <w:proofErr w:type="spellEnd"/>
+      <w:r>
+        <w:rPr>
+          <w:rFonts w:ascii="Abadi" w:eastAsia="Proxima Nova" w:hAnsi="Abadi" w:cs="Proxima Nova"/>
+          <w:sz w:val="24"/>
+          <w:szCs w:val="24"/>
+        </w:rPr>
+        <w:t xml:space="preserve"> (one Module has many </w:t>
+      </w:r>
+      <w:proofErr w:type="spellStart"/>
+      <w:r>
+        <w:rPr>
+          <w:rFonts w:ascii="Abadi" w:eastAsia="Proxima Nova" w:hAnsi="Abadi" w:cs="Proxima Nova"/>
+          <w:sz w:val="24"/>
+          <w:szCs w:val="24"/>
+        </w:rPr>
+        <w:t>ModuleAssessments</w:t>
+      </w:r>
+      <w:proofErr w:type="spellEnd"/>
+      <w:r>
+        <w:rPr>
+          <w:rFonts w:ascii="Abadi" w:eastAsia="Proxima Nova" w:hAnsi="Abadi" w:cs="Proxima Nova"/>
+          <w:sz w:val="24"/>
+          <w:szCs w:val="24"/>
+        </w:rPr>
+        <w:t>).</w:t>
+      </w:r>
+    </w:p>
+    <w:p>
+      <w:pPr>
+        <w:ind w:left="720"/>
+        <w:rPr>
+          <w:rFonts w:ascii="Abadi" w:eastAsia="Proxima Nova" w:hAnsi="Abadi" w:cs="Proxima Nova"/>
+          <w:sz w:val="24"/>
+          <w:szCs w:val="24"/>
+        </w:rPr>
+      </w:pPr>
+      <w:r>
+        <w:rPr>
+          <w:rFonts w:ascii="Abadi" w:eastAsia="Proxima Nova" w:hAnsi="Abadi" w:cs="Proxima Nova"/>
+          <w:sz w:val="24"/>
+          <w:szCs w:val="24"/>
+        </w:rPr>
+        <w:t xml:space="preserve">        - One-to-many relationship with </w:t>
+      </w:r>
+      <w:proofErr w:type="spellStart"/>
+      <w:r>
+        <w:rPr>
+          <w:rFonts w:ascii="Abadi" w:eastAsia="Proxima Nova" w:hAnsi="Abadi" w:cs="Proxima Nova"/>
+          <w:sz w:val="24"/>
+          <w:szCs w:val="24"/>
+        </w:rPr>
+        <w:t>StudentModule</w:t>
+      </w:r>
+      <w:proofErr w:type="spellEnd"/>
+      <w:r>
+        <w:rPr>
+          <w:rFonts w:ascii="Abadi" w:eastAsia="Proxima Nova" w:hAnsi="Abadi" w:cs="Proxima Nova"/>
+          <w:sz w:val="24"/>
+          <w:szCs w:val="24"/>
+        </w:rPr>
+        <w:t xml:space="preserve"> (one Module has many </w:t>
+      </w:r>
+      <w:proofErr w:type="spellStart"/>
+      <w:r>
+        <w:rPr>
+          <w:rFonts w:ascii="Abadi" w:eastAsia="Proxima Nova" w:hAnsi="Abadi" w:cs="Proxima Nova"/>
+          <w:sz w:val="24"/>
+          <w:szCs w:val="24"/>
+        </w:rPr>
+        <w:t>StudentModules</w:t>
+      </w:r>
+      <w:proofErr w:type="spellEnd"/>
+      <w:r>
+        <w:rPr>
+          <w:rFonts w:ascii="Abadi" w:eastAsia="Proxima Nova" w:hAnsi="Abadi" w:cs="Proxima Nova"/>
+          <w:sz w:val="24"/>
+          <w:szCs w:val="24"/>
+        </w:rPr>
+        <w:t>).</w:t>
       </w:r>
     </w:p>
     <w:bookmarkStart w:id="7" w:name="_MON_1762347093"/>
@@ -1399,10 +1813,10 @@
           <w:szCs w:val="24"/>
         </w:rPr>
         <w:object w:dxaOrig="9360" w:dyaOrig="3045" w14:anchorId="74654022">
-          <v:shape id="_x0000_i1027" type="#_x0000_t75" style="width:468pt;height:152.25pt" o:ole="">
+          <v:shape id="_x0000_i1027" type="#_x0000_t75" style="width:468.2pt;height:152.3pt" o:ole="">
             <v:imagedata r:id="rId10" o:title=""/>
           </v:shape>
-          <o:OLEObject Type="Embed" ProgID="Word.OpenDocumentText.12" ShapeID="_x0000_i1027" DrawAspect="Content" ObjectID="_1762366179" r:id="rId11"/>
+          <o:OLEObject Type="Embed" ProgID="Word.OpenDocumentText.12" ShapeID="_x0000_i1027" DrawAspect="Content" ObjectID="_1762629602" r:id="rId11"/>
         </w:object>
       </w:r>
     </w:p>
@@ -1485,7 +1899,43 @@
           <w:sz w:val="24"/>
           <w:szCs w:val="24"/>
         </w:rPr>
-        <w:t xml:space="preserve">    - Attributes: `StudentId`, `FullName`.</w:t>
+        <w:t xml:space="preserve">    - Attributes: `</w:t>
+      </w:r>
+      <w:proofErr w:type="spellStart"/>
+      <w:r>
+        <w:rPr>
+          <w:rFonts w:ascii="Abadi" w:eastAsia="Proxima Nova" w:hAnsi="Abadi" w:cs="Proxima Nova"/>
+          <w:sz w:val="24"/>
+          <w:szCs w:val="24"/>
+        </w:rPr>
+        <w:t>StudentId</w:t>
+      </w:r>
+      <w:proofErr w:type="spellEnd"/>
+      <w:r>
+        <w:rPr>
+          <w:rFonts w:ascii="Abadi" w:eastAsia="Proxima Nova" w:hAnsi="Abadi" w:cs="Proxima Nova"/>
+          <w:sz w:val="24"/>
+          <w:szCs w:val="24"/>
+        </w:rPr>
+        <w:t>`, `</w:t>
+      </w:r>
+      <w:proofErr w:type="spellStart"/>
+      <w:r>
+        <w:rPr>
+          <w:rFonts w:ascii="Abadi" w:eastAsia="Proxima Nova" w:hAnsi="Abadi" w:cs="Proxima Nova"/>
+          <w:sz w:val="24"/>
+          <w:szCs w:val="24"/>
+        </w:rPr>
+        <w:t>FullName</w:t>
+      </w:r>
+      <w:proofErr w:type="spellEnd"/>
+      <w:r>
+        <w:rPr>
+          <w:rFonts w:ascii="Abadi" w:eastAsia="Proxima Nova" w:hAnsi="Abadi" w:cs="Proxima Nova"/>
+          <w:sz w:val="24"/>
+          <w:szCs w:val="24"/>
+        </w:rPr>
+        <w:t>`.</w:t>
       </w:r>
     </w:p>
     <w:p>
@@ -1539,43 +1989,97 @@
           <w:sz w:val="24"/>
           <w:szCs w:val="24"/>
         </w:rPr>
-        <w:t xml:space="preserve">        - Has many StudentAssessments.</w:t>
-      </w:r>
-    </w:p>
-    <w:p>
-      <w:pPr>
-        <w:ind w:left="720"/>
-        <w:rPr>
-          <w:rFonts w:ascii="Abadi" w:eastAsia="Proxima Nova" w:hAnsi="Abadi" w:cs="Proxima Nova"/>
-          <w:sz w:val="24"/>
-          <w:szCs w:val="24"/>
-        </w:rPr>
-      </w:pPr>
-      <w:r>
-        <w:rPr>
-          <w:rFonts w:ascii="Abadi" w:eastAsia="Proxima Nova" w:hAnsi="Abadi" w:cs="Proxima Nova"/>
-          <w:sz w:val="24"/>
-          <w:szCs w:val="24"/>
-        </w:rPr>
-        <w:t xml:space="preserve">        - Has many StudentModules.</w:t>
-      </w:r>
-    </w:p>
-    <w:p>
-      <w:pPr>
-        <w:ind w:left="720"/>
-        <w:rPr>
-          <w:rFonts w:ascii="Abadi" w:eastAsia="Proxima Nova" w:hAnsi="Abadi" w:cs="Proxima Nova"/>
-          <w:sz w:val="24"/>
-          <w:szCs w:val="24"/>
-        </w:rPr>
-      </w:pPr>
-      <w:r>
-        <w:rPr>
-          <w:rFonts w:ascii="Abadi" w:eastAsia="Proxima Nova" w:hAnsi="Abadi" w:cs="Proxima Nova"/>
-          <w:sz w:val="24"/>
-          <w:szCs w:val="24"/>
-        </w:rPr>
-        <w:t xml:space="preserve">        - Has many StudentCourses.</w:t>
+        <w:t xml:space="preserve">        - Has many </w:t>
+      </w:r>
+      <w:proofErr w:type="spellStart"/>
+      <w:r>
+        <w:rPr>
+          <w:rFonts w:ascii="Abadi" w:eastAsia="Proxima Nova" w:hAnsi="Abadi" w:cs="Proxima Nova"/>
+          <w:sz w:val="24"/>
+          <w:szCs w:val="24"/>
+        </w:rPr>
+        <w:t>StudentAssessments</w:t>
+      </w:r>
+      <w:proofErr w:type="spellEnd"/>
+      <w:r>
+        <w:rPr>
+          <w:rFonts w:ascii="Abadi" w:eastAsia="Proxima Nova" w:hAnsi="Abadi" w:cs="Proxima Nova"/>
+          <w:sz w:val="24"/>
+          <w:szCs w:val="24"/>
+        </w:rPr>
+        <w:t>.</w:t>
+      </w:r>
+    </w:p>
+    <w:p>
+      <w:pPr>
+        <w:ind w:left="720"/>
+        <w:rPr>
+          <w:rFonts w:ascii="Abadi" w:eastAsia="Proxima Nova" w:hAnsi="Abadi" w:cs="Proxima Nova"/>
+          <w:sz w:val="24"/>
+          <w:szCs w:val="24"/>
+        </w:rPr>
+      </w:pPr>
+      <w:r>
+        <w:rPr>
+          <w:rFonts w:ascii="Abadi" w:eastAsia="Proxima Nova" w:hAnsi="Abadi" w:cs="Proxima Nova"/>
+          <w:sz w:val="24"/>
+          <w:szCs w:val="24"/>
+        </w:rPr>
+        <w:t xml:space="preserve">        - Has many </w:t>
+      </w:r>
+      <w:proofErr w:type="spellStart"/>
+      <w:r>
+        <w:rPr>
+          <w:rFonts w:ascii="Abadi" w:eastAsia="Proxima Nova" w:hAnsi="Abadi" w:cs="Proxima Nova"/>
+          <w:sz w:val="24"/>
+          <w:szCs w:val="24"/>
+        </w:rPr>
+        <w:t>StudentModules</w:t>
+      </w:r>
+      <w:proofErr w:type="spellEnd"/>
+      <w:r>
+        <w:rPr>
+          <w:rFonts w:ascii="Abadi" w:eastAsia="Proxima Nova" w:hAnsi="Abadi" w:cs="Proxima Nova"/>
+          <w:sz w:val="24"/>
+          <w:szCs w:val="24"/>
+        </w:rPr>
+        <w:t>.</w:t>
+      </w:r>
+    </w:p>
+    <w:p>
+      <w:pPr>
+        <w:ind w:left="720"/>
+        <w:rPr>
+          <w:rFonts w:ascii="Abadi" w:eastAsia="Proxima Nova" w:hAnsi="Abadi" w:cs="Proxima Nova"/>
+          <w:sz w:val="24"/>
+          <w:szCs w:val="24"/>
+        </w:rPr>
+      </w:pPr>
+      <w:r>
+        <w:rPr>
+          <w:rFonts w:ascii="Abadi" w:eastAsia="Proxima Nova" w:hAnsi="Abadi" w:cs="Proxima Nova"/>
+          <w:sz w:val="24"/>
+          <w:szCs w:val="24"/>
+        </w:rPr>
+        <w:t xml:space="preserve">        - Has many </w:t>
+      </w:r>
+      <w:proofErr w:type="spellStart"/>
+      <w:r>
+        <w:rPr>
+          <w:rFonts w:ascii="Abadi" w:eastAsia="Proxima Nova" w:hAnsi="Abadi" w:cs="Proxima Nova"/>
+          <w:sz w:val="24"/>
+          <w:szCs w:val="24"/>
+        </w:rPr>
+        <w:t>StudentCourses</w:t>
+      </w:r>
+      <w:proofErr w:type="spellEnd"/>
+      <w:r>
+        <w:rPr>
+          <w:rFonts w:ascii="Abadi" w:eastAsia="Proxima Nova" w:hAnsi="Abadi" w:cs="Proxima Nova"/>
+          <w:sz w:val="24"/>
+          <w:szCs w:val="24"/>
+        </w:rPr>
+        <w:t>.</w:t>
       </w:r>
     </w:p>
     <w:p>
@@ -1629,43 +2133,151 @@
           <w:sz w:val="24"/>
           <w:szCs w:val="24"/>
         </w:rPr>
-        <w:t xml:space="preserve">        - One-to-many relationship with StudentAssessment (one Student has many StudentAssessments).</w:t>
-      </w:r>
-    </w:p>
-    <w:p>
-      <w:pPr>
-        <w:ind w:left="720"/>
-        <w:rPr>
-          <w:rFonts w:ascii="Abadi" w:eastAsia="Proxima Nova" w:hAnsi="Abadi" w:cs="Proxima Nova"/>
-          <w:sz w:val="24"/>
-          <w:szCs w:val="24"/>
-        </w:rPr>
-      </w:pPr>
-      <w:r>
-        <w:rPr>
-          <w:rFonts w:ascii="Abadi" w:eastAsia="Proxima Nova" w:hAnsi="Abadi" w:cs="Proxima Nova"/>
-          <w:sz w:val="24"/>
-          <w:szCs w:val="24"/>
-        </w:rPr>
-        <w:t xml:space="preserve">        - One-to-many relationship with StudentModule (one Student has many StudentModules).</w:t>
-      </w:r>
-    </w:p>
-    <w:p>
-      <w:pPr>
-        <w:ind w:left="720"/>
-        <w:rPr>
-          <w:rFonts w:ascii="Abadi" w:eastAsia="Proxima Nova" w:hAnsi="Abadi" w:cs="Proxima Nova"/>
-          <w:sz w:val="24"/>
-          <w:szCs w:val="24"/>
-        </w:rPr>
-      </w:pPr>
-      <w:r>
-        <w:rPr>
-          <w:rFonts w:ascii="Abadi" w:eastAsia="Proxima Nova" w:hAnsi="Abadi" w:cs="Proxima Nova"/>
-          <w:sz w:val="24"/>
-          <w:szCs w:val="24"/>
-        </w:rPr>
-        <w:t xml:space="preserve">        - One-to-many relationship with StudentCourse (one Student has many StudentCourses).</w:t>
+        <w:t xml:space="preserve">        - One-to-many relationship with </w:t>
+      </w:r>
+      <w:proofErr w:type="spellStart"/>
+      <w:r>
+        <w:rPr>
+          <w:rFonts w:ascii="Abadi" w:eastAsia="Proxima Nova" w:hAnsi="Abadi" w:cs="Proxima Nova"/>
+          <w:sz w:val="24"/>
+          <w:szCs w:val="24"/>
+        </w:rPr>
+        <w:t>StudentAssessment</w:t>
+      </w:r>
+      <w:proofErr w:type="spellEnd"/>
+      <w:r>
+        <w:rPr>
+          <w:rFonts w:ascii="Abadi" w:eastAsia="Proxima Nova" w:hAnsi="Abadi" w:cs="Proxima Nova"/>
+          <w:sz w:val="24"/>
+          <w:szCs w:val="24"/>
+        </w:rPr>
+        <w:t xml:space="preserve"> (one Student has many </w:t>
+      </w:r>
+      <w:proofErr w:type="spellStart"/>
+      <w:r>
+        <w:rPr>
+          <w:rFonts w:ascii="Abadi" w:eastAsia="Proxima Nova" w:hAnsi="Abadi" w:cs="Proxima Nova"/>
+          <w:sz w:val="24"/>
+          <w:szCs w:val="24"/>
+        </w:rPr>
+        <w:t>StudentAssessments</w:t>
+      </w:r>
+      <w:proofErr w:type="spellEnd"/>
+      <w:r>
+        <w:rPr>
+          <w:rFonts w:ascii="Abadi" w:eastAsia="Proxima Nova" w:hAnsi="Abadi" w:cs="Proxima Nova"/>
+          <w:sz w:val="24"/>
+          <w:szCs w:val="24"/>
+        </w:rPr>
+        <w:t>).</w:t>
+      </w:r>
+    </w:p>
+    <w:p>
+      <w:pPr>
+        <w:ind w:left="720"/>
+        <w:rPr>
+          <w:rFonts w:ascii="Abadi" w:eastAsia="Proxima Nova" w:hAnsi="Abadi" w:cs="Proxima Nova"/>
+          <w:sz w:val="24"/>
+          <w:szCs w:val="24"/>
+        </w:rPr>
+      </w:pPr>
+      <w:r>
+        <w:rPr>
+          <w:rFonts w:ascii="Abadi" w:eastAsia="Proxima Nova" w:hAnsi="Abadi" w:cs="Proxima Nova"/>
+          <w:sz w:val="24"/>
+          <w:szCs w:val="24"/>
+        </w:rPr>
+        <w:t xml:space="preserve">        - One-to-many relationship with </w:t>
+      </w:r>
+      <w:proofErr w:type="spellStart"/>
+      <w:r>
+        <w:rPr>
+          <w:rFonts w:ascii="Abadi" w:eastAsia="Proxima Nova" w:hAnsi="Abadi" w:cs="Proxima Nova"/>
+          <w:sz w:val="24"/>
+          <w:szCs w:val="24"/>
+        </w:rPr>
+        <w:t>StudentModule</w:t>
+      </w:r>
+      <w:proofErr w:type="spellEnd"/>
+      <w:r>
+        <w:rPr>
+          <w:rFonts w:ascii="Abadi" w:eastAsia="Proxima Nova" w:hAnsi="Abadi" w:cs="Proxima Nova"/>
+          <w:sz w:val="24"/>
+          <w:szCs w:val="24"/>
+        </w:rPr>
+        <w:t xml:space="preserve"> (one Student has many </w:t>
+      </w:r>
+      <w:proofErr w:type="spellStart"/>
+      <w:r>
+        <w:rPr>
+          <w:rFonts w:ascii="Abadi" w:eastAsia="Proxima Nova" w:hAnsi="Abadi" w:cs="Proxima Nova"/>
+          <w:sz w:val="24"/>
+          <w:szCs w:val="24"/>
+        </w:rPr>
+        <w:t>StudentModules</w:t>
+      </w:r>
+      <w:proofErr w:type="spellEnd"/>
+      <w:r>
+        <w:rPr>
+          <w:rFonts w:ascii="Abadi" w:eastAsia="Proxima Nova" w:hAnsi="Abadi" w:cs="Proxima Nova"/>
+          <w:sz w:val="24"/>
+          <w:szCs w:val="24"/>
+        </w:rPr>
+        <w:t>).</w:t>
+      </w:r>
+    </w:p>
+    <w:p>
+      <w:pPr>
+        <w:ind w:left="720"/>
+        <w:rPr>
+          <w:rFonts w:ascii="Abadi" w:eastAsia="Proxima Nova" w:hAnsi="Abadi" w:cs="Proxima Nova"/>
+          <w:sz w:val="24"/>
+          <w:szCs w:val="24"/>
+        </w:rPr>
+      </w:pPr>
+      <w:r>
+        <w:rPr>
+          <w:rFonts w:ascii="Abadi" w:eastAsia="Proxima Nova" w:hAnsi="Abadi" w:cs="Proxima Nova"/>
+          <w:sz w:val="24"/>
+          <w:szCs w:val="24"/>
+        </w:rPr>
+        <w:t xml:space="preserve">        - One-to-many relationship with </w:t>
+      </w:r>
+      <w:proofErr w:type="spellStart"/>
+      <w:r>
+        <w:rPr>
+          <w:rFonts w:ascii="Abadi" w:eastAsia="Proxima Nova" w:hAnsi="Abadi" w:cs="Proxima Nova"/>
+          <w:sz w:val="24"/>
+          <w:szCs w:val="24"/>
+        </w:rPr>
+        <w:t>StudentCourse</w:t>
+      </w:r>
+      <w:proofErr w:type="spellEnd"/>
+      <w:r>
+        <w:rPr>
+          <w:rFonts w:ascii="Abadi" w:eastAsia="Proxima Nova" w:hAnsi="Abadi" w:cs="Proxima Nova"/>
+          <w:sz w:val="24"/>
+          <w:szCs w:val="24"/>
+        </w:rPr>
+        <w:t xml:space="preserve"> (one Student has many </w:t>
+      </w:r>
+      <w:proofErr w:type="spellStart"/>
+      <w:r>
+        <w:rPr>
+          <w:rFonts w:ascii="Abadi" w:eastAsia="Proxima Nova" w:hAnsi="Abadi" w:cs="Proxima Nova"/>
+          <w:sz w:val="24"/>
+          <w:szCs w:val="24"/>
+        </w:rPr>
+        <w:t>StudentCourses</w:t>
+      </w:r>
+      <w:proofErr w:type="spellEnd"/>
+      <w:r>
+        <w:rPr>
+          <w:rFonts w:ascii="Abadi" w:eastAsia="Proxima Nova" w:hAnsi="Abadi" w:cs="Proxima Nova"/>
+          <w:sz w:val="24"/>
+          <w:szCs w:val="24"/>
+        </w:rPr>
+        <w:t>).</w:t>
       </w:r>
     </w:p>
     <w:p>
@@ -1696,10 +2308,10 @@
           <w:szCs w:val="24"/>
         </w:rPr>
         <w:object w:dxaOrig="9360" w:dyaOrig="2606" w14:anchorId="38029832">
-          <v:shape id="_x0000_i1028" type="#_x0000_t75" style="width:468pt;height:130.15pt" o:ole="">
+          <v:shape id="_x0000_i1028" type="#_x0000_t75" style="width:468.2pt;height:130.25pt" o:ole="">
             <v:imagedata r:id="rId12" o:title=""/>
           </v:shape>
-          <o:OLEObject Type="Embed" ProgID="Word.OpenDocumentText.12" ShapeID="_x0000_i1028" DrawAspect="Content" ObjectID="_1762366180" r:id="rId13"/>
+          <o:OLEObject Type="Embed" ProgID="Word.OpenDocumentText.12" ShapeID="_x0000_i1028" DrawAspect="Content" ObjectID="_1762629603" r:id="rId13"/>
         </w:object>
       </w:r>
     </w:p>
@@ -1791,7 +2403,25 @@
           <w:sz w:val="24"/>
           <w:szCs w:val="24"/>
         </w:rPr>
-        <w:t xml:space="preserve">    - Attributes: `AssessmentId`, `Title`, `Description`.</w:t>
+        <w:t xml:space="preserve">    - Attributes: `</w:t>
+      </w:r>
+      <w:proofErr w:type="spellStart"/>
+      <w:r>
+        <w:rPr>
+          <w:rFonts w:ascii="Abadi" w:eastAsia="Proxima Nova" w:hAnsi="Abadi" w:cs="Proxima Nova"/>
+          <w:sz w:val="24"/>
+          <w:szCs w:val="24"/>
+        </w:rPr>
+        <w:t>AssessmentId</w:t>
+      </w:r>
+      <w:proofErr w:type="spellEnd"/>
+      <w:r>
+        <w:rPr>
+          <w:rFonts w:ascii="Abadi" w:eastAsia="Proxima Nova" w:hAnsi="Abadi" w:cs="Proxima Nova"/>
+          <w:sz w:val="24"/>
+          <w:szCs w:val="24"/>
+        </w:rPr>
+        <w:t>`, `Title`, `Description`.</w:t>
       </w:r>
     </w:p>
     <w:p>
@@ -1827,25 +2457,61 @@
           <w:sz w:val="24"/>
           <w:szCs w:val="24"/>
         </w:rPr>
-        <w:t xml:space="preserve">        - Has many StudentAssessments.</w:t>
-      </w:r>
-    </w:p>
-    <w:p>
-      <w:pPr>
-        <w:ind w:left="720"/>
-        <w:rPr>
-          <w:rFonts w:ascii="Abadi" w:eastAsia="Proxima Nova" w:hAnsi="Abadi" w:cs="Proxima Nova"/>
-          <w:sz w:val="24"/>
-          <w:szCs w:val="24"/>
-        </w:rPr>
-      </w:pPr>
-      <w:r>
-        <w:rPr>
-          <w:rFonts w:ascii="Abadi" w:eastAsia="Proxima Nova" w:hAnsi="Abadi" w:cs="Proxima Nova"/>
-          <w:sz w:val="24"/>
-          <w:szCs w:val="24"/>
-        </w:rPr>
-        <w:t xml:space="preserve">        - Has many ModuleAssessments.</w:t>
+        <w:t xml:space="preserve">        - Has many </w:t>
+      </w:r>
+      <w:proofErr w:type="spellStart"/>
+      <w:r>
+        <w:rPr>
+          <w:rFonts w:ascii="Abadi" w:eastAsia="Proxima Nova" w:hAnsi="Abadi" w:cs="Proxima Nova"/>
+          <w:sz w:val="24"/>
+          <w:szCs w:val="24"/>
+        </w:rPr>
+        <w:t>StudentAssessments</w:t>
+      </w:r>
+      <w:proofErr w:type="spellEnd"/>
+      <w:r>
+        <w:rPr>
+          <w:rFonts w:ascii="Abadi" w:eastAsia="Proxima Nova" w:hAnsi="Abadi" w:cs="Proxima Nova"/>
+          <w:sz w:val="24"/>
+          <w:szCs w:val="24"/>
+        </w:rPr>
+        <w:t>.</w:t>
+      </w:r>
+    </w:p>
+    <w:p>
+      <w:pPr>
+        <w:ind w:left="720"/>
+        <w:rPr>
+          <w:rFonts w:ascii="Abadi" w:eastAsia="Proxima Nova" w:hAnsi="Abadi" w:cs="Proxima Nova"/>
+          <w:sz w:val="24"/>
+          <w:szCs w:val="24"/>
+        </w:rPr>
+      </w:pPr>
+      <w:r>
+        <w:rPr>
+          <w:rFonts w:ascii="Abadi" w:eastAsia="Proxima Nova" w:hAnsi="Abadi" w:cs="Proxima Nova"/>
+          <w:sz w:val="24"/>
+          <w:szCs w:val="24"/>
+        </w:rPr>
+        <w:t xml:space="preserve">        - Has many </w:t>
+      </w:r>
+      <w:proofErr w:type="spellStart"/>
+      <w:r>
+        <w:rPr>
+          <w:rFonts w:ascii="Abadi" w:eastAsia="Proxima Nova" w:hAnsi="Abadi" w:cs="Proxima Nova"/>
+          <w:sz w:val="24"/>
+          <w:szCs w:val="24"/>
+        </w:rPr>
+        <w:t>ModuleAssessments</w:t>
+      </w:r>
+      <w:proofErr w:type="spellEnd"/>
+      <w:r>
+        <w:rPr>
+          <w:rFonts w:ascii="Abadi" w:eastAsia="Proxima Nova" w:hAnsi="Abadi" w:cs="Proxima Nova"/>
+          <w:sz w:val="24"/>
+          <w:szCs w:val="24"/>
+        </w:rPr>
+        <w:t>.</w:t>
       </w:r>
     </w:p>
     <w:p>
@@ -1881,25 +2547,97 @@
           <w:sz w:val="24"/>
           <w:szCs w:val="24"/>
         </w:rPr>
-        <w:t xml:space="preserve">        - One-to-many relationship with StudentAssessment (one Assessment has many StudentAssessments).</w:t>
-      </w:r>
-    </w:p>
-    <w:p>
-      <w:pPr>
-        <w:ind w:left="720"/>
-        <w:rPr>
-          <w:rFonts w:ascii="Abadi" w:eastAsia="Proxima Nova" w:hAnsi="Abadi" w:cs="Proxima Nova"/>
-          <w:sz w:val="24"/>
-          <w:szCs w:val="24"/>
-        </w:rPr>
-      </w:pPr>
-      <w:r>
-        <w:rPr>
-          <w:rFonts w:ascii="Abadi" w:eastAsia="Proxima Nova" w:hAnsi="Abadi" w:cs="Proxima Nova"/>
-          <w:sz w:val="24"/>
-          <w:szCs w:val="24"/>
-        </w:rPr>
-        <w:t xml:space="preserve">        - One-to-many relationship with ModuleAssessment (one Assessment has many ModuleAssessments).</w:t>
+        <w:t xml:space="preserve">        - One-to-many relationship with </w:t>
+      </w:r>
+      <w:proofErr w:type="spellStart"/>
+      <w:r>
+        <w:rPr>
+          <w:rFonts w:ascii="Abadi" w:eastAsia="Proxima Nova" w:hAnsi="Abadi" w:cs="Proxima Nova"/>
+          <w:sz w:val="24"/>
+          <w:szCs w:val="24"/>
+        </w:rPr>
+        <w:t>StudentAssessment</w:t>
+      </w:r>
+      <w:proofErr w:type="spellEnd"/>
+      <w:r>
+        <w:rPr>
+          <w:rFonts w:ascii="Abadi" w:eastAsia="Proxima Nova" w:hAnsi="Abadi" w:cs="Proxima Nova"/>
+          <w:sz w:val="24"/>
+          <w:szCs w:val="24"/>
+        </w:rPr>
+        <w:t xml:space="preserve"> (one Assessment has many </w:t>
+      </w:r>
+      <w:proofErr w:type="spellStart"/>
+      <w:r>
+        <w:rPr>
+          <w:rFonts w:ascii="Abadi" w:eastAsia="Proxima Nova" w:hAnsi="Abadi" w:cs="Proxima Nova"/>
+          <w:sz w:val="24"/>
+          <w:szCs w:val="24"/>
+        </w:rPr>
+        <w:t>StudentAssessments</w:t>
+      </w:r>
+      <w:proofErr w:type="spellEnd"/>
+      <w:r>
+        <w:rPr>
+          <w:rFonts w:ascii="Abadi" w:eastAsia="Proxima Nova" w:hAnsi="Abadi" w:cs="Proxima Nova"/>
+          <w:sz w:val="24"/>
+          <w:szCs w:val="24"/>
+        </w:rPr>
+        <w:t>).</w:t>
+      </w:r>
+    </w:p>
+    <w:p>
+      <w:pPr>
+        <w:ind w:left="720"/>
+        <w:rPr>
+          <w:rFonts w:ascii="Abadi" w:eastAsia="Proxima Nova" w:hAnsi="Abadi" w:cs="Proxima Nova"/>
+          <w:sz w:val="24"/>
+          <w:szCs w:val="24"/>
+        </w:rPr>
+      </w:pPr>
+      <w:r>
+        <w:rPr>
+          <w:rFonts w:ascii="Abadi" w:eastAsia="Proxima Nova" w:hAnsi="Abadi" w:cs="Proxima Nova"/>
+          <w:sz w:val="24"/>
+          <w:szCs w:val="24"/>
+        </w:rPr>
+        <w:t xml:space="preserve">        - One-to-many relationship with </w:t>
+      </w:r>
+      <w:proofErr w:type="spellStart"/>
+      <w:r>
+        <w:rPr>
+          <w:rFonts w:ascii="Abadi" w:eastAsia="Proxima Nova" w:hAnsi="Abadi" w:cs="Proxima Nova"/>
+          <w:sz w:val="24"/>
+          <w:szCs w:val="24"/>
+        </w:rPr>
+        <w:t>ModuleAssessment</w:t>
+      </w:r>
+      <w:proofErr w:type="spellEnd"/>
+      <w:r>
+        <w:rPr>
+          <w:rFonts w:ascii="Abadi" w:eastAsia="Proxima Nova" w:hAnsi="Abadi" w:cs="Proxima Nova"/>
+          <w:sz w:val="24"/>
+          <w:szCs w:val="24"/>
+        </w:rPr>
+        <w:t xml:space="preserve"> (one Assessment has many </w:t>
+      </w:r>
+      <w:proofErr w:type="spellStart"/>
+      <w:r>
+        <w:rPr>
+          <w:rFonts w:ascii="Abadi" w:eastAsia="Proxima Nova" w:hAnsi="Abadi" w:cs="Proxima Nova"/>
+          <w:sz w:val="24"/>
+          <w:szCs w:val="24"/>
+        </w:rPr>
+        <w:t>ModuleAssessments</w:t>
+      </w:r>
+      <w:proofErr w:type="spellEnd"/>
+      <w:r>
+        <w:rPr>
+          <w:rFonts w:ascii="Abadi" w:eastAsia="Proxima Nova" w:hAnsi="Abadi" w:cs="Proxima Nova"/>
+          <w:sz w:val="24"/>
+          <w:szCs w:val="24"/>
+        </w:rPr>
+        <w:t>).</w:t>
       </w:r>
     </w:p>
     <w:bookmarkStart w:id="9" w:name="_MON_1762347603"/>
@@ -1920,10 +2658,10 @@
           <w:szCs w:val="24"/>
         </w:rPr>
         <w:object w:dxaOrig="9360" w:dyaOrig="2827" w14:anchorId="0D5DFE3C">
-          <v:shape id="_x0000_i1029" type="#_x0000_t75" style="width:468pt;height:141.4pt" o:ole="">
+          <v:shape id="_x0000_i1029" type="#_x0000_t75" style="width:468.2pt;height:141.5pt" o:ole="">
             <v:imagedata r:id="rId14" o:title=""/>
           </v:shape>
-          <o:OLEObject Type="Embed" ProgID="Word.OpenDocumentText.12" ShapeID="_x0000_i1029" DrawAspect="Content" ObjectID="_1762366181" r:id="rId15"/>
+          <o:OLEObject Type="Embed" ProgID="Word.OpenDocumentText.12" ShapeID="_x0000_i1029" DrawAspect="Content" ObjectID="_1762629604" r:id="rId15"/>
         </w:object>
       </w:r>
     </w:p>
@@ -1964,6 +2702,7 @@
         </w:rPr>
         <w:t xml:space="preserve">6. </w:t>
       </w:r>
+      <w:proofErr w:type="spellStart"/>
       <w:r>
         <w:rPr>
           <w:rFonts w:ascii="Abadi" w:eastAsia="Proxima Nova" w:hAnsi="Abadi" w:cs="Proxima Nova"/>
@@ -1974,6 +2713,7 @@
         </w:rPr>
         <w:t>CourseModule</w:t>
       </w:r>
+      <w:proofErr w:type="spellEnd"/>
       <w:r>
         <w:rPr>
           <w:rFonts w:ascii="Abadi" w:eastAsia="Proxima Nova" w:hAnsi="Abadi" w:cs="Proxima Nova"/>
@@ -2016,7 +2756,61 @@
           <w:sz w:val="24"/>
           <w:szCs w:val="24"/>
         </w:rPr>
-        <w:t xml:space="preserve">    - Attributes: `CourseId`, `ModuleId`, `IsRequired`.</w:t>
+        <w:t xml:space="preserve">    - Attributes: `</w:t>
+      </w:r>
+      <w:proofErr w:type="spellStart"/>
+      <w:r>
+        <w:rPr>
+          <w:rFonts w:ascii="Abadi" w:eastAsia="Proxima Nova" w:hAnsi="Abadi" w:cs="Proxima Nova"/>
+          <w:sz w:val="24"/>
+          <w:szCs w:val="24"/>
+        </w:rPr>
+        <w:t>CourseId</w:t>
+      </w:r>
+      <w:proofErr w:type="spellEnd"/>
+      <w:r>
+        <w:rPr>
+          <w:rFonts w:ascii="Abadi" w:eastAsia="Proxima Nova" w:hAnsi="Abadi" w:cs="Proxima Nova"/>
+          <w:sz w:val="24"/>
+          <w:szCs w:val="24"/>
+        </w:rPr>
+        <w:t>`, `</w:t>
+      </w:r>
+      <w:proofErr w:type="spellStart"/>
+      <w:r>
+        <w:rPr>
+          <w:rFonts w:ascii="Abadi" w:eastAsia="Proxima Nova" w:hAnsi="Abadi" w:cs="Proxima Nova"/>
+          <w:sz w:val="24"/>
+          <w:szCs w:val="24"/>
+        </w:rPr>
+        <w:t>ModuleId</w:t>
+      </w:r>
+      <w:proofErr w:type="spellEnd"/>
+      <w:r>
+        <w:rPr>
+          <w:rFonts w:ascii="Abadi" w:eastAsia="Proxima Nova" w:hAnsi="Abadi" w:cs="Proxima Nova"/>
+          <w:sz w:val="24"/>
+          <w:szCs w:val="24"/>
+        </w:rPr>
+        <w:t>`, `</w:t>
+      </w:r>
+      <w:proofErr w:type="spellStart"/>
+      <w:r>
+        <w:rPr>
+          <w:rFonts w:ascii="Abadi" w:eastAsia="Proxima Nova" w:hAnsi="Abadi" w:cs="Proxima Nova"/>
+          <w:sz w:val="24"/>
+          <w:szCs w:val="24"/>
+        </w:rPr>
+        <w:t>IsRequired</w:t>
+      </w:r>
+      <w:proofErr w:type="spellEnd"/>
+      <w:r>
+        <w:rPr>
+          <w:rFonts w:ascii="Abadi" w:eastAsia="Proxima Nova" w:hAnsi="Abadi" w:cs="Proxima Nova"/>
+          <w:sz w:val="24"/>
+          <w:szCs w:val="24"/>
+        </w:rPr>
+        <w:t>`.</w:t>
       </w:r>
     </w:p>
     <w:p>
@@ -2052,25 +2846,61 @@
           <w:sz w:val="24"/>
           <w:szCs w:val="24"/>
         </w:rPr>
-        <w:t xml:space="preserve">        - Many-to-one relationship with Course (many CourseModules belong to one Course).</w:t>
-      </w:r>
-    </w:p>
-    <w:p>
-      <w:pPr>
-        <w:ind w:left="720"/>
-        <w:rPr>
-          <w:rFonts w:ascii="Abadi" w:eastAsia="Proxima Nova" w:hAnsi="Abadi" w:cs="Proxima Nova"/>
-          <w:sz w:val="24"/>
-          <w:szCs w:val="24"/>
-        </w:rPr>
-      </w:pPr>
-      <w:r>
-        <w:rPr>
-          <w:rFonts w:ascii="Abadi" w:eastAsia="Proxima Nova" w:hAnsi="Abadi" w:cs="Proxima Nova"/>
-          <w:sz w:val="24"/>
-          <w:szCs w:val="24"/>
-        </w:rPr>
-        <w:t xml:space="preserve">        - Many-to-one relationship with Module (many CourseModules belong to one Module).</w:t>
+        <w:t xml:space="preserve">        - Many-to-one relationship with Course (many </w:t>
+      </w:r>
+      <w:proofErr w:type="spellStart"/>
+      <w:r>
+        <w:rPr>
+          <w:rFonts w:ascii="Abadi" w:eastAsia="Proxima Nova" w:hAnsi="Abadi" w:cs="Proxima Nova"/>
+          <w:sz w:val="24"/>
+          <w:szCs w:val="24"/>
+        </w:rPr>
+        <w:t>CourseModules</w:t>
+      </w:r>
+      <w:proofErr w:type="spellEnd"/>
+      <w:r>
+        <w:rPr>
+          <w:rFonts w:ascii="Abadi" w:eastAsia="Proxima Nova" w:hAnsi="Abadi" w:cs="Proxima Nova"/>
+          <w:sz w:val="24"/>
+          <w:szCs w:val="24"/>
+        </w:rPr>
+        <w:t xml:space="preserve"> belong to one Course).</w:t>
+      </w:r>
+    </w:p>
+    <w:p>
+      <w:pPr>
+        <w:ind w:left="720"/>
+        <w:rPr>
+          <w:rFonts w:ascii="Abadi" w:eastAsia="Proxima Nova" w:hAnsi="Abadi" w:cs="Proxima Nova"/>
+          <w:sz w:val="24"/>
+          <w:szCs w:val="24"/>
+        </w:rPr>
+      </w:pPr>
+      <w:r>
+        <w:rPr>
+          <w:rFonts w:ascii="Abadi" w:eastAsia="Proxima Nova" w:hAnsi="Abadi" w:cs="Proxima Nova"/>
+          <w:sz w:val="24"/>
+          <w:szCs w:val="24"/>
+        </w:rPr>
+        <w:t xml:space="preserve">        - Many-to-one relationship with Module (many </w:t>
+      </w:r>
+      <w:proofErr w:type="spellStart"/>
+      <w:r>
+        <w:rPr>
+          <w:rFonts w:ascii="Abadi" w:eastAsia="Proxima Nova" w:hAnsi="Abadi" w:cs="Proxima Nova"/>
+          <w:sz w:val="24"/>
+          <w:szCs w:val="24"/>
+        </w:rPr>
+        <w:t>CourseModules</w:t>
+      </w:r>
+      <w:proofErr w:type="spellEnd"/>
+      <w:r>
+        <w:rPr>
+          <w:rFonts w:ascii="Abadi" w:eastAsia="Proxima Nova" w:hAnsi="Abadi" w:cs="Proxima Nova"/>
+          <w:sz w:val="24"/>
+          <w:szCs w:val="24"/>
+        </w:rPr>
+        <w:t xml:space="preserve"> belong to one Module).</w:t>
       </w:r>
     </w:p>
     <w:bookmarkStart w:id="10" w:name="_MON_1762347658"/>
@@ -2091,10 +2921,10 @@
           <w:szCs w:val="24"/>
         </w:rPr>
         <w:object w:dxaOrig="9360" w:dyaOrig="2165" w14:anchorId="399293C2">
-          <v:shape id="_x0000_i1030" type="#_x0000_t75" style="width:468pt;height:108.4pt" o:ole="">
+          <v:shape id="_x0000_i1030" type="#_x0000_t75" style="width:468.2pt;height:108.2pt" o:ole="">
             <v:imagedata r:id="rId16" o:title=""/>
           </v:shape>
-          <o:OLEObject Type="Embed" ProgID="Word.OpenDocumentText.12" ShapeID="_x0000_i1030" DrawAspect="Content" ObjectID="_1762366182" r:id="rId17"/>
+          <o:OLEObject Type="Embed" ProgID="Word.OpenDocumentText.12" ShapeID="_x0000_i1030" DrawAspect="Content" ObjectID="_1762629605" r:id="rId17"/>
         </w:object>
       </w:r>
     </w:p>
@@ -2135,6 +2965,7 @@
         </w:rPr>
         <w:t xml:space="preserve">7. </w:t>
       </w:r>
+      <w:proofErr w:type="spellStart"/>
       <w:r>
         <w:rPr>
           <w:rFonts w:ascii="Abadi" w:eastAsia="Proxima Nova" w:hAnsi="Abadi" w:cs="Proxima Nova"/>
@@ -2143,7 +2974,18 @@
           <w:sz w:val="24"/>
           <w:szCs w:val="24"/>
         </w:rPr>
-        <w:t>ModuleAssessment:</w:t>
+        <w:t>ModuleAssessment</w:t>
+      </w:r>
+      <w:proofErr w:type="spellEnd"/>
+      <w:r>
+        <w:rPr>
+          <w:rFonts w:ascii="Abadi" w:eastAsia="Proxima Nova" w:hAnsi="Abadi" w:cs="Proxima Nova"/>
+          <w:b/>
+          <w:bCs/>
+          <w:sz w:val="24"/>
+          <w:szCs w:val="24"/>
+        </w:rPr>
+        <w:t>:</w:t>
       </w:r>
     </w:p>
     <w:p>
@@ -2179,7 +3021,61 @@
           <w:sz w:val="24"/>
           <w:szCs w:val="24"/>
         </w:rPr>
-        <w:t xml:space="preserve">    - Attributes: `ModuleId`, `AssessmentId`, `MaxMark`.</w:t>
+        <w:t xml:space="preserve">    - Attributes: `</w:t>
+      </w:r>
+      <w:proofErr w:type="spellStart"/>
+      <w:r>
+        <w:rPr>
+          <w:rFonts w:ascii="Abadi" w:eastAsia="Proxima Nova" w:hAnsi="Abadi" w:cs="Proxima Nova"/>
+          <w:sz w:val="24"/>
+          <w:szCs w:val="24"/>
+        </w:rPr>
+        <w:t>ModuleId</w:t>
+      </w:r>
+      <w:proofErr w:type="spellEnd"/>
+      <w:r>
+        <w:rPr>
+          <w:rFonts w:ascii="Abadi" w:eastAsia="Proxima Nova" w:hAnsi="Abadi" w:cs="Proxima Nova"/>
+          <w:sz w:val="24"/>
+          <w:szCs w:val="24"/>
+        </w:rPr>
+        <w:t>`, `</w:t>
+      </w:r>
+      <w:proofErr w:type="spellStart"/>
+      <w:r>
+        <w:rPr>
+          <w:rFonts w:ascii="Abadi" w:eastAsia="Proxima Nova" w:hAnsi="Abadi" w:cs="Proxima Nova"/>
+          <w:sz w:val="24"/>
+          <w:szCs w:val="24"/>
+        </w:rPr>
+        <w:t>AssessmentId</w:t>
+      </w:r>
+      <w:proofErr w:type="spellEnd"/>
+      <w:r>
+        <w:rPr>
+          <w:rFonts w:ascii="Abadi" w:eastAsia="Proxima Nova" w:hAnsi="Abadi" w:cs="Proxima Nova"/>
+          <w:sz w:val="24"/>
+          <w:szCs w:val="24"/>
+        </w:rPr>
+        <w:t>`, `</w:t>
+      </w:r>
+      <w:proofErr w:type="spellStart"/>
+      <w:r>
+        <w:rPr>
+          <w:rFonts w:ascii="Abadi" w:eastAsia="Proxima Nova" w:hAnsi="Abadi" w:cs="Proxima Nova"/>
+          <w:sz w:val="24"/>
+          <w:szCs w:val="24"/>
+        </w:rPr>
+        <w:t>MaxMark</w:t>
+      </w:r>
+      <w:proofErr w:type="spellEnd"/>
+      <w:r>
+        <w:rPr>
+          <w:rFonts w:ascii="Abadi" w:eastAsia="Proxima Nova" w:hAnsi="Abadi" w:cs="Proxima Nova"/>
+          <w:sz w:val="24"/>
+          <w:szCs w:val="24"/>
+        </w:rPr>
+        <w:t>`.</w:t>
       </w:r>
     </w:p>
     <w:p>
@@ -2216,25 +3112,61 @@
           <w:sz w:val="24"/>
           <w:szCs w:val="24"/>
         </w:rPr>
-        <w:t xml:space="preserve">        - Many-to-one relationship with Module (many ModuleAssessments belong to one Module).</w:t>
-      </w:r>
-    </w:p>
-    <w:p>
-      <w:pPr>
-        <w:ind w:left="720"/>
-        <w:rPr>
-          <w:rFonts w:ascii="Abadi" w:eastAsia="Proxima Nova" w:hAnsi="Abadi" w:cs="Proxima Nova"/>
-          <w:sz w:val="24"/>
-          <w:szCs w:val="24"/>
-        </w:rPr>
-      </w:pPr>
-      <w:r>
-        <w:rPr>
-          <w:rFonts w:ascii="Abadi" w:eastAsia="Proxima Nova" w:hAnsi="Abadi" w:cs="Proxima Nova"/>
-          <w:sz w:val="24"/>
-          <w:szCs w:val="24"/>
-        </w:rPr>
-        <w:t xml:space="preserve">        - Many-to-one relationship with Assessment (many ModuleAssessments belong to one Assessment).</w:t>
+        <w:t xml:space="preserve">        - Many-to-one relationship with Module (many </w:t>
+      </w:r>
+      <w:proofErr w:type="spellStart"/>
+      <w:r>
+        <w:rPr>
+          <w:rFonts w:ascii="Abadi" w:eastAsia="Proxima Nova" w:hAnsi="Abadi" w:cs="Proxima Nova"/>
+          <w:sz w:val="24"/>
+          <w:szCs w:val="24"/>
+        </w:rPr>
+        <w:t>ModuleAssessments</w:t>
+      </w:r>
+      <w:proofErr w:type="spellEnd"/>
+      <w:r>
+        <w:rPr>
+          <w:rFonts w:ascii="Abadi" w:eastAsia="Proxima Nova" w:hAnsi="Abadi" w:cs="Proxima Nova"/>
+          <w:sz w:val="24"/>
+          <w:szCs w:val="24"/>
+        </w:rPr>
+        <w:t xml:space="preserve"> belong to one Module).</w:t>
+      </w:r>
+    </w:p>
+    <w:p>
+      <w:pPr>
+        <w:ind w:left="720"/>
+        <w:rPr>
+          <w:rFonts w:ascii="Abadi" w:eastAsia="Proxima Nova" w:hAnsi="Abadi" w:cs="Proxima Nova"/>
+          <w:sz w:val="24"/>
+          <w:szCs w:val="24"/>
+        </w:rPr>
+      </w:pPr>
+      <w:r>
+        <w:rPr>
+          <w:rFonts w:ascii="Abadi" w:eastAsia="Proxima Nova" w:hAnsi="Abadi" w:cs="Proxima Nova"/>
+          <w:sz w:val="24"/>
+          <w:szCs w:val="24"/>
+        </w:rPr>
+        <w:t xml:space="preserve">        - Many-to-one relationship with Assessment (many </w:t>
+      </w:r>
+      <w:proofErr w:type="spellStart"/>
+      <w:r>
+        <w:rPr>
+          <w:rFonts w:ascii="Abadi" w:eastAsia="Proxima Nova" w:hAnsi="Abadi" w:cs="Proxima Nova"/>
+          <w:sz w:val="24"/>
+          <w:szCs w:val="24"/>
+        </w:rPr>
+        <w:t>ModuleAssessments</w:t>
+      </w:r>
+      <w:proofErr w:type="spellEnd"/>
+      <w:r>
+        <w:rPr>
+          <w:rFonts w:ascii="Abadi" w:eastAsia="Proxima Nova" w:hAnsi="Abadi" w:cs="Proxima Nova"/>
+          <w:sz w:val="24"/>
+          <w:szCs w:val="24"/>
+        </w:rPr>
+        <w:t xml:space="preserve"> belong to one Assessment).</w:t>
       </w:r>
     </w:p>
     <w:bookmarkStart w:id="11" w:name="_MON_1762347698"/>
@@ -2255,10 +3187,10 @@
           <w:szCs w:val="24"/>
         </w:rPr>
         <w:object w:dxaOrig="9360" w:dyaOrig="2165" w14:anchorId="5C13BF3A">
-          <v:shape id="_x0000_i1031" type="#_x0000_t75" style="width:468pt;height:108.4pt" o:ole="">
+          <v:shape id="_x0000_i1031" type="#_x0000_t75" style="width:468.2pt;height:108.2pt" o:ole="">
             <v:imagedata r:id="rId18" o:title=""/>
           </v:shape>
-          <o:OLEObject Type="Embed" ProgID="Word.OpenDocumentText.12" ShapeID="_x0000_i1031" DrawAspect="Content" ObjectID="_1762366183" r:id="rId19"/>
+          <o:OLEObject Type="Embed" ProgID="Word.OpenDocumentText.12" ShapeID="_x0000_i1031" DrawAspect="Content" ObjectID="_1762629606" r:id="rId19"/>
         </w:object>
       </w:r>
     </w:p>
@@ -2281,6 +3213,7 @@
       <w:r>
         <w:t xml:space="preserve">8. </w:t>
       </w:r>
+      <w:proofErr w:type="spellStart"/>
       <w:r>
         <w:rPr>
           <w:rFonts w:ascii="Abadi" w:eastAsia="Proxima Nova" w:hAnsi="Abadi" w:cs="Proxima Nova"/>
@@ -2291,6 +3224,7 @@
         </w:rPr>
         <w:t>StudentCourse</w:t>
       </w:r>
+      <w:proofErr w:type="spellEnd"/>
     </w:p>
     <w:p>
       <w:pPr>
@@ -2305,7 +3239,23 @@
         <w:ind w:left="720"/>
       </w:pPr>
       <w:r>
-        <w:t xml:space="preserve">    - Attributes: `Id`, `StudentId`, `CourseId`, `Mark`, `Result`.</w:t>
+        <w:t xml:space="preserve">    - Attributes: `Id`, `</w:t>
+      </w:r>
+      <w:proofErr w:type="spellStart"/>
+      <w:r>
+        <w:t>StudentId</w:t>
+      </w:r>
+      <w:proofErr w:type="spellEnd"/>
+      <w:r>
+        <w:t>`, `</w:t>
+      </w:r>
+      <w:proofErr w:type="spellStart"/>
+      <w:r>
+        <w:t>CourseId</w:t>
+      </w:r>
+      <w:proofErr w:type="spellEnd"/>
+      <w:r>
+        <w:t>`, `Mark`, `Result`.</w:t>
       </w:r>
     </w:p>
     <w:p>
@@ -2345,15 +3295,31 @@
         <w:ind w:left="720"/>
       </w:pPr>
       <w:r>
-        <w:t xml:space="preserve">        - Many-to-one relationship with Student (many StudentCourses belong to one Student).</w:t>
-      </w:r>
-    </w:p>
-    <w:p>
-      <w:pPr>
-        <w:ind w:left="720"/>
-      </w:pPr>
-      <w:r>
-        <w:t xml:space="preserve">        - Many-to-one relationship with Course (many StudentCourses belong to one Course).</w:t>
+        <w:t xml:space="preserve">        - Many-to-one relationship with Student (many </w:t>
+      </w:r>
+      <w:proofErr w:type="spellStart"/>
+      <w:r>
+        <w:t>StudentCourses</w:t>
+      </w:r>
+      <w:proofErr w:type="spellEnd"/>
+      <w:r>
+        <w:t xml:space="preserve"> belong to one Student).</w:t>
+      </w:r>
+    </w:p>
+    <w:p>
+      <w:pPr>
+        <w:ind w:left="720"/>
+      </w:pPr>
+      <w:r>
+        <w:t xml:space="preserve">        - Many-to-one relationship with Course (many </w:t>
+      </w:r>
+      <w:proofErr w:type="spellStart"/>
+      <w:r>
+        <w:t>StudentCourses</w:t>
+      </w:r>
+      <w:proofErr w:type="spellEnd"/>
+      <w:r>
+        <w:t xml:space="preserve"> belong to one Course).</w:t>
       </w:r>
     </w:p>
     <w:p>
@@ -2369,10 +3335,10 @@
       </w:pPr>
       <w:r>
         <w:object w:dxaOrig="9360" w:dyaOrig="2606" w14:anchorId="520E3C0E">
-          <v:shape id="_x0000_i1032" type="#_x0000_t75" style="width:468pt;height:130.15pt" o:ole="">
+          <v:shape id="_x0000_i1032" type="#_x0000_t75" style="width:468.2pt;height:130.25pt" o:ole="">
             <v:imagedata r:id="rId20" o:title=""/>
           </v:shape>
-          <o:OLEObject Type="Embed" ProgID="Word.OpenDocumentText.12" ShapeID="_x0000_i1032" DrawAspect="Content" ObjectID="_1762366184" r:id="rId21"/>
+          <o:OLEObject Type="Embed" ProgID="Word.OpenDocumentText.12" ShapeID="_x0000_i1032" DrawAspect="Content" ObjectID="_1762629607" r:id="rId21"/>
         </w:object>
       </w:r>
     </w:p>
@@ -2393,6 +3359,7 @@
       <w:r>
         <w:t xml:space="preserve">9. </w:t>
       </w:r>
+      <w:proofErr w:type="spellStart"/>
       <w:r>
         <w:rPr>
           <w:rFonts w:ascii="Abadi" w:eastAsia="Proxima Nova" w:hAnsi="Abadi" w:cs="Proxima Nova"/>
@@ -2403,6 +3370,7 @@
         </w:rPr>
         <w:t>StudentModule</w:t>
       </w:r>
+      <w:proofErr w:type="spellEnd"/>
     </w:p>
     <w:p>
       <w:pPr>
@@ -2417,7 +3385,23 @@
         <w:ind w:left="720"/>
       </w:pPr>
       <w:r>
-        <w:t xml:space="preserve">    - Attributes: `Id`, `StudentId`, `ModuleId`, `Mark`, `Result`.</w:t>
+        <w:t xml:space="preserve">    - Attributes: `Id`, `</w:t>
+      </w:r>
+      <w:proofErr w:type="spellStart"/>
+      <w:r>
+        <w:t>StudentId</w:t>
+      </w:r>
+      <w:proofErr w:type="spellEnd"/>
+      <w:r>
+        <w:t>`, `</w:t>
+      </w:r>
+      <w:proofErr w:type="spellStart"/>
+      <w:r>
+        <w:t>ModuleId</w:t>
+      </w:r>
+      <w:proofErr w:type="spellEnd"/>
+      <w:r>
+        <w:t>`, `Mark`, `Result`.</w:t>
       </w:r>
     </w:p>
     <w:p>
@@ -2458,15 +3442,31 @@
         <w:ind w:left="720"/>
       </w:pPr>
       <w:r>
-        <w:t xml:space="preserve">        - Many-to-one relationship with Student (many StudentModules belong to one Student).</w:t>
-      </w:r>
-    </w:p>
-    <w:p>
-      <w:pPr>
-        <w:ind w:left="720"/>
-      </w:pPr>
-      <w:r>
-        <w:t xml:space="preserve">        - Many-to-one relationship with Module (many StudentModules belong to one Module).</w:t>
+        <w:t xml:space="preserve">        - Many-to-one relationship with Student (many </w:t>
+      </w:r>
+      <w:proofErr w:type="spellStart"/>
+      <w:r>
+        <w:t>StudentModules</w:t>
+      </w:r>
+      <w:proofErr w:type="spellEnd"/>
+      <w:r>
+        <w:t xml:space="preserve"> belong to one Student).</w:t>
+      </w:r>
+    </w:p>
+    <w:p>
+      <w:pPr>
+        <w:ind w:left="720"/>
+      </w:pPr>
+      <w:r>
+        <w:t xml:space="preserve">        - Many-to-one relationship with Module (many </w:t>
+      </w:r>
+      <w:proofErr w:type="spellStart"/>
+      <w:r>
+        <w:t>StudentModules</w:t>
+      </w:r>
+      <w:proofErr w:type="spellEnd"/>
+      <w:r>
+        <w:t xml:space="preserve"> belong to one Module).</w:t>
       </w:r>
     </w:p>
     <w:bookmarkStart w:id="13" w:name="_MON_1762348227"/>
@@ -2477,10 +3477,10 @@
       </w:pPr>
       <w:r>
         <w:object w:dxaOrig="9360" w:dyaOrig="2606" w14:anchorId="5791E0B0">
-          <v:shape id="_x0000_i1033" type="#_x0000_t75" style="width:468pt;height:130.15pt" o:ole="">
+          <v:shape id="_x0000_i1033" type="#_x0000_t75" style="width:468.2pt;height:130.25pt" o:ole="">
             <v:imagedata r:id="rId22" o:title=""/>
           </v:shape>
-          <o:OLEObject Type="Embed" ProgID="Word.OpenDocumentText.12" ShapeID="_x0000_i1033" DrawAspect="Content" ObjectID="_1762366185" r:id="rId23"/>
+          <o:OLEObject Type="Embed" ProgID="Word.OpenDocumentText.12" ShapeID="_x0000_i1033" DrawAspect="Content" ObjectID="_1762629608" r:id="rId23"/>
         </w:object>
       </w:r>
     </w:p>
@@ -2506,6 +3506,7 @@
       <w:r>
         <w:t xml:space="preserve">10. </w:t>
       </w:r>
+      <w:proofErr w:type="spellStart"/>
       <w:r>
         <w:rPr>
           <w:rFonts w:ascii="Abadi" w:eastAsia="Proxima Nova" w:hAnsi="Abadi" w:cs="Proxima Nova"/>
@@ -2516,6 +3517,7 @@
         </w:rPr>
         <w:t>StudentAssessment</w:t>
       </w:r>
+      <w:proofErr w:type="spellEnd"/>
       <w:r>
         <w:t>:</w:t>
       </w:r>
@@ -2533,7 +3535,23 @@
         <w:ind w:left="720"/>
       </w:pPr>
       <w:r>
-        <w:t xml:space="preserve">    - Attributes: `Id`, `StudentId`, `AssessmentId`, `Mark`.</w:t>
+        <w:t xml:space="preserve">    - Attributes: `Id`, `</w:t>
+      </w:r>
+      <w:proofErr w:type="spellStart"/>
+      <w:r>
+        <w:t>StudentId</w:t>
+      </w:r>
+      <w:proofErr w:type="spellEnd"/>
+      <w:r>
+        <w:t>`, `</w:t>
+      </w:r>
+      <w:proofErr w:type="spellStart"/>
+      <w:r>
+        <w:t>AssessmentId</w:t>
+      </w:r>
+      <w:proofErr w:type="spellEnd"/>
+      <w:r>
+        <w:t>`, `Mark`.</w:t>
       </w:r>
     </w:p>
     <w:p>
@@ -2546,18 +3564,37 @@
     </w:p>
     <w:p>
       <w:pPr>
-        <w:ind w:left="720"/>
-      </w:pPr>
-      <w:r>
-        <w:t xml:space="preserve">        - Belongs to a Student.</w:t>
-      </w:r>
-    </w:p>
-    <w:p>
-      <w:pPr>
-        <w:ind w:left="720"/>
-      </w:pPr>
-      <w:r>
-        <w:t xml:space="preserve">        - Belongs to an Assessment.</w:t>
+        <w:ind w:left="1440"/>
+      </w:pPr>
+      <w:r>
+        <w:t>- Belongs to a Student.</w:t>
+      </w:r>
+    </w:p>
+    <w:p>
+      <w:pPr>
+        <w:ind w:left="1440"/>
+      </w:pPr>
+      <w:r>
+        <w:t>- Belongs to an Assessment.</w:t>
+      </w:r>
+    </w:p>
+    <w:p>
+      <w:pPr>
+        <w:ind w:left="1440"/>
+      </w:pPr>
+      <w:r>
+        <w:t xml:space="preserve">- </w:t>
+      </w:r>
+      <w:r>
+        <w:t xml:space="preserve">Many-to-one relationship with Module (many </w:t>
+      </w:r>
+      <w:proofErr w:type="spellStart"/>
+      <w:r>
+        <w:t>StudentAssessments</w:t>
+      </w:r>
+      <w:proofErr w:type="spellEnd"/>
+      <w:r>
+        <w:t xml:space="preserve"> belong to one Module).</w:t>
       </w:r>
     </w:p>
     <w:p>
@@ -2570,26 +3607,65 @@
     </w:p>
     <w:p>
       <w:pPr>
-        <w:ind w:left="720"/>
-      </w:pPr>
-      <w:r>
-        <w:t xml:space="preserve">        - Many-to-one relationship with Student (many StudentAssessments belong to one Student).</w:t>
-      </w:r>
-    </w:p>
-    <w:p>
-      <w:r>
-        <w:t xml:space="preserve">        - Many-to-one relationship with Assessment (many StudentAssessments belong to one Assessment).</w:t>
-      </w:r>
-    </w:p>
+        <w:ind w:left="1440"/>
+      </w:pPr>
+      <w:r>
+        <w:t xml:space="preserve">- Many-to-one relationship with Student (many </w:t>
+      </w:r>
+      <w:proofErr w:type="spellStart"/>
+      <w:r>
+        <w:t>StudentAssessments</w:t>
+      </w:r>
+      <w:proofErr w:type="spellEnd"/>
+      <w:r>
+        <w:t xml:space="preserve"> belong to one Student).</w:t>
+      </w:r>
+    </w:p>
+    <w:p>
+      <w:pPr>
+        <w:ind w:left="1440"/>
+      </w:pPr>
+      <w:r>
+        <w:t xml:space="preserve">- Many-to-one relationship with Assessment (many </w:t>
+      </w:r>
+      <w:proofErr w:type="spellStart"/>
+      <w:r>
+        <w:t>StudentAssessments</w:t>
+      </w:r>
+      <w:proofErr w:type="spellEnd"/>
+      <w:r>
+        <w:t xml:space="preserve"> belong to one Assessment).</w:t>
+      </w:r>
+    </w:p>
+    <w:p>
+      <w:pPr>
+        <w:ind w:left="1440"/>
+      </w:pPr>
+      <w:r>
+        <w:t xml:space="preserve">- </w:t>
+      </w:r>
+      <w:r>
+        <w:t xml:space="preserve">Many-to-one relationship with Module (many </w:t>
+      </w:r>
+      <w:proofErr w:type="spellStart"/>
+      <w:r>
+        <w:t>StudentAssessments</w:t>
+      </w:r>
+      <w:proofErr w:type="spellEnd"/>
+      <w:r>
+        <w:t xml:space="preserve"> belong to one Module).</w:t>
+      </w:r>
+    </w:p>
+    <w:p/>
     <w:bookmarkStart w:id="14" w:name="_MON_1762348251"/>
     <w:bookmarkEnd w:id="14"/>
     <w:p>
       <w:r>
-        <w:object w:dxaOrig="9360" w:dyaOrig="2386" w14:anchorId="678F3445">
-          <v:shape id="_x0000_i1034" type="#_x0000_t75" style="width:468pt;height:119.25pt" o:ole="">
+        <w:object w:dxaOrig="9360" w:dyaOrig="2823" w14:anchorId="678F3445">
+          <v:shape id="_x0000_i1036" type="#_x0000_t75" style="width:468.2pt;height:141.1pt" o:ole="">
             <v:imagedata r:id="rId24" o:title=""/>
           </v:shape>
-          <o:OLEObject Type="Embed" ProgID="Word.OpenDocumentText.12" ShapeID="_x0000_i1034" DrawAspect="Content" ObjectID="_1762366186" r:id="rId25"/>
+          <o:OLEObject Type="Embed" ProgID="Word.OpenDocumentText.12" ShapeID="_x0000_i1036" DrawAspect="Content" ObjectID="_1762629609" r:id="rId25"/>
         </w:object>
       </w:r>
     </w:p>
@@ -2611,6 +3687,7 @@
           <w:sz w:val="24"/>
           <w:szCs w:val="24"/>
         </w:rPr>
+        <w:lastRenderedPageBreak/>
         <w:t>If we were to expand on the front-end aspect, it would involve defining an admin table and implementing authentication and authorization logic. However, in this demonstration, the focus is solely on showcasing the API through Swagger, and therefore, I haven't incorporated a role-based system.</w:t>
       </w:r>
     </w:p>
@@ -2791,8 +3868,19 @@
           <w:sz w:val="28"/>
           <w:szCs w:val="28"/>
         </w:rPr>
-        <w:t xml:space="preserve"> with specific durationTime</w:t>
-      </w:r>
+        <w:t xml:space="preserve"> with specific </w:t>
+      </w:r>
+      <w:proofErr w:type="spellStart"/>
+      <w:r>
+        <w:rPr>
+          <w:rFonts w:ascii="Proxima Nova" w:eastAsia="Proxima Nova" w:hAnsi="Proxima Nova" w:cs="Proxima Nova"/>
+          <w:b/>
+          <w:sz w:val="28"/>
+          <w:szCs w:val="28"/>
+        </w:rPr>
+        <w:t>durationTime</w:t>
+      </w:r>
+      <w:proofErr w:type="spellEnd"/>
       <w:r>
         <w:rPr>
           <w:rFonts w:ascii="Proxima Nova" w:eastAsia="Proxima Nova" w:hAnsi="Proxima Nova" w:cs="Proxima Nova"/>
@@ -2875,13 +3963,10 @@
           <w:szCs w:val="19"/>
           <w:lang w:val="en-US"/>
         </w:rPr>
-        <w:t xml:space="preserve"> and required</w:t>
-      </w:r>
-    </w:p>
-    <w:p>
-      <w:pPr>
-        <w:pStyle w:val="ListParagraph"/>
-        <w:ind w:left="1440"/>
+        <w:t xml:space="preserve"> and </w:t>
+      </w:r>
+      <w:proofErr w:type="gramStart"/>
+      <w:r>
         <w:rPr>
           <w:rFonts w:ascii="Cascadia Mono" w:hAnsi="Cascadia Mono" w:cs="Cascadia Mono"/>
           <w:color w:val="000000"/>
@@ -2889,8 +3974,14 @@
           <w:szCs w:val="19"/>
           <w:lang w:val="en-US"/>
         </w:rPr>
-      </w:pPr>
-      <w:r>
+        <w:t>required</w:t>
+      </w:r>
+      <w:proofErr w:type="gramEnd"/>
+    </w:p>
+    <w:p>
+      <w:pPr>
+        <w:pStyle w:val="ListParagraph"/>
+        <w:ind w:left="1440"/>
         <w:rPr>
           <w:rFonts w:ascii="Cascadia Mono" w:hAnsi="Cascadia Mono" w:cs="Cascadia Mono"/>
           <w:color w:val="000000"/>
@@ -2898,8 +3989,8 @@
           <w:szCs w:val="19"/>
           <w:lang w:val="en-US"/>
         </w:rPr>
-        <w:t>D</w:t>
-      </w:r>
+      </w:pPr>
+      <w:proofErr w:type="spellStart"/>
       <w:r>
         <w:rPr>
           <w:rFonts w:ascii="Cascadia Mono" w:hAnsi="Cascadia Mono" w:cs="Cascadia Mono"/>
@@ -2908,8 +3999,41 @@
           <w:szCs w:val="19"/>
           <w:lang w:val="en-US"/>
         </w:rPr>
-        <w:t>urationInYears: should be a number between 1 to 3</w:t>
-      </w:r>
+        <w:t>D</w:t>
+      </w:r>
+      <w:r>
+        <w:rPr>
+          <w:rFonts w:ascii="Cascadia Mono" w:hAnsi="Cascadia Mono" w:cs="Cascadia Mono"/>
+          <w:color w:val="000000"/>
+          <w:sz w:val="19"/>
+          <w:szCs w:val="19"/>
+          <w:lang w:val="en-US"/>
+        </w:rPr>
+        <w:t>urationInYears</w:t>
+      </w:r>
+      <w:proofErr w:type="spellEnd"/>
+      <w:r>
+        <w:rPr>
+          <w:rFonts w:ascii="Cascadia Mono" w:hAnsi="Cascadia Mono" w:cs="Cascadia Mono"/>
+          <w:color w:val="000000"/>
+          <w:sz w:val="19"/>
+          <w:szCs w:val="19"/>
+          <w:lang w:val="en-US"/>
+        </w:rPr>
+        <w:t xml:space="preserve">: should be a number between 1 to </w:t>
+      </w:r>
+      <w:proofErr w:type="gramStart"/>
+      <w:r>
+        <w:rPr>
+          <w:rFonts w:ascii="Cascadia Mono" w:hAnsi="Cascadia Mono" w:cs="Cascadia Mono"/>
+          <w:color w:val="000000"/>
+          <w:sz w:val="19"/>
+          <w:szCs w:val="19"/>
+          <w:lang w:val="en-US"/>
+        </w:rPr>
+        <w:t>3</w:t>
+      </w:r>
+      <w:proofErr w:type="gramEnd"/>
     </w:p>
     <w:p>
       <w:pPr>
@@ -2990,8 +4114,27 @@
           <w:sz w:val="24"/>
           <w:szCs w:val="24"/>
         </w:rPr>
-        <w:t xml:space="preserve"> has a 6 digit </w:t>
-      </w:r>
+        <w:t xml:space="preserve"> has a </w:t>
+      </w:r>
+      <w:proofErr w:type="gramStart"/>
+      <w:r>
+        <w:rPr>
+          <w:rFonts w:ascii="Abadi" w:eastAsia="Proxima Nova" w:hAnsi="Abadi" w:cs="Proxima Nova"/>
+          <w:sz w:val="24"/>
+          <w:szCs w:val="24"/>
+        </w:rPr>
+        <w:t>6 digit</w:t>
+      </w:r>
+      <w:proofErr w:type="gramEnd"/>
+      <w:r>
+        <w:rPr>
+          <w:rFonts w:ascii="Abadi" w:eastAsia="Proxima Nova" w:hAnsi="Abadi" w:cs="Proxima Nova"/>
+          <w:sz w:val="24"/>
+          <w:szCs w:val="24"/>
+        </w:rPr>
+        <w:t xml:space="preserve"> </w:t>
+      </w:r>
+      <w:proofErr w:type="spellStart"/>
       <w:r>
         <w:rPr>
           <w:rFonts w:ascii="Abadi" w:eastAsia="Proxima Nova" w:hAnsi="Abadi" w:cs="Proxima Nova"/>
@@ -3000,6 +4143,7 @@
         </w:rPr>
         <w:t>courseId</w:t>
       </w:r>
+      <w:proofErr w:type="spellEnd"/>
       <w:r>
         <w:rPr>
           <w:rFonts w:ascii="Lato" w:hAnsi="Lato"/>
@@ -3207,8 +4351,18 @@
           <w:sz w:val="24"/>
           <w:szCs w:val="24"/>
         </w:rPr>
-        <w:t xml:space="preserve"> is required and must be a 5-digit number</w:t>
-      </w:r>
+        <w:t xml:space="preserve"> is required and must be a 5-digit </w:t>
+      </w:r>
+      <w:proofErr w:type="gramStart"/>
+      <w:r>
+        <w:rPr>
+          <w:rFonts w:ascii="Abadi" w:eastAsia="Proxima Nova" w:hAnsi="Abadi" w:cs="Proxima Nova"/>
+          <w:sz w:val="24"/>
+          <w:szCs w:val="24"/>
+        </w:rPr>
+        <w:t>number</w:t>
+      </w:r>
+      <w:proofErr w:type="gramEnd"/>
     </w:p>
     <w:p>
       <w:pPr>
@@ -3254,8 +4408,9 @@
           <w:sz w:val="28"/>
           <w:szCs w:val="28"/>
         </w:rPr>
-        <w:t>, they could be optional or compusary for the module</w:t>
-      </w:r>
+        <w:t xml:space="preserve">, they could be optional or </w:t>
+      </w:r>
+      <w:proofErr w:type="spellStart"/>
       <w:r>
         <w:rPr>
           <w:rFonts w:ascii="Proxima Nova" w:eastAsia="Proxima Nova" w:hAnsi="Proxima Nova" w:cs="Proxima Nova"/>
@@ -3263,6 +4418,25 @@
           <w:sz w:val="28"/>
           <w:szCs w:val="28"/>
         </w:rPr>
+        <w:t>compusary</w:t>
+      </w:r>
+      <w:proofErr w:type="spellEnd"/>
+      <w:r>
+        <w:rPr>
+          <w:rFonts w:ascii="Proxima Nova" w:eastAsia="Proxima Nova" w:hAnsi="Proxima Nova" w:cs="Proxima Nova"/>
+          <w:b/>
+          <w:sz w:val="28"/>
+          <w:szCs w:val="28"/>
+        </w:rPr>
+        <w:t xml:space="preserve"> for the module</w:t>
+      </w:r>
+      <w:r>
+        <w:rPr>
+          <w:rFonts w:ascii="Proxima Nova" w:eastAsia="Proxima Nova" w:hAnsi="Proxima Nova" w:cs="Proxima Nova"/>
+          <w:b/>
+          <w:sz w:val="28"/>
+          <w:szCs w:val="28"/>
+        </w:rPr>
         <w:t>:</w:t>
       </w:r>
     </w:p>
@@ -3292,6 +4466,7 @@
         </w:rPr>
         <w:br/>
       </w:r>
+      <w:proofErr w:type="spellStart"/>
       <w:r>
         <w:rPr>
           <w:rFonts w:ascii="Cascadia Mono" w:hAnsi="Cascadia Mono" w:cs="Cascadia Mono"/>
@@ -3302,6 +4477,7 @@
         </w:rPr>
         <w:t>CourseId</w:t>
       </w:r>
+      <w:proofErr w:type="spellEnd"/>
       <w:r>
         <w:rPr>
           <w:rFonts w:ascii="Abadi" w:eastAsia="Proxima Nova" w:hAnsi="Abadi" w:cs="Proxima Nova"/>
@@ -3318,13 +4494,10 @@
           <w:szCs w:val="19"/>
           <w:lang w:val="en-US"/>
         </w:rPr>
-        <w:t>it’s required</w:t>
-      </w:r>
-    </w:p>
-    <w:p>
-      <w:pPr>
-        <w:pStyle w:val="ListParagraph"/>
-        <w:ind w:left="1440"/>
+        <w:t xml:space="preserve">it’s </w:t>
+      </w:r>
+      <w:proofErr w:type="gramStart"/>
+      <w:r>
         <w:rPr>
           <w:rFonts w:ascii="Cascadia Mono" w:hAnsi="Cascadia Mono" w:cs="Cascadia Mono"/>
           <w:color w:val="000000"/>
@@ -3332,8 +4505,14 @@
           <w:szCs w:val="19"/>
           <w:lang w:val="en-US"/>
         </w:rPr>
-      </w:pPr>
-      <w:r>
+        <w:t>required</w:t>
+      </w:r>
+      <w:proofErr w:type="gramEnd"/>
+    </w:p>
+    <w:p>
+      <w:pPr>
+        <w:pStyle w:val="ListParagraph"/>
+        <w:ind w:left="1440"/>
         <w:rPr>
           <w:rFonts w:ascii="Cascadia Mono" w:hAnsi="Cascadia Mono" w:cs="Cascadia Mono"/>
           <w:color w:val="000000"/>
@@ -3341,16 +4520,8 @@
           <w:szCs w:val="19"/>
           <w:lang w:val="en-US"/>
         </w:rPr>
-        <w:t>moduleId</w:t>
-      </w:r>
-      <w:r>
-        <w:rPr>
-          <w:rFonts w:ascii="Abadi" w:eastAsia="Proxima Nova" w:hAnsi="Abadi" w:cs="Proxima Nova"/>
-          <w:sz w:val="24"/>
-          <w:szCs w:val="24"/>
-        </w:rPr>
-        <w:t xml:space="preserve">: </w:t>
-      </w:r>
+      </w:pPr>
+      <w:proofErr w:type="spellStart"/>
       <w:r>
         <w:rPr>
           <w:rFonts w:ascii="Cascadia Mono" w:hAnsi="Cascadia Mono" w:cs="Cascadia Mono"/>
@@ -3359,19 +4530,17 @@
           <w:szCs w:val="19"/>
           <w:lang w:val="en-US"/>
         </w:rPr>
-        <w:t>it’s required</w:t>
-      </w:r>
-    </w:p>
-    <w:p>
-      <w:pPr>
-        <w:pStyle w:val="ListParagraph"/>
-        <w:ind w:left="1440"/>
-        <w:rPr>
-          <w:rFonts w:ascii="Abadi" w:eastAsia="Proxima Nova" w:hAnsi="Abadi" w:cs="Proxima Nova"/>
-          <w:sz w:val="24"/>
-          <w:szCs w:val="24"/>
-        </w:rPr>
-      </w:pPr>
+        <w:t>moduleId</w:t>
+      </w:r>
+      <w:proofErr w:type="spellEnd"/>
+      <w:r>
+        <w:rPr>
+          <w:rFonts w:ascii="Abadi" w:eastAsia="Proxima Nova" w:hAnsi="Abadi" w:cs="Proxima Nova"/>
+          <w:sz w:val="24"/>
+          <w:szCs w:val="24"/>
+        </w:rPr>
+        <w:t xml:space="preserve">: </w:t>
+      </w:r>
       <w:r>
         <w:rPr>
           <w:rFonts w:ascii="Cascadia Mono" w:hAnsi="Cascadia Mono" w:cs="Cascadia Mono"/>
@@ -3380,16 +4549,20 @@
           <w:szCs w:val="19"/>
           <w:lang w:val="en-US"/>
         </w:rPr>
-        <w:t>IsRequired : it’s Boolean and it’s required</w:t>
-      </w:r>
-      <w:r>
-        <w:rPr>
-          <w:rFonts w:ascii="Abadi" w:eastAsia="Proxima Nova" w:hAnsi="Abadi" w:cs="Proxima Nova"/>
-          <w:sz w:val="24"/>
-          <w:szCs w:val="24"/>
-        </w:rPr>
-        <w:t xml:space="preserve"> </w:t>
-      </w:r>
+        <w:t xml:space="preserve">it’s </w:t>
+      </w:r>
+      <w:proofErr w:type="gramStart"/>
+      <w:r>
+        <w:rPr>
+          <w:rFonts w:ascii="Cascadia Mono" w:hAnsi="Cascadia Mono" w:cs="Cascadia Mono"/>
+          <w:color w:val="000000"/>
+          <w:sz w:val="19"/>
+          <w:szCs w:val="19"/>
+          <w:lang w:val="en-US"/>
+        </w:rPr>
+        <w:t>required</w:t>
+      </w:r>
+      <w:proofErr w:type="gramEnd"/>
     </w:p>
     <w:p>
       <w:pPr>
@@ -3401,6 +4574,48 @@
           <w:szCs w:val="24"/>
         </w:rPr>
       </w:pPr>
+      <w:proofErr w:type="spellStart"/>
+      <w:proofErr w:type="gramStart"/>
+      <w:r>
+        <w:rPr>
+          <w:rFonts w:ascii="Cascadia Mono" w:hAnsi="Cascadia Mono" w:cs="Cascadia Mono"/>
+          <w:color w:val="000000"/>
+          <w:sz w:val="19"/>
+          <w:szCs w:val="19"/>
+          <w:lang w:val="en-US"/>
+        </w:rPr>
+        <w:t>IsRequired</w:t>
+      </w:r>
+      <w:proofErr w:type="spellEnd"/>
+      <w:r>
+        <w:rPr>
+          <w:rFonts w:ascii="Cascadia Mono" w:hAnsi="Cascadia Mono" w:cs="Cascadia Mono"/>
+          <w:color w:val="000000"/>
+          <w:sz w:val="19"/>
+          <w:szCs w:val="19"/>
+          <w:lang w:val="en-US"/>
+        </w:rPr>
+        <w:t xml:space="preserve"> :</w:t>
+      </w:r>
+      <w:proofErr w:type="gramEnd"/>
+      <w:r>
+        <w:rPr>
+          <w:rFonts w:ascii="Cascadia Mono" w:hAnsi="Cascadia Mono" w:cs="Cascadia Mono"/>
+          <w:color w:val="000000"/>
+          <w:sz w:val="19"/>
+          <w:szCs w:val="19"/>
+          <w:lang w:val="en-US"/>
+        </w:rPr>
+        <w:t xml:space="preserve"> it’s Boolean and it’s required</w:t>
+      </w:r>
+      <w:r>
+        <w:rPr>
+          <w:rFonts w:ascii="Abadi" w:eastAsia="Proxima Nova" w:hAnsi="Abadi" w:cs="Proxima Nova"/>
+          <w:sz w:val="24"/>
+          <w:szCs w:val="24"/>
+        </w:rPr>
+        <w:t xml:space="preserve"> </w:t>
+      </w:r>
     </w:p>
     <w:p>
       <w:pPr>
@@ -3412,42 +4627,6 @@
           <w:szCs w:val="24"/>
         </w:rPr>
       </w:pPr>
-      <w:r>
-        <w:rPr>
-          <w:rFonts w:ascii="Abadi" w:eastAsia="Proxima Nova" w:hAnsi="Abadi" w:cs="Proxima Nova"/>
-          <w:b/>
-          <w:bCs/>
-          <w:sz w:val="24"/>
-          <w:szCs w:val="24"/>
-        </w:rPr>
-        <w:t xml:space="preserve">Acceptance </w:t>
-      </w:r>
-      <w:r>
-        <w:rPr>
-          <w:rFonts w:ascii="Abadi" w:eastAsia="Proxima Nova" w:hAnsi="Abadi" w:cs="Proxima Nova"/>
-          <w:b/>
-          <w:bCs/>
-          <w:sz w:val="24"/>
-          <w:szCs w:val="24"/>
-        </w:rPr>
-        <w:t>Criteria</w:t>
-      </w:r>
-      <w:r>
-        <w:rPr>
-          <w:rFonts w:ascii="Abadi" w:eastAsia="Proxima Nova" w:hAnsi="Abadi" w:cs="Proxima Nova"/>
-          <w:sz w:val="24"/>
-          <w:szCs w:val="24"/>
-        </w:rPr>
-        <w:t xml:space="preserve">: </w:t>
-      </w:r>
-      <w:r>
-        <w:rPr>
-          <w:rFonts w:ascii="Abadi" w:eastAsia="Proxima Nova" w:hAnsi="Abadi" w:cs="Proxima Nova"/>
-          <w:sz w:val="24"/>
-          <w:szCs w:val="24"/>
-        </w:rPr>
-        <w:t>Check the duration of the course to determine the module limit .  A course is either a one, two or three year course.  A one year course contains six modules, a two year course therefore contains twelve modules.</w:t>
-      </w:r>
     </w:p>
     <w:p>
       <w:pPr>
@@ -3459,6 +4638,96 @@
           <w:szCs w:val="24"/>
         </w:rPr>
       </w:pPr>
+      <w:r>
+        <w:rPr>
+          <w:rFonts w:ascii="Abadi" w:eastAsia="Proxima Nova" w:hAnsi="Abadi" w:cs="Proxima Nova"/>
+          <w:b/>
+          <w:bCs/>
+          <w:sz w:val="24"/>
+          <w:szCs w:val="24"/>
+        </w:rPr>
+        <w:t xml:space="preserve">Acceptance </w:t>
+      </w:r>
+      <w:r>
+        <w:rPr>
+          <w:rFonts w:ascii="Abadi" w:eastAsia="Proxima Nova" w:hAnsi="Abadi" w:cs="Proxima Nova"/>
+          <w:b/>
+          <w:bCs/>
+          <w:sz w:val="24"/>
+          <w:szCs w:val="24"/>
+        </w:rPr>
+        <w:t>Criteria</w:t>
+      </w:r>
+      <w:r>
+        <w:rPr>
+          <w:rFonts w:ascii="Abadi" w:eastAsia="Proxima Nova" w:hAnsi="Abadi" w:cs="Proxima Nova"/>
+          <w:sz w:val="24"/>
+          <w:szCs w:val="24"/>
+        </w:rPr>
+        <w:t xml:space="preserve">: </w:t>
+      </w:r>
+      <w:r>
+        <w:rPr>
+          <w:rFonts w:ascii="Abadi" w:eastAsia="Proxima Nova" w:hAnsi="Abadi" w:cs="Proxima Nova"/>
+          <w:sz w:val="24"/>
+          <w:szCs w:val="24"/>
+        </w:rPr>
+        <w:t xml:space="preserve">Check the duration of the course to determine the module </w:t>
+      </w:r>
+      <w:proofErr w:type="gramStart"/>
+      <w:r>
+        <w:rPr>
+          <w:rFonts w:ascii="Abadi" w:eastAsia="Proxima Nova" w:hAnsi="Abadi" w:cs="Proxima Nova"/>
+          <w:sz w:val="24"/>
+          <w:szCs w:val="24"/>
+        </w:rPr>
+        <w:t>limit .</w:t>
+      </w:r>
+      <w:proofErr w:type="gramEnd"/>
+      <w:r>
+        <w:rPr>
+          <w:rFonts w:ascii="Abadi" w:eastAsia="Proxima Nova" w:hAnsi="Abadi" w:cs="Proxima Nova"/>
+          <w:sz w:val="24"/>
+          <w:szCs w:val="24"/>
+        </w:rPr>
+        <w:t xml:space="preserve">  A course is either a </w:t>
+      </w:r>
+      <w:proofErr w:type="gramStart"/>
+      <w:r>
+        <w:rPr>
+          <w:rFonts w:ascii="Abadi" w:eastAsia="Proxima Nova" w:hAnsi="Abadi" w:cs="Proxima Nova"/>
+          <w:sz w:val="24"/>
+          <w:szCs w:val="24"/>
+        </w:rPr>
+        <w:t>one, two or three year</w:t>
+      </w:r>
+      <w:proofErr w:type="gramEnd"/>
+      <w:r>
+        <w:rPr>
+          <w:rFonts w:ascii="Abadi" w:eastAsia="Proxima Nova" w:hAnsi="Abadi" w:cs="Proxima Nova"/>
+          <w:sz w:val="24"/>
+          <w:szCs w:val="24"/>
+        </w:rPr>
+        <w:t xml:space="preserve"> course.  A </w:t>
+      </w:r>
+      <w:proofErr w:type="gramStart"/>
+      <w:r>
+        <w:rPr>
+          <w:rFonts w:ascii="Abadi" w:eastAsia="Proxima Nova" w:hAnsi="Abadi" w:cs="Proxima Nova"/>
+          <w:sz w:val="24"/>
+          <w:szCs w:val="24"/>
+        </w:rPr>
+        <w:t>one year</w:t>
+      </w:r>
+      <w:proofErr w:type="gramEnd"/>
+      <w:r>
+        <w:rPr>
+          <w:rFonts w:ascii="Abadi" w:eastAsia="Proxima Nova" w:hAnsi="Abadi" w:cs="Proxima Nova"/>
+          <w:sz w:val="24"/>
+          <w:szCs w:val="24"/>
+        </w:rPr>
+        <w:t xml:space="preserve"> course contains six modules, a two year course therefore contains twelve modules.</w:t>
+      </w:r>
     </w:p>
     <w:p>
       <w:pPr>
@@ -3470,6 +4739,17 @@
           <w:szCs w:val="24"/>
         </w:rPr>
       </w:pPr>
+    </w:p>
+    <w:p>
+      <w:pPr>
+        <w:pStyle w:val="ListParagraph"/>
+        <w:ind w:left="1440"/>
+        <w:rPr>
+          <w:rFonts w:ascii="Abadi" w:eastAsia="Proxima Nova" w:hAnsi="Abadi" w:cs="Proxima Nova"/>
+          <w:sz w:val="24"/>
+          <w:szCs w:val="24"/>
+        </w:rPr>
+      </w:pPr>
       <w:r>
         <w:rPr>
           <w:rFonts w:ascii="Abadi" w:eastAsia="Proxima Nova" w:hAnsi="Abadi" w:cs="Proxima Nova"/>
@@ -3478,23 +4758,187 @@
           <w:sz w:val="24"/>
           <w:szCs w:val="24"/>
         </w:rPr>
-        <w:t>User journey if we had a front-end panel could be</w:t>
-      </w:r>
-      <w:r>
-        <w:rPr>
-          <w:rFonts w:ascii="Abadi" w:eastAsia="Proxima Nova" w:hAnsi="Abadi" w:cs="Proxima Nova"/>
-          <w:sz w:val="24"/>
-          <w:szCs w:val="24"/>
-        </w:rPr>
-        <w:t xml:space="preserve">: </w:t>
-      </w:r>
-      <w:r>
-        <w:rPr>
-          <w:rFonts w:ascii="Abadi" w:eastAsia="Proxima Nova" w:hAnsi="Abadi" w:cs="Proxima Nova"/>
-          <w:sz w:val="24"/>
-          <w:szCs w:val="24"/>
-        </w:rPr>
-        <w:t xml:space="preserve"> Call getAllCourses and getAllModules API and create a dropDown which shows all coursenames and a dropDown which shows all moduleNames and when user(admin) click on their choice, the ID will be pass to backend. But in Swagger we should pass courseId and moduleId as input params.</w:t>
+        <w:t xml:space="preserve">User journey if we had a front-end panel could </w:t>
+      </w:r>
+      <w:proofErr w:type="gramStart"/>
+      <w:r>
+        <w:rPr>
+          <w:rFonts w:ascii="Abadi" w:eastAsia="Proxima Nova" w:hAnsi="Abadi" w:cs="Proxima Nova"/>
+          <w:b/>
+          <w:bCs/>
+          <w:sz w:val="24"/>
+          <w:szCs w:val="24"/>
+        </w:rPr>
+        <w:t>be</w:t>
+      </w:r>
+      <w:r>
+        <w:rPr>
+          <w:rFonts w:ascii="Abadi" w:eastAsia="Proxima Nova" w:hAnsi="Abadi" w:cs="Proxima Nova"/>
+          <w:sz w:val="24"/>
+          <w:szCs w:val="24"/>
+        </w:rPr>
+        <w:t>:</w:t>
+      </w:r>
+      <w:proofErr w:type="gramEnd"/>
+      <w:r>
+        <w:rPr>
+          <w:rFonts w:ascii="Abadi" w:eastAsia="Proxima Nova" w:hAnsi="Abadi" w:cs="Proxima Nova"/>
+          <w:sz w:val="24"/>
+          <w:szCs w:val="24"/>
+        </w:rPr>
+        <w:t xml:space="preserve"> </w:t>
+      </w:r>
+      <w:r>
+        <w:rPr>
+          <w:rFonts w:ascii="Abadi" w:eastAsia="Proxima Nova" w:hAnsi="Abadi" w:cs="Proxima Nova"/>
+          <w:sz w:val="24"/>
+          <w:szCs w:val="24"/>
+        </w:rPr>
+        <w:t xml:space="preserve"> Call </w:t>
+      </w:r>
+      <w:proofErr w:type="spellStart"/>
+      <w:r>
+        <w:rPr>
+          <w:rFonts w:ascii="Abadi" w:eastAsia="Proxima Nova" w:hAnsi="Abadi" w:cs="Proxima Nova"/>
+          <w:sz w:val="24"/>
+          <w:szCs w:val="24"/>
+        </w:rPr>
+        <w:t>getAllCourses</w:t>
+      </w:r>
+      <w:proofErr w:type="spellEnd"/>
+      <w:r>
+        <w:rPr>
+          <w:rFonts w:ascii="Abadi" w:eastAsia="Proxima Nova" w:hAnsi="Abadi" w:cs="Proxima Nova"/>
+          <w:sz w:val="24"/>
+          <w:szCs w:val="24"/>
+        </w:rPr>
+        <w:t xml:space="preserve"> and </w:t>
+      </w:r>
+      <w:proofErr w:type="spellStart"/>
+      <w:r>
+        <w:rPr>
+          <w:rFonts w:ascii="Abadi" w:eastAsia="Proxima Nova" w:hAnsi="Abadi" w:cs="Proxima Nova"/>
+          <w:sz w:val="24"/>
+          <w:szCs w:val="24"/>
+        </w:rPr>
+        <w:t>getAllModules</w:t>
+      </w:r>
+      <w:proofErr w:type="spellEnd"/>
+      <w:r>
+        <w:rPr>
+          <w:rFonts w:ascii="Abadi" w:eastAsia="Proxima Nova" w:hAnsi="Abadi" w:cs="Proxima Nova"/>
+          <w:sz w:val="24"/>
+          <w:szCs w:val="24"/>
+        </w:rPr>
+        <w:t xml:space="preserve"> API and create a </w:t>
+      </w:r>
+      <w:proofErr w:type="spellStart"/>
+      <w:r>
+        <w:rPr>
+          <w:rFonts w:ascii="Abadi" w:eastAsia="Proxima Nova" w:hAnsi="Abadi" w:cs="Proxima Nova"/>
+          <w:sz w:val="24"/>
+          <w:szCs w:val="24"/>
+        </w:rPr>
+        <w:t>dropDown</w:t>
+      </w:r>
+      <w:proofErr w:type="spellEnd"/>
+      <w:r>
+        <w:rPr>
+          <w:rFonts w:ascii="Abadi" w:eastAsia="Proxima Nova" w:hAnsi="Abadi" w:cs="Proxima Nova"/>
+          <w:sz w:val="24"/>
+          <w:szCs w:val="24"/>
+        </w:rPr>
+        <w:t xml:space="preserve"> which shows all </w:t>
+      </w:r>
+      <w:proofErr w:type="spellStart"/>
+      <w:r>
+        <w:rPr>
+          <w:rFonts w:ascii="Abadi" w:eastAsia="Proxima Nova" w:hAnsi="Abadi" w:cs="Proxima Nova"/>
+          <w:sz w:val="24"/>
+          <w:szCs w:val="24"/>
+        </w:rPr>
+        <w:t>coursenames</w:t>
+      </w:r>
+      <w:proofErr w:type="spellEnd"/>
+      <w:r>
+        <w:rPr>
+          <w:rFonts w:ascii="Abadi" w:eastAsia="Proxima Nova" w:hAnsi="Abadi" w:cs="Proxima Nova"/>
+          <w:sz w:val="24"/>
+          <w:szCs w:val="24"/>
+        </w:rPr>
+        <w:t xml:space="preserve"> and a </w:t>
+      </w:r>
+      <w:proofErr w:type="spellStart"/>
+      <w:r>
+        <w:rPr>
+          <w:rFonts w:ascii="Abadi" w:eastAsia="Proxima Nova" w:hAnsi="Abadi" w:cs="Proxima Nova"/>
+          <w:sz w:val="24"/>
+          <w:szCs w:val="24"/>
+        </w:rPr>
+        <w:t>dropDown</w:t>
+      </w:r>
+      <w:proofErr w:type="spellEnd"/>
+      <w:r>
+        <w:rPr>
+          <w:rFonts w:ascii="Abadi" w:eastAsia="Proxima Nova" w:hAnsi="Abadi" w:cs="Proxima Nova"/>
+          <w:sz w:val="24"/>
+          <w:szCs w:val="24"/>
+        </w:rPr>
+        <w:t xml:space="preserve"> which shows all </w:t>
+      </w:r>
+      <w:proofErr w:type="spellStart"/>
+      <w:r>
+        <w:rPr>
+          <w:rFonts w:ascii="Abadi" w:eastAsia="Proxima Nova" w:hAnsi="Abadi" w:cs="Proxima Nova"/>
+          <w:sz w:val="24"/>
+          <w:szCs w:val="24"/>
+        </w:rPr>
+        <w:t>moduleNames</w:t>
+      </w:r>
+      <w:proofErr w:type="spellEnd"/>
+      <w:r>
+        <w:rPr>
+          <w:rFonts w:ascii="Abadi" w:eastAsia="Proxima Nova" w:hAnsi="Abadi" w:cs="Proxima Nova"/>
+          <w:sz w:val="24"/>
+          <w:szCs w:val="24"/>
+        </w:rPr>
+        <w:t xml:space="preserve"> and when user(admin) click on their choice, the ID will be pass to backend. But in Swagger we should pass </w:t>
+      </w:r>
+      <w:proofErr w:type="spellStart"/>
+      <w:r>
+        <w:rPr>
+          <w:rFonts w:ascii="Abadi" w:eastAsia="Proxima Nova" w:hAnsi="Abadi" w:cs="Proxima Nova"/>
+          <w:sz w:val="24"/>
+          <w:szCs w:val="24"/>
+        </w:rPr>
+        <w:t>courseId</w:t>
+      </w:r>
+      <w:proofErr w:type="spellEnd"/>
+      <w:r>
+        <w:rPr>
+          <w:rFonts w:ascii="Abadi" w:eastAsia="Proxima Nova" w:hAnsi="Abadi" w:cs="Proxima Nova"/>
+          <w:sz w:val="24"/>
+          <w:szCs w:val="24"/>
+        </w:rPr>
+        <w:t xml:space="preserve"> and </w:t>
+      </w:r>
+      <w:proofErr w:type="spellStart"/>
+      <w:r>
+        <w:rPr>
+          <w:rFonts w:ascii="Abadi" w:eastAsia="Proxima Nova" w:hAnsi="Abadi" w:cs="Proxima Nova"/>
+          <w:sz w:val="24"/>
+          <w:szCs w:val="24"/>
+        </w:rPr>
+        <w:t>moduleId</w:t>
+      </w:r>
+      <w:proofErr w:type="spellEnd"/>
+      <w:r>
+        <w:rPr>
+          <w:rFonts w:ascii="Abadi" w:eastAsia="Proxima Nova" w:hAnsi="Abadi" w:cs="Proxima Nova"/>
+          <w:sz w:val="24"/>
+          <w:szCs w:val="24"/>
+        </w:rPr>
+        <w:t xml:space="preserve"> as input params.</w:t>
       </w:r>
     </w:p>
     <w:p>
@@ -3595,8 +5039,20 @@
           <w:szCs w:val="19"/>
           <w:lang w:val="en-US"/>
         </w:rPr>
-        <w:t xml:space="preserve"> required</w:t>
-      </w:r>
+        <w:t xml:space="preserve"> </w:t>
+      </w:r>
+      <w:proofErr w:type="gramStart"/>
+      <w:r>
+        <w:rPr>
+          <w:rFonts w:ascii="Cascadia Mono" w:hAnsi="Cascadia Mono" w:cs="Cascadia Mono"/>
+          <w:color w:val="000000"/>
+          <w:sz w:val="19"/>
+          <w:szCs w:val="19"/>
+          <w:lang w:val="en-US"/>
+        </w:rPr>
+        <w:t>required</w:t>
+      </w:r>
+      <w:proofErr w:type="gramEnd"/>
       <w:r>
         <w:rPr>
           <w:rFonts w:ascii="Cascadia Mono" w:hAnsi="Cascadia Mono" w:cs="Cascadia Mono"/>
@@ -3713,6 +5169,7 @@
         </w:rPr>
         <w:br/>
       </w:r>
+      <w:proofErr w:type="spellStart"/>
       <w:r>
         <w:rPr>
           <w:rFonts w:ascii="Cascadia Mono" w:hAnsi="Cascadia Mono" w:cs="Cascadia Mono"/>
@@ -3723,6 +5180,7 @@
         </w:rPr>
         <w:t>AssessmentId</w:t>
       </w:r>
+      <w:proofErr w:type="spellEnd"/>
       <w:r>
         <w:rPr>
           <w:rFonts w:ascii="Abadi" w:eastAsia="Proxima Nova" w:hAnsi="Abadi" w:cs="Proxima Nova"/>
@@ -3757,6 +5215,7 @@
         </w:rPr>
         <w:br/>
       </w:r>
+      <w:proofErr w:type="spellStart"/>
       <w:r>
         <w:rPr>
           <w:rFonts w:ascii="Cascadia Mono" w:hAnsi="Cascadia Mono" w:cs="Cascadia Mono"/>
@@ -3767,6 +5226,7 @@
         </w:rPr>
         <w:t>ModuleId</w:t>
       </w:r>
+      <w:proofErr w:type="spellEnd"/>
       <w:r>
         <w:rPr>
           <w:rFonts w:ascii="Abadi" w:eastAsia="Proxima Nova" w:hAnsi="Abadi" w:cs="Proxima Nova"/>
@@ -3783,13 +5243,10 @@
           <w:szCs w:val="19"/>
           <w:lang w:val="en-US"/>
         </w:rPr>
-        <w:t>it’s required</w:t>
-      </w:r>
-    </w:p>
-    <w:p>
-      <w:pPr>
-        <w:pStyle w:val="ListParagraph"/>
-        <w:ind w:left="1440"/>
+        <w:t xml:space="preserve">it’s </w:t>
+      </w:r>
+      <w:proofErr w:type="gramStart"/>
+      <w:r>
         <w:rPr>
           <w:rFonts w:ascii="Cascadia Mono" w:hAnsi="Cascadia Mono" w:cs="Cascadia Mono"/>
           <w:color w:val="000000"/>
@@ -3797,8 +5254,14 @@
           <w:szCs w:val="19"/>
           <w:lang w:val="en-US"/>
         </w:rPr>
-      </w:pPr>
-      <w:r>
+        <w:t>required</w:t>
+      </w:r>
+      <w:proofErr w:type="gramEnd"/>
+    </w:p>
+    <w:p>
+      <w:pPr>
+        <w:pStyle w:val="ListParagraph"/>
+        <w:ind w:left="1440"/>
         <w:rPr>
           <w:rFonts w:ascii="Cascadia Mono" w:hAnsi="Cascadia Mono" w:cs="Cascadia Mono"/>
           <w:color w:val="000000"/>
@@ -3806,16 +5269,8 @@
           <w:szCs w:val="19"/>
           <w:lang w:val="en-US"/>
         </w:rPr>
-        <w:t>MaxMark</w:t>
-      </w:r>
-      <w:r>
-        <w:rPr>
-          <w:rFonts w:ascii="Abadi" w:eastAsia="Proxima Nova" w:hAnsi="Abadi" w:cs="Proxima Nova"/>
-          <w:sz w:val="24"/>
-          <w:szCs w:val="24"/>
-        </w:rPr>
-        <w:t xml:space="preserve">: </w:t>
-      </w:r>
+      </w:pPr>
+      <w:proofErr w:type="spellStart"/>
       <w:r>
         <w:rPr>
           <w:rFonts w:ascii="Cascadia Mono" w:hAnsi="Cascadia Mono" w:cs="Cascadia Mono"/>
@@ -3824,7 +5279,16 @@
           <w:szCs w:val="19"/>
           <w:lang w:val="en-US"/>
         </w:rPr>
-        <w:t xml:space="preserve">it’s required </w:t>
+        <w:t>MaxMark</w:t>
+      </w:r>
+      <w:proofErr w:type="spellEnd"/>
+      <w:r>
+        <w:rPr>
+          <w:rFonts w:ascii="Abadi" w:eastAsia="Proxima Nova" w:hAnsi="Abadi" w:cs="Proxima Nova"/>
+          <w:sz w:val="24"/>
+          <w:szCs w:val="24"/>
+        </w:rPr>
+        <w:t xml:space="preserve">: </w:t>
       </w:r>
       <w:r>
         <w:rPr>
@@ -3834,7 +5298,7 @@
           <w:szCs w:val="19"/>
           <w:lang w:val="en-US"/>
         </w:rPr>
-        <w:t xml:space="preserve">and </w:t>
+        <w:t xml:space="preserve">it’s required </w:t>
       </w:r>
       <w:r>
         <w:rPr>
@@ -3844,6 +5308,16 @@
           <w:szCs w:val="19"/>
           <w:lang w:val="en-US"/>
         </w:rPr>
+        <w:t xml:space="preserve">and </w:t>
+      </w:r>
+      <w:r>
+        <w:rPr>
+          <w:rFonts w:ascii="Cascadia Mono" w:hAnsi="Cascadia Mono" w:cs="Cascadia Mono"/>
+          <w:color w:val="000000"/>
+          <w:sz w:val="19"/>
+          <w:szCs w:val="19"/>
+          <w:lang w:val="en-US"/>
+        </w:rPr>
         <w:t>must be between 0 and 100.</w:t>
       </w:r>
     </w:p>
@@ -3921,7 +5395,25 @@
           <w:sz w:val="24"/>
           <w:szCs w:val="24"/>
         </w:rPr>
-        <w:t>Each assessment of a module has a maximum mark which is less than or equal to 100.  The sum of the maximum marks for the assessments of any module is 100  so Check if adding the new assessment will exceed the maximum limit of 100</w:t>
+        <w:t xml:space="preserve">Each assessment of a module has a maximum mark which is less than or equal to 100.  The sum of the maximum marks for the assessments of any module is </w:t>
+      </w:r>
+      <w:proofErr w:type="gramStart"/>
+      <w:r>
+        <w:rPr>
+          <w:rFonts w:ascii="Abadi" w:eastAsia="Proxima Nova" w:hAnsi="Abadi" w:cs="Proxima Nova"/>
+          <w:sz w:val="24"/>
+          <w:szCs w:val="24"/>
+        </w:rPr>
+        <w:t>100  so</w:t>
+      </w:r>
+      <w:proofErr w:type="gramEnd"/>
+      <w:r>
+        <w:rPr>
+          <w:rFonts w:ascii="Abadi" w:eastAsia="Proxima Nova" w:hAnsi="Abadi" w:cs="Proxima Nova"/>
+          <w:sz w:val="24"/>
+          <w:szCs w:val="24"/>
+        </w:rPr>
+        <w:t xml:space="preserve"> Check if adding the new assessment will exceed the maximum limit of 100</w:t>
       </w:r>
     </w:p>
     <w:p>
@@ -3964,15 +5456,36 @@
           <w:sz w:val="24"/>
           <w:szCs w:val="24"/>
         </w:rPr>
-        <w:t>User journey if we had a front-end panel could be:</w:t>
-      </w:r>
-      <w:r>
-        <w:rPr>
-          <w:rFonts w:ascii="Abadi" w:eastAsia="Proxima Nova" w:hAnsi="Abadi" w:cs="Proxima Nova"/>
-          <w:sz w:val="24"/>
-          <w:szCs w:val="24"/>
-        </w:rPr>
-        <w:t xml:space="preserve">  Call getAll</w:t>
+        <w:t xml:space="preserve">User journey if we had a front-end panel could </w:t>
+      </w:r>
+      <w:proofErr w:type="gramStart"/>
+      <w:r>
+        <w:rPr>
+          <w:rFonts w:ascii="Abadi" w:eastAsia="Proxima Nova" w:hAnsi="Abadi" w:cs="Proxima Nova"/>
+          <w:b/>
+          <w:bCs/>
+          <w:sz w:val="24"/>
+          <w:szCs w:val="24"/>
+        </w:rPr>
+        <w:t>be:</w:t>
+      </w:r>
+      <w:proofErr w:type="gramEnd"/>
+      <w:r>
+        <w:rPr>
+          <w:rFonts w:ascii="Abadi" w:eastAsia="Proxima Nova" w:hAnsi="Abadi" w:cs="Proxima Nova"/>
+          <w:sz w:val="24"/>
+          <w:szCs w:val="24"/>
+        </w:rPr>
+        <w:t xml:space="preserve">  Call </w:t>
+      </w:r>
+      <w:proofErr w:type="spellStart"/>
+      <w:r>
+        <w:rPr>
+          <w:rFonts w:ascii="Abadi" w:eastAsia="Proxima Nova" w:hAnsi="Abadi" w:cs="Proxima Nova"/>
+          <w:sz w:val="24"/>
+          <w:szCs w:val="24"/>
+        </w:rPr>
+        <w:t>getAll</w:t>
       </w:r>
       <w:r>
         <w:rPr>
@@ -3982,13 +5495,23 @@
         </w:rPr>
         <w:t>Modules</w:t>
       </w:r>
-      <w:r>
-        <w:rPr>
-          <w:rFonts w:ascii="Abadi" w:eastAsia="Proxima Nova" w:hAnsi="Abadi" w:cs="Proxima Nova"/>
-          <w:sz w:val="24"/>
-          <w:szCs w:val="24"/>
-        </w:rPr>
-        <w:t xml:space="preserve"> and getAll</w:t>
+      <w:proofErr w:type="spellEnd"/>
+      <w:r>
+        <w:rPr>
+          <w:rFonts w:ascii="Abadi" w:eastAsia="Proxima Nova" w:hAnsi="Abadi" w:cs="Proxima Nova"/>
+          <w:sz w:val="24"/>
+          <w:szCs w:val="24"/>
+        </w:rPr>
+        <w:t xml:space="preserve"> and </w:t>
+      </w:r>
+      <w:proofErr w:type="spellStart"/>
+      <w:r>
+        <w:rPr>
+          <w:rFonts w:ascii="Abadi" w:eastAsia="Proxima Nova" w:hAnsi="Abadi" w:cs="Proxima Nova"/>
+          <w:sz w:val="24"/>
+          <w:szCs w:val="24"/>
+        </w:rPr>
+        <w:t>getAll</w:t>
       </w:r>
       <w:r>
         <w:rPr>
@@ -3998,14 +5521,34 @@
         </w:rPr>
         <w:t>Assessment</w:t>
       </w:r>
-      <w:r>
-        <w:rPr>
-          <w:rFonts w:ascii="Abadi" w:eastAsia="Proxima Nova" w:hAnsi="Abadi" w:cs="Proxima Nova"/>
-          <w:sz w:val="24"/>
-          <w:szCs w:val="24"/>
-        </w:rPr>
-        <w:t xml:space="preserve"> API and create a dropDown which shows all </w:t>
-      </w:r>
+      <w:proofErr w:type="spellEnd"/>
+      <w:r>
+        <w:rPr>
+          <w:rFonts w:ascii="Abadi" w:eastAsia="Proxima Nova" w:hAnsi="Abadi" w:cs="Proxima Nova"/>
+          <w:sz w:val="24"/>
+          <w:szCs w:val="24"/>
+        </w:rPr>
+        <w:t xml:space="preserve"> API and create a </w:t>
+      </w:r>
+      <w:proofErr w:type="spellStart"/>
+      <w:r>
+        <w:rPr>
+          <w:rFonts w:ascii="Abadi" w:eastAsia="Proxima Nova" w:hAnsi="Abadi" w:cs="Proxima Nova"/>
+          <w:sz w:val="24"/>
+          <w:szCs w:val="24"/>
+        </w:rPr>
+        <w:t>dropDown</w:t>
+      </w:r>
+      <w:proofErr w:type="spellEnd"/>
+      <w:r>
+        <w:rPr>
+          <w:rFonts w:ascii="Abadi" w:eastAsia="Proxima Nova" w:hAnsi="Abadi" w:cs="Proxima Nova"/>
+          <w:sz w:val="24"/>
+          <w:szCs w:val="24"/>
+        </w:rPr>
+        <w:t xml:space="preserve"> which shows all </w:t>
+      </w:r>
+      <w:proofErr w:type="spellStart"/>
       <w:r>
         <w:rPr>
           <w:rFonts w:ascii="Abadi" w:eastAsia="Proxima Nova" w:hAnsi="Abadi" w:cs="Proxima Nova"/>
@@ -4020,8 +5563,36 @@
           <w:sz w:val="24"/>
           <w:szCs w:val="24"/>
         </w:rPr>
-        <w:t xml:space="preserve">names and a dropDown which shows all </w:t>
-      </w:r>
+        <w:t>names</w:t>
+      </w:r>
+      <w:proofErr w:type="spellEnd"/>
+      <w:r>
+        <w:rPr>
+          <w:rFonts w:ascii="Abadi" w:eastAsia="Proxima Nova" w:hAnsi="Abadi" w:cs="Proxima Nova"/>
+          <w:sz w:val="24"/>
+          <w:szCs w:val="24"/>
+        </w:rPr>
+        <w:t xml:space="preserve"> and a </w:t>
+      </w:r>
+      <w:proofErr w:type="spellStart"/>
+      <w:r>
+        <w:rPr>
+          <w:rFonts w:ascii="Abadi" w:eastAsia="Proxima Nova" w:hAnsi="Abadi" w:cs="Proxima Nova"/>
+          <w:sz w:val="24"/>
+          <w:szCs w:val="24"/>
+        </w:rPr>
+        <w:t>dropDown</w:t>
+      </w:r>
+      <w:proofErr w:type="spellEnd"/>
+      <w:r>
+        <w:rPr>
+          <w:rFonts w:ascii="Abadi" w:eastAsia="Proxima Nova" w:hAnsi="Abadi" w:cs="Proxima Nova"/>
+          <w:sz w:val="24"/>
+          <w:szCs w:val="24"/>
+        </w:rPr>
+        <w:t xml:space="preserve"> which shows all </w:t>
+      </w:r>
+      <w:proofErr w:type="spellStart"/>
       <w:r>
         <w:rPr>
           <w:rFonts w:ascii="Abadi" w:eastAsia="Proxima Nova" w:hAnsi="Abadi" w:cs="Proxima Nova"/>
@@ -4036,8 +5607,18 @@
           <w:sz w:val="24"/>
           <w:szCs w:val="24"/>
         </w:rPr>
-        <w:t xml:space="preserve">Names and when user(admin) click on their choice, the ID will be pass to backend. But in Swagger we should pass </w:t>
-      </w:r>
+        <w:t>Names</w:t>
+      </w:r>
+      <w:proofErr w:type="spellEnd"/>
+      <w:r>
+        <w:rPr>
+          <w:rFonts w:ascii="Abadi" w:eastAsia="Proxima Nova" w:hAnsi="Abadi" w:cs="Proxima Nova"/>
+          <w:sz w:val="24"/>
+          <w:szCs w:val="24"/>
+        </w:rPr>
+        <w:t xml:space="preserve"> and when user(admin) click on their choice, the ID will be pass to backend. But in Swagger we should pass </w:t>
+      </w:r>
+      <w:proofErr w:type="spellStart"/>
       <w:r>
         <w:rPr>
           <w:rFonts w:ascii="Abadi" w:eastAsia="Proxima Nova" w:hAnsi="Abadi" w:cs="Proxima Nova"/>
@@ -4046,13 +5627,32 @@
         </w:rPr>
         <w:t>assessmentId</w:t>
       </w:r>
-      <w:r>
-        <w:rPr>
-          <w:rFonts w:ascii="Abadi" w:eastAsia="Proxima Nova" w:hAnsi="Abadi" w:cs="Proxima Nova"/>
-          <w:sz w:val="24"/>
-          <w:szCs w:val="24"/>
-        </w:rPr>
-        <w:t xml:space="preserve"> and moduleId as input params.</w:t>
+      <w:proofErr w:type="spellEnd"/>
+      <w:r>
+        <w:rPr>
+          <w:rFonts w:ascii="Abadi" w:eastAsia="Proxima Nova" w:hAnsi="Abadi" w:cs="Proxima Nova"/>
+          <w:sz w:val="24"/>
+          <w:szCs w:val="24"/>
+        </w:rPr>
+        <w:t xml:space="preserve"> and </w:t>
+      </w:r>
+      <w:proofErr w:type="spellStart"/>
+      <w:r>
+        <w:rPr>
+          <w:rFonts w:ascii="Abadi" w:eastAsia="Proxima Nova" w:hAnsi="Abadi" w:cs="Proxima Nova"/>
+          <w:sz w:val="24"/>
+          <w:szCs w:val="24"/>
+        </w:rPr>
+        <w:t>moduleId</w:t>
+      </w:r>
+      <w:proofErr w:type="spellEnd"/>
+      <w:r>
+        <w:rPr>
+          <w:rFonts w:ascii="Abadi" w:eastAsia="Proxima Nova" w:hAnsi="Abadi" w:cs="Proxima Nova"/>
+          <w:sz w:val="24"/>
+          <w:szCs w:val="24"/>
+        </w:rPr>
+        <w:t xml:space="preserve"> as input params.</w:t>
       </w:r>
     </w:p>
     <w:p>
@@ -4092,7 +5692,43 @@
           <w:sz w:val="24"/>
           <w:szCs w:val="24"/>
         </w:rPr>
-        <w:t>: In this context, we're associating an assessment with a module. This linkage is established because an assessment might be applicable to multiple modules. Therefore, we define the `maxMark` property for this assessment within the specific context of this module. This `maxMark` represents the maximum achievable score or mark specifically related to this module for the given assessment.</w:t>
+        <w:t>: In this context, we're associating an assessment with a module. This linkage is established because an assessment might be applicable to multiple modules. Therefore, we define the `</w:t>
+      </w:r>
+      <w:proofErr w:type="spellStart"/>
+      <w:r>
+        <w:rPr>
+          <w:rFonts w:ascii="Abadi" w:eastAsia="Proxima Nova" w:hAnsi="Abadi" w:cs="Proxima Nova"/>
+          <w:sz w:val="24"/>
+          <w:szCs w:val="24"/>
+        </w:rPr>
+        <w:t>maxMark</w:t>
+      </w:r>
+      <w:proofErr w:type="spellEnd"/>
+      <w:r>
+        <w:rPr>
+          <w:rFonts w:ascii="Abadi" w:eastAsia="Proxima Nova" w:hAnsi="Abadi" w:cs="Proxima Nova"/>
+          <w:sz w:val="24"/>
+          <w:szCs w:val="24"/>
+        </w:rPr>
+        <w:t>` property for this assessment within the specific context of this module. This `</w:t>
+      </w:r>
+      <w:proofErr w:type="spellStart"/>
+      <w:r>
+        <w:rPr>
+          <w:rFonts w:ascii="Abadi" w:eastAsia="Proxima Nova" w:hAnsi="Abadi" w:cs="Proxima Nova"/>
+          <w:sz w:val="24"/>
+          <w:szCs w:val="24"/>
+        </w:rPr>
+        <w:t>maxMark</w:t>
+      </w:r>
+      <w:proofErr w:type="spellEnd"/>
+      <w:r>
+        <w:rPr>
+          <w:rFonts w:ascii="Abadi" w:eastAsia="Proxima Nova" w:hAnsi="Abadi" w:cs="Proxima Nova"/>
+          <w:sz w:val="24"/>
+          <w:szCs w:val="24"/>
+        </w:rPr>
+        <w:t>` represents the maximum achievable score or mark specifically related to this module for the given assessment.</w:t>
       </w:r>
     </w:p>
     <w:p>
@@ -4168,6 +5804,7 @@
         </w:rPr>
         <w:br/>
       </w:r>
+      <w:proofErr w:type="spellStart"/>
       <w:r>
         <w:rPr>
           <w:rFonts w:ascii="Cascadia Mono" w:hAnsi="Cascadia Mono" w:cs="Cascadia Mono"/>
@@ -4178,6 +5815,7 @@
         </w:rPr>
         <w:t>CourseId</w:t>
       </w:r>
+      <w:proofErr w:type="spellEnd"/>
       <w:r>
         <w:rPr>
           <w:rFonts w:ascii="Abadi" w:eastAsia="Proxima Nova" w:hAnsi="Abadi" w:cs="Proxima Nova"/>
@@ -4194,13 +5832,10 @@
           <w:szCs w:val="19"/>
           <w:lang w:val="en-US"/>
         </w:rPr>
-        <w:t>it’s required</w:t>
-      </w:r>
-    </w:p>
-    <w:p>
-      <w:pPr>
-        <w:pStyle w:val="ListParagraph"/>
-        <w:ind w:left="1440"/>
+        <w:t xml:space="preserve">it’s </w:t>
+      </w:r>
+      <w:proofErr w:type="gramStart"/>
+      <w:r>
         <w:rPr>
           <w:rFonts w:ascii="Cascadia Mono" w:hAnsi="Cascadia Mono" w:cs="Cascadia Mono"/>
           <w:color w:val="000000"/>
@@ -4208,8 +5843,14 @@
           <w:szCs w:val="19"/>
           <w:lang w:val="en-US"/>
         </w:rPr>
-      </w:pPr>
-      <w:r>
+        <w:t>required</w:t>
+      </w:r>
+      <w:proofErr w:type="gramEnd"/>
+    </w:p>
+    <w:p>
+      <w:pPr>
+        <w:pStyle w:val="ListParagraph"/>
+        <w:ind w:left="1440"/>
         <w:rPr>
           <w:rFonts w:ascii="Cascadia Mono" w:hAnsi="Cascadia Mono" w:cs="Cascadia Mono"/>
           <w:color w:val="000000"/>
@@ -4217,16 +5858,8 @@
           <w:szCs w:val="19"/>
           <w:lang w:val="en-US"/>
         </w:rPr>
-        <w:t>AcademicYear</w:t>
-      </w:r>
-      <w:r>
-        <w:rPr>
-          <w:rFonts w:ascii="Abadi" w:eastAsia="Proxima Nova" w:hAnsi="Abadi" w:cs="Proxima Nova"/>
-          <w:sz w:val="24"/>
-          <w:szCs w:val="24"/>
-        </w:rPr>
-        <w:t xml:space="preserve">: </w:t>
-      </w:r>
+      </w:pPr>
+      <w:proofErr w:type="spellStart"/>
       <w:r>
         <w:rPr>
           <w:rFonts w:ascii="Cascadia Mono" w:hAnsi="Cascadia Mono" w:cs="Cascadia Mono"/>
@@ -4235,8 +5868,39 @@
           <w:szCs w:val="19"/>
           <w:lang w:val="en-US"/>
         </w:rPr>
-        <w:t>it’s required and should be a valid year</w:t>
-      </w:r>
+        <w:t>AcademicYear</w:t>
+      </w:r>
+      <w:proofErr w:type="spellEnd"/>
+      <w:r>
+        <w:rPr>
+          <w:rFonts w:ascii="Abadi" w:eastAsia="Proxima Nova" w:hAnsi="Abadi" w:cs="Proxima Nova"/>
+          <w:sz w:val="24"/>
+          <w:szCs w:val="24"/>
+        </w:rPr>
+        <w:t xml:space="preserve">: </w:t>
+      </w:r>
+      <w:r>
+        <w:rPr>
+          <w:rFonts w:ascii="Cascadia Mono" w:hAnsi="Cascadia Mono" w:cs="Cascadia Mono"/>
+          <w:color w:val="000000"/>
+          <w:sz w:val="19"/>
+          <w:szCs w:val="19"/>
+          <w:lang w:val="en-US"/>
+        </w:rPr>
+        <w:t xml:space="preserve">it’s required and should be a valid </w:t>
+      </w:r>
+      <w:proofErr w:type="gramStart"/>
+      <w:r>
+        <w:rPr>
+          <w:rFonts w:ascii="Cascadia Mono" w:hAnsi="Cascadia Mono" w:cs="Cascadia Mono"/>
+          <w:color w:val="000000"/>
+          <w:sz w:val="19"/>
+          <w:szCs w:val="19"/>
+          <w:lang w:val="en-US"/>
+        </w:rPr>
+        <w:t>year</w:t>
+      </w:r>
+      <w:proofErr w:type="gramEnd"/>
     </w:p>
     <w:p>
       <w:pPr>
@@ -4334,8 +5998,9 @@
           <w:sz w:val="28"/>
           <w:szCs w:val="28"/>
         </w:rPr>
-        <w:t xml:space="preserve">can resigster </w:t>
-      </w:r>
+        <w:t xml:space="preserve">can </w:t>
+      </w:r>
+      <w:proofErr w:type="spellStart"/>
       <w:r>
         <w:rPr>
           <w:rFonts w:ascii="Proxima Nova" w:eastAsia="Proxima Nova" w:hAnsi="Proxima Nova" w:cs="Proxima Nova"/>
@@ -4343,8 +6008,9 @@
           <w:sz w:val="28"/>
           <w:szCs w:val="28"/>
         </w:rPr>
-        <w:t xml:space="preserve">or Admin </w:t>
-      </w:r>
+        <w:t>resigster</w:t>
+      </w:r>
+      <w:proofErr w:type="spellEnd"/>
       <w:r>
         <w:rPr>
           <w:rFonts w:ascii="Proxima Nova" w:eastAsia="Proxima Nova" w:hAnsi="Proxima Nova" w:cs="Proxima Nova"/>
@@ -4352,7 +6018,7 @@
           <w:sz w:val="28"/>
           <w:szCs w:val="28"/>
         </w:rPr>
-        <w:t>can</w:t>
+        <w:t xml:space="preserve"> </w:t>
       </w:r>
       <w:r>
         <w:rPr>
@@ -4361,7 +6027,7 @@
           <w:sz w:val="28"/>
           <w:szCs w:val="28"/>
         </w:rPr>
-        <w:t xml:space="preserve"> </w:t>
+        <w:t xml:space="preserve">or Admin </w:t>
       </w:r>
       <w:r>
         <w:rPr>
@@ -4370,7 +6036,7 @@
           <w:sz w:val="28"/>
           <w:szCs w:val="28"/>
         </w:rPr>
-        <w:t>define</w:t>
+        <w:t>can</w:t>
       </w:r>
       <w:r>
         <w:rPr>
@@ -4379,7 +6045,7 @@
           <w:sz w:val="28"/>
           <w:szCs w:val="28"/>
         </w:rPr>
-        <w:t xml:space="preserve"> a student for a </w:t>
+        <w:t xml:space="preserve"> </w:t>
       </w:r>
       <w:r>
         <w:rPr>
@@ -4388,7 +6054,7 @@
           <w:sz w:val="28"/>
           <w:szCs w:val="28"/>
         </w:rPr>
-        <w:t>Cohort</w:t>
+        <w:t>define</w:t>
       </w:r>
       <w:r>
         <w:rPr>
@@ -4397,6 +6063,24 @@
           <w:sz w:val="28"/>
           <w:szCs w:val="28"/>
         </w:rPr>
+        <w:t xml:space="preserve"> a student for a </w:t>
+      </w:r>
+      <w:r>
+        <w:rPr>
+          <w:rFonts w:ascii="Proxima Nova" w:eastAsia="Proxima Nova" w:hAnsi="Proxima Nova" w:cs="Proxima Nova"/>
+          <w:b/>
+          <w:sz w:val="28"/>
+          <w:szCs w:val="28"/>
+        </w:rPr>
+        <w:t>Cohort</w:t>
+      </w:r>
+      <w:r>
+        <w:rPr>
+          <w:rFonts w:ascii="Proxima Nova" w:eastAsia="Proxima Nova" w:hAnsi="Proxima Nova" w:cs="Proxima Nova"/>
+          <w:b/>
+          <w:sz w:val="28"/>
+          <w:szCs w:val="28"/>
+        </w:rPr>
         <w:t>:</w:t>
       </w:r>
     </w:p>
@@ -4426,6 +6110,7 @@
         </w:rPr>
         <w:br/>
       </w:r>
+      <w:proofErr w:type="spellStart"/>
       <w:r>
         <w:rPr>
           <w:rFonts w:ascii="Cascadia Mono" w:hAnsi="Cascadia Mono" w:cs="Cascadia Mono"/>
@@ -4456,6 +6141,7 @@
         </w:rPr>
         <w:t>Id</w:t>
       </w:r>
+      <w:proofErr w:type="spellEnd"/>
       <w:r>
         <w:rPr>
           <w:rFonts w:ascii="Abadi" w:eastAsia="Proxima Nova" w:hAnsi="Abadi" w:cs="Proxima Nova"/>
@@ -4472,13 +6158,10 @@
           <w:szCs w:val="19"/>
           <w:lang w:val="en-US"/>
         </w:rPr>
-        <w:t>it’s required</w:t>
-      </w:r>
-    </w:p>
-    <w:p>
-      <w:pPr>
-        <w:pStyle w:val="ListParagraph"/>
-        <w:ind w:left="1440"/>
+        <w:t xml:space="preserve">it’s </w:t>
+      </w:r>
+      <w:proofErr w:type="gramStart"/>
+      <w:r>
         <w:rPr>
           <w:rFonts w:ascii="Cascadia Mono" w:hAnsi="Cascadia Mono" w:cs="Cascadia Mono"/>
           <w:color w:val="000000"/>
@@ -4486,8 +6169,14 @@
           <w:szCs w:val="19"/>
           <w:lang w:val="en-US"/>
         </w:rPr>
-      </w:pPr>
-      <w:r>
+        <w:t>required</w:t>
+      </w:r>
+      <w:proofErr w:type="gramEnd"/>
+    </w:p>
+    <w:p>
+      <w:pPr>
+        <w:pStyle w:val="ListParagraph"/>
+        <w:ind w:left="1440"/>
         <w:rPr>
           <w:rFonts w:ascii="Cascadia Mono" w:hAnsi="Cascadia Mono" w:cs="Cascadia Mono"/>
           <w:color w:val="000000"/>
@@ -4495,16 +6184,8 @@
           <w:szCs w:val="19"/>
           <w:lang w:val="en-US"/>
         </w:rPr>
-        <w:t>fullname</w:t>
-      </w:r>
-      <w:r>
-        <w:rPr>
-          <w:rFonts w:ascii="Abadi" w:eastAsia="Proxima Nova" w:hAnsi="Abadi" w:cs="Proxima Nova"/>
-          <w:sz w:val="24"/>
-          <w:szCs w:val="24"/>
-        </w:rPr>
-        <w:t xml:space="preserve">: </w:t>
-      </w:r>
+      </w:pPr>
+      <w:proofErr w:type="spellStart"/>
       <w:r>
         <w:rPr>
           <w:rFonts w:ascii="Cascadia Mono" w:hAnsi="Cascadia Mono" w:cs="Cascadia Mono"/>
@@ -4513,7 +6194,48 @@
           <w:szCs w:val="19"/>
           <w:lang w:val="en-US"/>
         </w:rPr>
-        <w:t xml:space="preserve">it’s required </w:t>
+        <w:t>fullname</w:t>
+      </w:r>
+      <w:proofErr w:type="spellEnd"/>
+      <w:r>
+        <w:rPr>
+          <w:rFonts w:ascii="Abadi" w:eastAsia="Proxima Nova" w:hAnsi="Abadi" w:cs="Proxima Nova"/>
+          <w:sz w:val="24"/>
+          <w:szCs w:val="24"/>
+        </w:rPr>
+        <w:t xml:space="preserve">: </w:t>
+      </w:r>
+      <w:r>
+        <w:rPr>
+          <w:rFonts w:ascii="Cascadia Mono" w:hAnsi="Cascadia Mono" w:cs="Cascadia Mono"/>
+          <w:color w:val="000000"/>
+          <w:sz w:val="19"/>
+          <w:szCs w:val="19"/>
+          <w:lang w:val="en-US"/>
+        </w:rPr>
+        <w:t xml:space="preserve">it’s </w:t>
+      </w:r>
+      <w:proofErr w:type="gramStart"/>
+      <w:r>
+        <w:rPr>
+          <w:rFonts w:ascii="Cascadia Mono" w:hAnsi="Cascadia Mono" w:cs="Cascadia Mono"/>
+          <w:color w:val="000000"/>
+          <w:sz w:val="19"/>
+          <w:szCs w:val="19"/>
+          <w:lang w:val="en-US"/>
+        </w:rPr>
+        <w:t>required</w:t>
+      </w:r>
+      <w:proofErr w:type="gramEnd"/>
+      <w:r>
+        <w:rPr>
+          <w:rFonts w:ascii="Cascadia Mono" w:hAnsi="Cascadia Mono" w:cs="Cascadia Mono"/>
+          <w:color w:val="000000"/>
+          <w:sz w:val="19"/>
+          <w:szCs w:val="19"/>
+          <w:lang w:val="en-US"/>
+        </w:rPr>
+        <w:t xml:space="preserve"> </w:t>
       </w:r>
     </w:p>
     <w:p>
@@ -4582,7 +6304,25 @@
           <w:sz w:val="24"/>
           <w:szCs w:val="24"/>
         </w:rPr>
-        <w:t> A student has an ID and a name, the ID begins with the year of the cohort followed by unique 6 digit string</w:t>
+        <w:t xml:space="preserve"> A student has an ID and a </w:t>
+      </w:r>
+      <w:proofErr w:type="gramStart"/>
+      <w:r>
+        <w:rPr>
+          <w:rFonts w:ascii="Abadi" w:eastAsia="Proxima Nova" w:hAnsi="Abadi" w:cs="Proxima Nova"/>
+          <w:sz w:val="24"/>
+          <w:szCs w:val="24"/>
+        </w:rPr>
+        <w:t>name,</w:t>
+      </w:r>
+      <w:proofErr w:type="gramEnd"/>
+      <w:r>
+        <w:rPr>
+          <w:rFonts w:ascii="Abadi" w:eastAsia="Proxima Nova" w:hAnsi="Abadi" w:cs="Proxima Nova"/>
+          <w:sz w:val="24"/>
+          <w:szCs w:val="24"/>
+        </w:rPr>
+        <w:t xml:space="preserve"> the ID begins with the year of the cohort followed by unique 6 digit string</w:t>
       </w:r>
     </w:p>
     <w:p>
@@ -4697,6 +6437,7 @@
         </w:rPr>
         <w:br/>
       </w:r>
+      <w:proofErr w:type="spellStart"/>
       <w:r>
         <w:rPr>
           <w:rFonts w:ascii="Cascadia Mono" w:hAnsi="Cascadia Mono" w:cs="Cascadia Mono"/>
@@ -4707,6 +6448,7 @@
         </w:rPr>
         <w:t>studentId</w:t>
       </w:r>
+      <w:proofErr w:type="spellEnd"/>
       <w:r>
         <w:rPr>
           <w:rFonts w:ascii="Abadi" w:eastAsia="Proxima Nova" w:hAnsi="Abadi" w:cs="Proxima Nova"/>
@@ -4723,13 +6465,10 @@
           <w:szCs w:val="19"/>
           <w:lang w:val="en-US"/>
         </w:rPr>
-        <w:t>it’s required</w:t>
-      </w:r>
-    </w:p>
-    <w:p>
-      <w:pPr>
-        <w:pStyle w:val="ListParagraph"/>
-        <w:ind w:left="1440"/>
+        <w:t xml:space="preserve">it’s </w:t>
+      </w:r>
+      <w:proofErr w:type="gramStart"/>
+      <w:r>
         <w:rPr>
           <w:rFonts w:ascii="Cascadia Mono" w:hAnsi="Cascadia Mono" w:cs="Cascadia Mono"/>
           <w:color w:val="000000"/>
@@ -4737,8 +6476,14 @@
           <w:szCs w:val="19"/>
           <w:lang w:val="en-US"/>
         </w:rPr>
-      </w:pPr>
-      <w:r>
+        <w:t>required</w:t>
+      </w:r>
+      <w:proofErr w:type="gramEnd"/>
+    </w:p>
+    <w:p>
+      <w:pPr>
+        <w:pStyle w:val="ListParagraph"/>
+        <w:ind w:left="1440"/>
         <w:rPr>
           <w:rFonts w:ascii="Cascadia Mono" w:hAnsi="Cascadia Mono" w:cs="Cascadia Mono"/>
           <w:color w:val="000000"/>
@@ -4746,16 +6491,8 @@
           <w:szCs w:val="19"/>
           <w:lang w:val="en-US"/>
         </w:rPr>
-        <w:t>assessmentId</w:t>
-      </w:r>
-      <w:r>
-        <w:rPr>
-          <w:rFonts w:ascii="Abadi" w:eastAsia="Proxima Nova" w:hAnsi="Abadi" w:cs="Proxima Nova"/>
-          <w:sz w:val="24"/>
-          <w:szCs w:val="24"/>
-        </w:rPr>
-        <w:t xml:space="preserve">: </w:t>
-      </w:r>
+      </w:pPr>
+      <w:proofErr w:type="spellStart"/>
       <w:r>
         <w:rPr>
           <w:rFonts w:ascii="Cascadia Mono" w:hAnsi="Cascadia Mono" w:cs="Cascadia Mono"/>
@@ -4764,13 +6501,18 @@
           <w:szCs w:val="19"/>
           <w:lang w:val="en-US"/>
         </w:rPr>
-        <w:t xml:space="preserve">it’s required </w:t>
-      </w:r>
-    </w:p>
-    <w:p>
-      <w:pPr>
-        <w:pStyle w:val="ListParagraph"/>
-        <w:ind w:left="1440"/>
+        <w:t>assessmentId</w:t>
+      </w:r>
+      <w:proofErr w:type="spellEnd"/>
+      <w:r>
+        <w:rPr>
+          <w:rFonts w:ascii="Abadi" w:eastAsia="Proxima Nova" w:hAnsi="Abadi" w:cs="Proxima Nova"/>
+          <w:sz w:val="24"/>
+          <w:szCs w:val="24"/>
+        </w:rPr>
+        <w:t xml:space="preserve">: </w:t>
+      </w:r>
+      <w:r>
         <w:rPr>
           <w:rFonts w:ascii="Cascadia Mono" w:hAnsi="Cascadia Mono" w:cs="Cascadia Mono"/>
           <w:color w:val="000000"/>
@@ -4778,7 +6520,9 @@
           <w:szCs w:val="19"/>
           <w:lang w:val="en-US"/>
         </w:rPr>
-      </w:pPr>
+        <w:t xml:space="preserve">it’s </w:t>
+      </w:r>
+      <w:proofErr w:type="gramStart"/>
       <w:r>
         <w:rPr>
           <w:rFonts w:ascii="Cascadia Mono" w:hAnsi="Cascadia Mono" w:cs="Cascadia Mono"/>
@@ -4787,8 +6531,9 @@
           <w:szCs w:val="19"/>
           <w:lang w:val="en-US"/>
         </w:rPr>
-        <w:t xml:space="preserve">mark : </w:t>
-      </w:r>
+        <w:t>required</w:t>
+      </w:r>
+      <w:proofErr w:type="gramEnd"/>
       <w:r>
         <w:rPr>
           <w:rFonts w:ascii="Cascadia Mono" w:hAnsi="Cascadia Mono" w:cs="Cascadia Mono"/>
@@ -4797,9 +6542,13 @@
           <w:szCs w:val="19"/>
           <w:lang w:val="en-US"/>
         </w:rPr>
-        <w:t xml:space="preserve">should be equal or less than maxMark(which I defined it </w:t>
-      </w:r>
-      <w:r>
+        <w:t xml:space="preserve"> </w:t>
+      </w:r>
+    </w:p>
+    <w:p>
+      <w:pPr>
+        <w:pStyle w:val="ListParagraph"/>
+        <w:ind w:left="1440"/>
         <w:rPr>
           <w:rFonts w:ascii="Cascadia Mono" w:hAnsi="Cascadia Mono" w:cs="Cascadia Mono"/>
           <w:color w:val="000000"/>
@@ -4807,7 +6556,92 @@
           <w:szCs w:val="19"/>
           <w:lang w:val="en-US"/>
         </w:rPr>
-        <w:t>for a moduleAssessment)</w:t>
+      </w:pPr>
+      <w:proofErr w:type="gramStart"/>
+      <w:r>
+        <w:rPr>
+          <w:rFonts w:ascii="Cascadia Mono" w:hAnsi="Cascadia Mono" w:cs="Cascadia Mono"/>
+          <w:color w:val="000000"/>
+          <w:sz w:val="19"/>
+          <w:szCs w:val="19"/>
+          <w:lang w:val="en-US"/>
+        </w:rPr>
+        <w:t>mark :</w:t>
+      </w:r>
+      <w:proofErr w:type="gramEnd"/>
+      <w:r>
+        <w:rPr>
+          <w:rFonts w:ascii="Cascadia Mono" w:hAnsi="Cascadia Mono" w:cs="Cascadia Mono"/>
+          <w:color w:val="000000"/>
+          <w:sz w:val="19"/>
+          <w:szCs w:val="19"/>
+          <w:lang w:val="en-US"/>
+        </w:rPr>
+        <w:t xml:space="preserve"> </w:t>
+      </w:r>
+      <w:r>
+        <w:rPr>
+          <w:rFonts w:ascii="Cascadia Mono" w:hAnsi="Cascadia Mono" w:cs="Cascadia Mono"/>
+          <w:color w:val="000000"/>
+          <w:sz w:val="19"/>
+          <w:szCs w:val="19"/>
+          <w:lang w:val="en-US"/>
+        </w:rPr>
+        <w:t xml:space="preserve">should be equal or less than </w:t>
+      </w:r>
+      <w:proofErr w:type="spellStart"/>
+      <w:r>
+        <w:rPr>
+          <w:rFonts w:ascii="Cascadia Mono" w:hAnsi="Cascadia Mono" w:cs="Cascadia Mono"/>
+          <w:color w:val="000000"/>
+          <w:sz w:val="19"/>
+          <w:szCs w:val="19"/>
+          <w:lang w:val="en-US"/>
+        </w:rPr>
+        <w:t>maxMark</w:t>
+      </w:r>
+      <w:proofErr w:type="spellEnd"/>
+      <w:r>
+        <w:rPr>
+          <w:rFonts w:ascii="Cascadia Mono" w:hAnsi="Cascadia Mono" w:cs="Cascadia Mono"/>
+          <w:color w:val="000000"/>
+          <w:sz w:val="19"/>
+          <w:szCs w:val="19"/>
+          <w:lang w:val="en-US"/>
+        </w:rPr>
+        <w:t xml:space="preserve">(which I defined it </w:t>
+      </w:r>
+      <w:r>
+        <w:rPr>
+          <w:rFonts w:ascii="Cascadia Mono" w:hAnsi="Cascadia Mono" w:cs="Cascadia Mono"/>
+          <w:color w:val="000000"/>
+          <w:sz w:val="19"/>
+          <w:szCs w:val="19"/>
+          <w:lang w:val="en-US"/>
+        </w:rPr>
+        <w:t xml:space="preserve">for a </w:t>
+      </w:r>
+      <w:proofErr w:type="spellStart"/>
+      <w:r>
+        <w:rPr>
+          <w:rFonts w:ascii="Cascadia Mono" w:hAnsi="Cascadia Mono" w:cs="Cascadia Mono"/>
+          <w:color w:val="000000"/>
+          <w:sz w:val="19"/>
+          <w:szCs w:val="19"/>
+          <w:lang w:val="en-US"/>
+        </w:rPr>
+        <w:t>moduleAssessment</w:t>
+      </w:r>
+      <w:proofErr w:type="spellEnd"/>
+      <w:r>
+        <w:rPr>
+          <w:rFonts w:ascii="Cascadia Mono" w:hAnsi="Cascadia Mono" w:cs="Cascadia Mono"/>
+          <w:color w:val="000000"/>
+          <w:sz w:val="19"/>
+          <w:szCs w:val="19"/>
+          <w:lang w:val="en-US"/>
+        </w:rPr>
+        <w:t>)</w:t>
       </w:r>
     </w:p>
     <w:p>
@@ -4892,7 +6726,25 @@
           <w:sz w:val="24"/>
           <w:szCs w:val="24"/>
         </w:rPr>
-        <w:t xml:space="preserve"> based on these logic : </w:t>
+        <w:t xml:space="preserve"> based on these </w:t>
+      </w:r>
+      <w:proofErr w:type="gramStart"/>
+      <w:r>
+        <w:rPr>
+          <w:rFonts w:ascii="Abadi" w:eastAsia="Proxima Nova" w:hAnsi="Abadi" w:cs="Proxima Nova"/>
+          <w:sz w:val="24"/>
+          <w:szCs w:val="24"/>
+        </w:rPr>
+        <w:t>logic :</w:t>
+      </w:r>
+      <w:proofErr w:type="gramEnd"/>
+      <w:r>
+        <w:rPr>
+          <w:rFonts w:ascii="Abadi" w:eastAsia="Proxima Nova" w:hAnsi="Abadi" w:cs="Proxima Nova"/>
+          <w:sz w:val="24"/>
+          <w:szCs w:val="24"/>
+        </w:rPr>
+        <w:t xml:space="preserve"> </w:t>
       </w:r>
       <w:r>
         <w:rPr>
@@ -4930,7 +6782,161 @@
           <w:color w:val="2D3B45"/>
           <w:shd w:val="clear" w:color="auto" w:fill="FFFFFF"/>
         </w:rPr>
-        <w:t>A student may gain a mark for each assessment of a module, the sum of which is the overall module mark.   The module result is Pass if the module mark is greater than or equal to 50.  If the module mark is less than 50 but greater than or equal to 45 then the module result is PassCompensation.  Otherwise the module result is Fail.  A module result is undefined if there is no mark for any assessment in that module.  The average mark across all the modules in a programme, as an integer percentage, is the programme mark.  The programme mark is undefined if any module mark is undefined.  The programme result is Pass if the programme mark is greater</w:t>
+        <w:t xml:space="preserve">A student may gain a mark for each assessment of a module, the sum of which is the overall module mark.   The module result is Pass if the module mark is greater than or equal to 50.  If the module mark is less than 50 but greater than or equal to 45 then the module result is </w:t>
+      </w:r>
+      <w:proofErr w:type="spellStart"/>
+      <w:r>
+        <w:rPr>
+          <w:rFonts w:ascii="Lato" w:hAnsi="Lato"/>
+          <w:i/>
+          <w:iCs/>
+          <w:color w:val="2D3B45"/>
+          <w:shd w:val="clear" w:color="auto" w:fill="FFFFFF"/>
+        </w:rPr>
+        <w:t>PassCompensation</w:t>
+      </w:r>
+      <w:proofErr w:type="spellEnd"/>
+      <w:r>
+        <w:rPr>
+          <w:rFonts w:ascii="Lato" w:hAnsi="Lato"/>
+          <w:i/>
+          <w:iCs/>
+          <w:color w:val="2D3B45"/>
+          <w:shd w:val="clear" w:color="auto" w:fill="FFFFFF"/>
+        </w:rPr>
+        <w:t xml:space="preserve">.  </w:t>
+      </w:r>
+      <w:proofErr w:type="gramStart"/>
+      <w:r>
+        <w:rPr>
+          <w:rFonts w:ascii="Lato" w:hAnsi="Lato"/>
+          <w:i/>
+          <w:iCs/>
+          <w:color w:val="2D3B45"/>
+          <w:shd w:val="clear" w:color="auto" w:fill="FFFFFF"/>
+        </w:rPr>
+        <w:t>Otherwise</w:t>
+      </w:r>
+      <w:proofErr w:type="gramEnd"/>
+      <w:r>
+        <w:rPr>
+          <w:rFonts w:ascii="Lato" w:hAnsi="Lato"/>
+          <w:i/>
+          <w:iCs/>
+          <w:color w:val="2D3B45"/>
+          <w:shd w:val="clear" w:color="auto" w:fill="FFFFFF"/>
+        </w:rPr>
+        <w:t xml:space="preserve"> the module result is Fail.  A module result is undefined if there is no mark for any assessment in that module.  The average mark across all the modules in a </w:t>
+      </w:r>
+      <w:proofErr w:type="spellStart"/>
+      <w:r>
+        <w:rPr>
+          <w:rFonts w:ascii="Lato" w:hAnsi="Lato"/>
+          <w:i/>
+          <w:iCs/>
+          <w:color w:val="2D3B45"/>
+          <w:shd w:val="clear" w:color="auto" w:fill="FFFFFF"/>
+        </w:rPr>
+        <w:t>programme</w:t>
+      </w:r>
+      <w:proofErr w:type="spellEnd"/>
+      <w:r>
+        <w:rPr>
+          <w:rFonts w:ascii="Lato" w:hAnsi="Lato"/>
+          <w:i/>
+          <w:iCs/>
+          <w:color w:val="2D3B45"/>
+          <w:shd w:val="clear" w:color="auto" w:fill="FFFFFF"/>
+        </w:rPr>
+        <w:t xml:space="preserve">, as an integer percentage, is the </w:t>
+      </w:r>
+      <w:proofErr w:type="spellStart"/>
+      <w:r>
+        <w:rPr>
+          <w:rFonts w:ascii="Lato" w:hAnsi="Lato"/>
+          <w:i/>
+          <w:iCs/>
+          <w:color w:val="2D3B45"/>
+          <w:shd w:val="clear" w:color="auto" w:fill="FFFFFF"/>
+        </w:rPr>
+        <w:t>programme</w:t>
+      </w:r>
+      <w:proofErr w:type="spellEnd"/>
+      <w:r>
+        <w:rPr>
+          <w:rFonts w:ascii="Lato" w:hAnsi="Lato"/>
+          <w:i/>
+          <w:iCs/>
+          <w:color w:val="2D3B45"/>
+          <w:shd w:val="clear" w:color="auto" w:fill="FFFFFF"/>
+        </w:rPr>
+        <w:t xml:space="preserve"> mark.  The </w:t>
+      </w:r>
+      <w:proofErr w:type="spellStart"/>
+      <w:r>
+        <w:rPr>
+          <w:rFonts w:ascii="Lato" w:hAnsi="Lato"/>
+          <w:i/>
+          <w:iCs/>
+          <w:color w:val="2D3B45"/>
+          <w:shd w:val="clear" w:color="auto" w:fill="FFFFFF"/>
+        </w:rPr>
+        <w:t>programme</w:t>
+      </w:r>
+      <w:proofErr w:type="spellEnd"/>
+      <w:r>
+        <w:rPr>
+          <w:rFonts w:ascii="Lato" w:hAnsi="Lato"/>
+          <w:i/>
+          <w:iCs/>
+          <w:color w:val="2D3B45"/>
+          <w:shd w:val="clear" w:color="auto" w:fill="FFFFFF"/>
+        </w:rPr>
+        <w:t xml:space="preserve"> mark is undefined if any module mark is undefined.  The </w:t>
+      </w:r>
+      <w:proofErr w:type="spellStart"/>
+      <w:r>
+        <w:rPr>
+          <w:rFonts w:ascii="Lato" w:hAnsi="Lato"/>
+          <w:i/>
+          <w:iCs/>
+          <w:color w:val="2D3B45"/>
+          <w:shd w:val="clear" w:color="auto" w:fill="FFFFFF"/>
+        </w:rPr>
+        <w:t>programme</w:t>
+      </w:r>
+      <w:proofErr w:type="spellEnd"/>
+      <w:r>
+        <w:rPr>
+          <w:rFonts w:ascii="Lato" w:hAnsi="Lato"/>
+          <w:i/>
+          <w:iCs/>
+          <w:color w:val="2D3B45"/>
+          <w:shd w:val="clear" w:color="auto" w:fill="FFFFFF"/>
+        </w:rPr>
+        <w:t xml:space="preserve"> result is Pass if the </w:t>
+      </w:r>
+      <w:proofErr w:type="spellStart"/>
+      <w:r>
+        <w:rPr>
+          <w:rFonts w:ascii="Lato" w:hAnsi="Lato"/>
+          <w:i/>
+          <w:iCs/>
+          <w:color w:val="2D3B45"/>
+          <w:shd w:val="clear" w:color="auto" w:fill="FFFFFF"/>
+        </w:rPr>
+        <w:t>programme</w:t>
+      </w:r>
+      <w:proofErr w:type="spellEnd"/>
+      <w:r>
+        <w:rPr>
+          <w:rFonts w:ascii="Lato" w:hAnsi="Lato"/>
+          <w:i/>
+          <w:iCs/>
+          <w:color w:val="2D3B45"/>
+          <w:shd w:val="clear" w:color="auto" w:fill="FFFFFF"/>
+        </w:rPr>
+        <w:t xml:space="preserve"> mark is greater</w:t>
       </w:r>
       <w:r>
         <w:rPr>
@@ -4938,7 +6944,43 @@
           <w:color w:val="2D3B45"/>
           <w:shd w:val="clear" w:color="auto" w:fill="FFFFFF"/>
         </w:rPr>
-        <w:t xml:space="preserve"> than or equal to 50, Distinction if the programme mark is greater than or equal to 70 and Fail if less than 50.’</w:t>
+        <w:t xml:space="preserve"> than or equal to 50, Distinction if the </w:t>
+      </w:r>
+      <w:proofErr w:type="spellStart"/>
+      <w:r>
+        <w:rPr>
+          <w:rFonts w:ascii="Lato" w:hAnsi="Lato"/>
+          <w:color w:val="2D3B45"/>
+          <w:shd w:val="clear" w:color="auto" w:fill="FFFFFF"/>
+        </w:rPr>
+        <w:t>programme</w:t>
+      </w:r>
+      <w:proofErr w:type="spellEnd"/>
+      <w:r>
+        <w:rPr>
+          <w:rFonts w:ascii="Lato" w:hAnsi="Lato"/>
+          <w:color w:val="2D3B45"/>
+          <w:shd w:val="clear" w:color="auto" w:fill="FFFFFF"/>
+        </w:rPr>
+        <w:t xml:space="preserve"> mark is greater than or equal to 70 and </w:t>
+      </w:r>
+      <w:proofErr w:type="gramStart"/>
+      <w:r>
+        <w:rPr>
+          <w:rFonts w:ascii="Lato" w:hAnsi="Lato"/>
+          <w:color w:val="2D3B45"/>
+          <w:shd w:val="clear" w:color="auto" w:fill="FFFFFF"/>
+        </w:rPr>
+        <w:t>Fail</w:t>
+      </w:r>
+      <w:proofErr w:type="gramEnd"/>
+      <w:r>
+        <w:rPr>
+          <w:rFonts w:ascii="Lato" w:hAnsi="Lato"/>
+          <w:color w:val="2D3B45"/>
+          <w:shd w:val="clear" w:color="auto" w:fill="FFFFFF"/>
+        </w:rPr>
+        <w:t xml:space="preserve"> if less than 50.’</w:t>
       </w:r>
     </w:p>
     <w:p>
@@ -4974,7 +7016,27 @@
           <w:sz w:val="28"/>
           <w:szCs w:val="28"/>
         </w:rPr>
-        <w:t>As an Admin or student I can see all details of a student by that student Id.</w:t>
+        <w:t xml:space="preserve">As an Admin or </w:t>
+      </w:r>
+      <w:proofErr w:type="gramStart"/>
+      <w:r>
+        <w:rPr>
+          <w:rFonts w:ascii="Proxima Nova" w:eastAsia="Proxima Nova" w:hAnsi="Proxima Nova" w:cs="Proxima Nova"/>
+          <w:b/>
+          <w:sz w:val="28"/>
+          <w:szCs w:val="28"/>
+        </w:rPr>
+        <w:t>student</w:t>
+      </w:r>
+      <w:proofErr w:type="gramEnd"/>
+      <w:r>
+        <w:rPr>
+          <w:rFonts w:ascii="Proxima Nova" w:eastAsia="Proxima Nova" w:hAnsi="Proxima Nova" w:cs="Proxima Nova"/>
+          <w:b/>
+          <w:sz w:val="28"/>
+          <w:szCs w:val="28"/>
+        </w:rPr>
+        <w:t xml:space="preserve"> I can see all details of a student by that student Id.</w:t>
       </w:r>
     </w:p>
     <w:p>
@@ -5113,7 +7175,25 @@
           <w:sz w:val="24"/>
           <w:szCs w:val="24"/>
         </w:rPr>
-        <w:t xml:space="preserve">This project concludes with the implementation of a sophisticated web API system for the management of student assessments within modules and courses. The system's functionality is demonstrated through the interconnection of various entities, including students, assessments, modules, and courses. Although the demonstration primarily emphasizes the functionality of the API through the use of Swagger, the system's practical applicability could be expanded by incorporating front-end features and an administration table for authentication and authorization. By emphasizing the significance of precise assessment monitoring and module and course grade computation, the project lays the groundwork for an all-encompassing educational management system. </w:t>
+        <w:t xml:space="preserve">This project concludes with the implementation of a sophisticated web API system for the management of student assessments within modules and courses. The system's functionality is demonstrated through the interconnection of various entities, including students, assessments, modules, and courses. Although the demonstration primarily emphasizes the functionality of the API </w:t>
+      </w:r>
+      <w:proofErr w:type="gramStart"/>
+      <w:r>
+        <w:rPr>
+          <w:rFonts w:ascii="Proxima Nova" w:eastAsia="Proxima Nova" w:hAnsi="Proxima Nova" w:cs="Proxima Nova"/>
+          <w:sz w:val="24"/>
+          <w:szCs w:val="24"/>
+        </w:rPr>
+        <w:t>through the use of</w:t>
+      </w:r>
+      <w:proofErr w:type="gramEnd"/>
+      <w:r>
+        <w:rPr>
+          <w:rFonts w:ascii="Proxima Nova" w:eastAsia="Proxima Nova" w:hAnsi="Proxima Nova" w:cs="Proxima Nova"/>
+          <w:sz w:val="24"/>
+          <w:szCs w:val="24"/>
+        </w:rPr>
+        <w:t xml:space="preserve"> Swagger, the system's practical applicability could be expanded by incorporating front-end features and an administration table for authentication and authorization. By emphasizing the significance of precise assessment monitoring and module and course grade computation, the project lays the groundwork for an all-encompassing educational management system. </w:t>
       </w:r>
     </w:p>
     <w:sectPr>
@@ -7389,7 +9469,7 @@
   <w:style w:type="paragraph" w:default="1" w:styleId="Normal">
     <w:name w:val="Normal"/>
     <w:qFormat/>
-    <w:rsid w:val="00094A2E"/>
+    <w:rsid w:val="00944A18"/>
   </w:style>
   <w:style w:type="paragraph" w:styleId="Heading1">
     <w:name w:val="heading 1"/>

</xml_diff>

<commit_message>
add condition on course mark will be null if any module is null
</commit_message>
<xml_diff>
--- a/Report.docx
+++ b/Report.docx
@@ -1034,10 +1034,10 @@
             <v:path o:extrusionok="f" gradientshapeok="t" o:connecttype="rect"/>
             <o:lock v:ext="edit" aspectratio="t"/>
           </v:shapetype>
-          <v:shape id="_x0000_i1025" type="#_x0000_t75" style="width:468.2pt;height:152.3pt" o:ole="">
+          <v:shape id="_x0000_i1025" type="#_x0000_t75" style="width:468pt;height:152.25pt" o:ole="">
             <v:imagedata r:id="rId6" o:title=""/>
           </v:shape>
-          <o:OLEObject Type="Embed" ProgID="Word.OpenDocumentText.12" ShapeID="_x0000_i1025" DrawAspect="Content" ObjectID="_1762629600" r:id="rId7"/>
+          <o:OLEObject Type="Embed" ProgID="Word.OpenDocumentText.12" ShapeID="_x0000_i1025" DrawAspect="Content" ObjectID="_1762631856" r:id="rId7"/>
         </w:object>
       </w:r>
       <w:r>
@@ -1309,10 +1309,10 @@
           <w:szCs w:val="24"/>
         </w:rPr>
         <w:object w:dxaOrig="9360" w:dyaOrig="2827" w14:anchorId="667936AF">
-          <v:shape id="_x0000_i1026" type="#_x0000_t75" style="width:468.2pt;height:141.5pt" o:ole="">
+          <v:shape id="_x0000_i1026" type="#_x0000_t75" style="width:468pt;height:141.4pt" o:ole="">
             <v:imagedata r:id="rId8" o:title=""/>
           </v:shape>
-          <o:OLEObject Type="Embed" ProgID="Word.OpenDocumentText.12" ShapeID="_x0000_i1026" DrawAspect="Content" ObjectID="_1762629601" r:id="rId9"/>
+          <o:OLEObject Type="Embed" ProgID="Word.OpenDocumentText.12" ShapeID="_x0000_i1026" DrawAspect="Content" ObjectID="_1762631857" r:id="rId9"/>
         </w:object>
       </w:r>
     </w:p>
@@ -1813,10 +1813,10 @@
           <w:szCs w:val="24"/>
         </w:rPr>
         <w:object w:dxaOrig="9360" w:dyaOrig="3045" w14:anchorId="74654022">
-          <v:shape id="_x0000_i1027" type="#_x0000_t75" style="width:468.2pt;height:152.3pt" o:ole="">
+          <v:shape id="_x0000_i1027" type="#_x0000_t75" style="width:468pt;height:152.25pt" o:ole="">
             <v:imagedata r:id="rId10" o:title=""/>
           </v:shape>
-          <o:OLEObject Type="Embed" ProgID="Word.OpenDocumentText.12" ShapeID="_x0000_i1027" DrawAspect="Content" ObjectID="_1762629602" r:id="rId11"/>
+          <o:OLEObject Type="Embed" ProgID="Word.OpenDocumentText.12" ShapeID="_x0000_i1027" DrawAspect="Content" ObjectID="_1762631858" r:id="rId11"/>
         </w:object>
       </w:r>
     </w:p>
@@ -2308,10 +2308,10 @@
           <w:szCs w:val="24"/>
         </w:rPr>
         <w:object w:dxaOrig="9360" w:dyaOrig="2606" w14:anchorId="38029832">
-          <v:shape id="_x0000_i1028" type="#_x0000_t75" style="width:468.2pt;height:130.25pt" o:ole="">
+          <v:shape id="_x0000_i1028" type="#_x0000_t75" style="width:468pt;height:130.15pt" o:ole="">
             <v:imagedata r:id="rId12" o:title=""/>
           </v:shape>
-          <o:OLEObject Type="Embed" ProgID="Word.OpenDocumentText.12" ShapeID="_x0000_i1028" DrawAspect="Content" ObjectID="_1762629603" r:id="rId13"/>
+          <o:OLEObject Type="Embed" ProgID="Word.OpenDocumentText.12" ShapeID="_x0000_i1028" DrawAspect="Content" ObjectID="_1762631859" r:id="rId13"/>
         </w:object>
       </w:r>
     </w:p>
@@ -2658,10 +2658,10 @@
           <w:szCs w:val="24"/>
         </w:rPr>
         <w:object w:dxaOrig="9360" w:dyaOrig="2827" w14:anchorId="0D5DFE3C">
-          <v:shape id="_x0000_i1029" type="#_x0000_t75" style="width:468.2pt;height:141.5pt" o:ole="">
+          <v:shape id="_x0000_i1029" type="#_x0000_t75" style="width:468pt;height:141.4pt" o:ole="">
             <v:imagedata r:id="rId14" o:title=""/>
           </v:shape>
-          <o:OLEObject Type="Embed" ProgID="Word.OpenDocumentText.12" ShapeID="_x0000_i1029" DrawAspect="Content" ObjectID="_1762629604" r:id="rId15"/>
+          <o:OLEObject Type="Embed" ProgID="Word.OpenDocumentText.12" ShapeID="_x0000_i1029" DrawAspect="Content" ObjectID="_1762631860" r:id="rId15"/>
         </w:object>
       </w:r>
     </w:p>
@@ -2921,10 +2921,10 @@
           <w:szCs w:val="24"/>
         </w:rPr>
         <w:object w:dxaOrig="9360" w:dyaOrig="2165" w14:anchorId="399293C2">
-          <v:shape id="_x0000_i1030" type="#_x0000_t75" style="width:468.2pt;height:108.2pt" o:ole="">
+          <v:shape id="_x0000_i1030" type="#_x0000_t75" style="width:468pt;height:108.4pt" o:ole="">
             <v:imagedata r:id="rId16" o:title=""/>
           </v:shape>
-          <o:OLEObject Type="Embed" ProgID="Word.OpenDocumentText.12" ShapeID="_x0000_i1030" DrawAspect="Content" ObjectID="_1762629605" r:id="rId17"/>
+          <o:OLEObject Type="Embed" ProgID="Word.OpenDocumentText.12" ShapeID="_x0000_i1030" DrawAspect="Content" ObjectID="_1762631861" r:id="rId17"/>
         </w:object>
       </w:r>
     </w:p>
@@ -3187,10 +3187,10 @@
           <w:szCs w:val="24"/>
         </w:rPr>
         <w:object w:dxaOrig="9360" w:dyaOrig="2165" w14:anchorId="5C13BF3A">
-          <v:shape id="_x0000_i1031" type="#_x0000_t75" style="width:468.2pt;height:108.2pt" o:ole="">
+          <v:shape id="_x0000_i1031" type="#_x0000_t75" style="width:468pt;height:108.4pt" o:ole="">
             <v:imagedata r:id="rId18" o:title=""/>
           </v:shape>
-          <o:OLEObject Type="Embed" ProgID="Word.OpenDocumentText.12" ShapeID="_x0000_i1031" DrawAspect="Content" ObjectID="_1762629606" r:id="rId19"/>
+          <o:OLEObject Type="Embed" ProgID="Word.OpenDocumentText.12" ShapeID="_x0000_i1031" DrawAspect="Content" ObjectID="_1762631862" r:id="rId19"/>
         </w:object>
       </w:r>
     </w:p>
@@ -3335,10 +3335,10 @@
       </w:pPr>
       <w:r>
         <w:object w:dxaOrig="9360" w:dyaOrig="2606" w14:anchorId="520E3C0E">
-          <v:shape id="_x0000_i1032" type="#_x0000_t75" style="width:468.2pt;height:130.25pt" o:ole="">
+          <v:shape id="_x0000_i1032" type="#_x0000_t75" style="width:468pt;height:130.15pt" o:ole="">
             <v:imagedata r:id="rId20" o:title=""/>
           </v:shape>
-          <o:OLEObject Type="Embed" ProgID="Word.OpenDocumentText.12" ShapeID="_x0000_i1032" DrawAspect="Content" ObjectID="_1762629607" r:id="rId21"/>
+          <o:OLEObject Type="Embed" ProgID="Word.OpenDocumentText.12" ShapeID="_x0000_i1032" DrawAspect="Content" ObjectID="_1762631863" r:id="rId21"/>
         </w:object>
       </w:r>
     </w:p>
@@ -3477,10 +3477,10 @@
       </w:pPr>
       <w:r>
         <w:object w:dxaOrig="9360" w:dyaOrig="2606" w14:anchorId="5791E0B0">
-          <v:shape id="_x0000_i1033" type="#_x0000_t75" style="width:468.2pt;height:130.25pt" o:ole="">
+          <v:shape id="_x0000_i1033" type="#_x0000_t75" style="width:468pt;height:130.15pt" o:ole="">
             <v:imagedata r:id="rId22" o:title=""/>
           </v:shape>
-          <o:OLEObject Type="Embed" ProgID="Word.OpenDocumentText.12" ShapeID="_x0000_i1033" DrawAspect="Content" ObjectID="_1762629608" r:id="rId23"/>
+          <o:OLEObject Type="Embed" ProgID="Word.OpenDocumentText.12" ShapeID="_x0000_i1033" DrawAspect="Content" ObjectID="_1762631864" r:id="rId23"/>
         </w:object>
       </w:r>
     </w:p>
@@ -3662,10 +3662,10 @@
     <w:p>
       <w:r>
         <w:object w:dxaOrig="9360" w:dyaOrig="2823" w14:anchorId="678F3445">
-          <v:shape id="_x0000_i1036" type="#_x0000_t75" style="width:468.2pt;height:141.1pt" o:ole="">
+          <v:shape id="_x0000_i1034" type="#_x0000_t75" style="width:468pt;height:141pt" o:ole="">
             <v:imagedata r:id="rId24" o:title=""/>
           </v:shape>
-          <o:OLEObject Type="Embed" ProgID="Word.OpenDocumentText.12" ShapeID="_x0000_i1036" DrawAspect="Content" ObjectID="_1762629609" r:id="rId25"/>
+          <o:OLEObject Type="Embed" ProgID="Word.OpenDocumentText.12" ShapeID="_x0000_i1034" DrawAspect="Content" ObjectID="_1762631865" r:id="rId25"/>
         </w:object>
       </w:r>
     </w:p>
@@ -4786,15 +4786,7 @@
           <w:sz w:val="24"/>
           <w:szCs w:val="24"/>
         </w:rPr>
-        <w:t xml:space="preserve"> </w:t>
-      </w:r>
-      <w:r>
-        <w:rPr>
-          <w:rFonts w:ascii="Abadi" w:eastAsia="Proxima Nova" w:hAnsi="Abadi" w:cs="Proxima Nova"/>
-          <w:sz w:val="24"/>
-          <w:szCs w:val="24"/>
-        </w:rPr>
-        <w:t xml:space="preserve"> Call </w:t>
+        <w:t xml:space="preserve">  Call </w:t>
       </w:r>
       <w:proofErr w:type="spellStart"/>
       <w:r>
@@ -5485,15 +5477,7 @@
           <w:sz w:val="24"/>
           <w:szCs w:val="24"/>
         </w:rPr>
-        <w:t>getAll</w:t>
-      </w:r>
-      <w:r>
-        <w:rPr>
-          <w:rFonts w:ascii="Abadi" w:eastAsia="Proxima Nova" w:hAnsi="Abadi" w:cs="Proxima Nova"/>
-          <w:sz w:val="24"/>
-          <w:szCs w:val="24"/>
-        </w:rPr>
-        <w:t>Modules</w:t>
+        <w:t>getAllModules</w:t>
       </w:r>
       <w:proofErr w:type="spellEnd"/>
       <w:r>
@@ -5511,15 +5495,7 @@
           <w:sz w:val="24"/>
           <w:szCs w:val="24"/>
         </w:rPr>
-        <w:t>getAll</w:t>
-      </w:r>
-      <w:r>
-        <w:rPr>
-          <w:rFonts w:ascii="Abadi" w:eastAsia="Proxima Nova" w:hAnsi="Abadi" w:cs="Proxima Nova"/>
-          <w:sz w:val="24"/>
-          <w:szCs w:val="24"/>
-        </w:rPr>
-        <w:t>Assessment</w:t>
+        <w:t>getAllAssessment</w:t>
       </w:r>
       <w:proofErr w:type="spellEnd"/>
       <w:r>
@@ -5555,15 +5531,7 @@
           <w:sz w:val="24"/>
           <w:szCs w:val="24"/>
         </w:rPr>
-        <w:t>module</w:t>
-      </w:r>
-      <w:r>
-        <w:rPr>
-          <w:rFonts w:ascii="Abadi" w:eastAsia="Proxima Nova" w:hAnsi="Abadi" w:cs="Proxima Nova"/>
-          <w:sz w:val="24"/>
-          <w:szCs w:val="24"/>
-        </w:rPr>
-        <w:t>names</w:t>
+        <w:t>modulenames</w:t>
       </w:r>
       <w:proofErr w:type="spellEnd"/>
       <w:r>
@@ -5599,15 +5567,7 @@
           <w:sz w:val="24"/>
           <w:szCs w:val="24"/>
         </w:rPr>
-        <w:t>assessment</w:t>
-      </w:r>
-      <w:r>
-        <w:rPr>
-          <w:rFonts w:ascii="Abadi" w:eastAsia="Proxima Nova" w:hAnsi="Abadi" w:cs="Proxima Nova"/>
-          <w:sz w:val="24"/>
-          <w:szCs w:val="24"/>
-        </w:rPr>
-        <w:t>Names</w:t>
+        <w:t>assessmentNames</w:t>
       </w:r>
       <w:proofErr w:type="spellEnd"/>
       <w:r>
@@ -6362,15 +6322,7 @@
           <w:sz w:val="24"/>
           <w:szCs w:val="24"/>
         </w:rPr>
-        <w:t xml:space="preserve">:  </w:t>
-      </w:r>
-      <w:r>
-        <w:rPr>
-          <w:rFonts w:ascii="Abadi" w:eastAsia="Proxima Nova" w:hAnsi="Abadi" w:cs="Proxima Nova"/>
-          <w:sz w:val="24"/>
-          <w:szCs w:val="24"/>
-        </w:rPr>
-        <w:t>We would show cohorts list and user can choose and then input her or his information to register on that cohort.</w:t>
+        <w:t>:  We would show cohorts list and user can choose and then input her or his information to register on that cohort.</w:t>
       </w:r>
     </w:p>
     <w:p>
@@ -6993,6 +6945,156 @@
           <w:szCs w:val="24"/>
         </w:rPr>
       </w:pPr>
+      <w:proofErr w:type="gramStart"/>
+      <w:r>
+        <w:rPr>
+          <w:rFonts w:ascii="Abadi" w:eastAsia="Proxima Nova" w:hAnsi="Abadi" w:cs="Proxima Nova"/>
+          <w:sz w:val="24"/>
+          <w:szCs w:val="24"/>
+        </w:rPr>
+        <w:t>Also</w:t>
+      </w:r>
+      <w:proofErr w:type="gramEnd"/>
+      <w:r>
+        <w:rPr>
+          <w:rFonts w:ascii="Abadi" w:eastAsia="Proxima Nova" w:hAnsi="Abadi" w:cs="Proxima Nova"/>
+          <w:sz w:val="24"/>
+          <w:szCs w:val="24"/>
+        </w:rPr>
+        <w:t xml:space="preserve"> </w:t>
+      </w:r>
+      <w:r>
+        <w:rPr>
+          <w:rFonts w:ascii="Lato" w:hAnsi="Lato"/>
+          <w:color w:val="2D3B45"/>
+          <w:shd w:val="clear" w:color="auto" w:fill="FFFFFF"/>
+        </w:rPr>
+        <w:t xml:space="preserve">The </w:t>
+      </w:r>
+      <w:proofErr w:type="spellStart"/>
+      <w:r>
+        <w:rPr>
+          <w:rFonts w:ascii="Lato" w:hAnsi="Lato"/>
+          <w:color w:val="2D3B45"/>
+          <w:shd w:val="clear" w:color="auto" w:fill="FFFFFF"/>
+        </w:rPr>
+        <w:t>programme</w:t>
+      </w:r>
+      <w:proofErr w:type="spellEnd"/>
+      <w:r>
+        <w:rPr>
+          <w:rFonts w:ascii="Lato" w:hAnsi="Lato"/>
+          <w:color w:val="2D3B45"/>
+          <w:shd w:val="clear" w:color="auto" w:fill="FFFFFF"/>
+        </w:rPr>
+        <w:t xml:space="preserve"> mark is undefined if any module mark is undefined.</w:t>
+      </w:r>
+      <w:r>
+        <w:rPr>
+          <w:rFonts w:ascii="Lato" w:hAnsi="Lato"/>
+          <w:color w:val="2D3B45"/>
+          <w:shd w:val="clear" w:color="auto" w:fill="FFFFFF"/>
+        </w:rPr>
+        <w:br/>
+      </w:r>
+      <w:r>
+        <w:rPr>
+          <w:rFonts w:ascii="Lato" w:hAnsi="Lato"/>
+          <w:color w:val="2D3B45"/>
+          <w:shd w:val="clear" w:color="auto" w:fill="FFFFFF"/>
+        </w:rPr>
+        <w:br/>
+        <w:t xml:space="preserve">I Implement All of them on this API </w:t>
+      </w:r>
+      <w:r>
+        <w:rPr>
+          <w:color w:val="000000"/>
+          <w:sz w:val="27"/>
+          <w:szCs w:val="27"/>
+          <w:shd w:val="clear" w:color="auto" w:fill="FAFAFA"/>
+        </w:rPr>
+        <w:t>/</w:t>
+      </w:r>
+      <w:proofErr w:type="spellStart"/>
+      <w:r>
+        <w:rPr>
+          <w:color w:val="000000"/>
+          <w:sz w:val="27"/>
+          <w:szCs w:val="27"/>
+          <w:shd w:val="clear" w:color="auto" w:fill="FAFAFA"/>
+        </w:rPr>
+        <w:t>api</w:t>
+      </w:r>
+      <w:proofErr w:type="spellEnd"/>
+      <w:r>
+        <w:rPr>
+          <w:color w:val="000000"/>
+          <w:sz w:val="27"/>
+          <w:szCs w:val="27"/>
+          <w:shd w:val="clear" w:color="auto" w:fill="FAFAFA"/>
+        </w:rPr>
+        <w:t>/Student/</w:t>
+      </w:r>
+      <w:proofErr w:type="spellStart"/>
+      <w:r>
+        <w:rPr>
+          <w:color w:val="000000"/>
+          <w:sz w:val="27"/>
+          <w:szCs w:val="27"/>
+          <w:shd w:val="clear" w:color="auto" w:fill="FAFAFA"/>
+        </w:rPr>
+        <w:t>AddMark</w:t>
+      </w:r>
+      <w:proofErr w:type="spellEnd"/>
+      <w:r>
+        <w:rPr>
+          <w:color w:val="000000"/>
+          <w:sz w:val="27"/>
+          <w:szCs w:val="27"/>
+          <w:shd w:val="clear" w:color="auto" w:fill="FAFAFA"/>
+        </w:rPr>
+        <w:t>/{</w:t>
+      </w:r>
+      <w:proofErr w:type="spellStart"/>
+      <w:r>
+        <w:rPr>
+          <w:color w:val="000000"/>
+          <w:sz w:val="27"/>
+          <w:szCs w:val="27"/>
+          <w:shd w:val="clear" w:color="auto" w:fill="FAFAFA"/>
+        </w:rPr>
+        <w:t>studentId</w:t>
+      </w:r>
+      <w:proofErr w:type="spellEnd"/>
+      <w:r>
+        <w:rPr>
+          <w:color w:val="000000"/>
+          <w:sz w:val="27"/>
+          <w:szCs w:val="27"/>
+          <w:shd w:val="clear" w:color="auto" w:fill="FAFAFA"/>
+        </w:rPr>
+        <w:t>}/assessments/{</w:t>
+      </w:r>
+      <w:proofErr w:type="spellStart"/>
+      <w:r>
+        <w:rPr>
+          <w:color w:val="000000"/>
+          <w:sz w:val="27"/>
+          <w:szCs w:val="27"/>
+          <w:shd w:val="clear" w:color="auto" w:fill="FAFAFA"/>
+        </w:rPr>
+        <w:t>assessmentId</w:t>
+      </w:r>
+      <w:proofErr w:type="spellEnd"/>
+      <w:r>
+        <w:rPr>
+          <w:color w:val="000000"/>
+          <w:sz w:val="27"/>
+          <w:szCs w:val="27"/>
+          <w:shd w:val="clear" w:color="auto" w:fill="FAFAFA"/>
+        </w:rPr>
+        <w:t>}</w:t>
+      </w:r>
     </w:p>
     <w:p>
       <w:pPr>
@@ -7016,6 +7118,7 @@
           <w:sz w:val="28"/>
           <w:szCs w:val="28"/>
         </w:rPr>
+        <w:lastRenderedPageBreak/>
         <w:t xml:space="preserve">As an Admin or </w:t>
       </w:r>
       <w:proofErr w:type="gramStart"/>
@@ -7061,7 +7164,6 @@
           <w:sz w:val="28"/>
           <w:szCs w:val="28"/>
         </w:rPr>
-        <w:lastRenderedPageBreak/>
         <w:t>As an Admin I can get list of students of a cohort</w:t>
       </w:r>
     </w:p>

</xml_diff>